<commit_message>
Update all modules (no more study parameter)
- supression of study parameter in all modules
- correction of bug in the cleanRaw data in Filtering+ module
- correction of bug in interpolation module
Version tested and functional
</commit_message>
<xml_diff>
--- a/dev/document_dev_V1_5.docx
+++ b/dev/document_dev_V1_5.docx
@@ -184,17 +184,20 @@
     <w:p>
       <w:pPr>
         <w:rPr>
-          <w:lang w:val="fr-FR"/>
-        </w:rPr>
-      </w:pPr>
-      <w:r>
-        <w:rPr>
+          <w:strike/>
+          <w:lang w:val="fr-FR"/>
+        </w:rPr>
+      </w:pPr>
+      <w:r>
+        <w:rPr>
+          <w:strike/>
           <w:lang w:val="fr-FR"/>
         </w:rPr>
         <w:t xml:space="preserve">- </w:t>
       </w:r>
       <w:r>
         <w:rPr>
+          <w:strike/>
           <w:lang w:val="fr-FR"/>
         </w:rPr>
         <w:t xml:space="preserve">Il faut supprimer les fonction </w:t>
@@ -202,6 +205,7 @@
       <w:proofErr w:type="spellStart"/>
       <w:r>
         <w:rPr>
+          <w:strike/>
           <w:lang w:val="fr-FR"/>
         </w:rPr>
         <w:t>updateStudyParameter</w:t>
@@ -209,6 +213,7 @@
       <w:proofErr w:type="spellEnd"/>
       <w:r>
         <w:rPr>
+          <w:strike/>
           <w:lang w:val="fr-FR"/>
         </w:rPr>
         <w:t xml:space="preserve"> et </w:t>
@@ -216,6 +221,7 @@
       <w:proofErr w:type="spellStart"/>
       <w:r>
         <w:rPr>
+          <w:strike/>
           <w:lang w:val="fr-FR"/>
         </w:rPr>
         <w:t>applyStudyPamater</w:t>
@@ -223,6 +229,7 @@
       <w:proofErr w:type="spellEnd"/>
       <w:r>
         <w:rPr>
+          <w:strike/>
           <w:lang w:val="fr-FR"/>
         </w:rPr>
         <w:t xml:space="preserve"> ainsi que supprimer la variable </w:t>
@@ -230,6 +237,7 @@
       <w:proofErr w:type="spellStart"/>
       <w:r>
         <w:rPr>
+          <w:strike/>
           <w:lang w:val="fr-FR"/>
         </w:rPr>
         <w:t>studyparameter</w:t>
@@ -237,6 +245,7 @@
       <w:proofErr w:type="spellEnd"/>
       <w:r>
         <w:rPr>
+          <w:strike/>
           <w:lang w:val="fr-FR"/>
         </w:rPr>
         <w:t xml:space="preserve"> dans </w:t>
@@ -244,6 +253,7 @@
       <w:proofErr w:type="spellStart"/>
       <w:r>
         <w:rPr>
+          <w:strike/>
           <w:lang w:val="fr-FR"/>
         </w:rPr>
         <w:t>tout</w:t>
@@ -251,12 +261,14 @@
       <w:proofErr w:type="spellEnd"/>
       <w:r>
         <w:rPr>
+          <w:strike/>
           <w:lang w:val="fr-FR"/>
         </w:rPr>
         <w:t xml:space="preserve"> les module. </w:t>
       </w:r>
       <w:r>
         <w:rPr>
+          <w:strike/>
           <w:lang w:val="fr-FR"/>
         </w:rPr>
         <w:br/>
@@ -265,6 +277,7 @@
       <w:proofErr w:type="spellStart"/>
       <w:r>
         <w:rPr>
+          <w:strike/>
           <w:lang w:val="fr-FR"/>
         </w:rPr>
         <w:t>Parameters</w:t>
@@ -272,6 +285,7 @@
       <w:proofErr w:type="spellEnd"/>
       <w:r>
         <w:rPr>
+          <w:strike/>
           <w:lang w:val="fr-FR"/>
         </w:rPr>
         <w:t xml:space="preserve"> pour chaque module. </w:t>
@@ -299,7 +313,15 @@
       <w:proofErr w:type="spellEnd"/>
     </w:p>
     <w:p>
-      <w:r>
+      <w:pPr>
+        <w:rPr>
+          <w:strike/>
+        </w:rPr>
+      </w:pPr>
+      <w:r>
+        <w:rPr>
+          <w:strike/>
+        </w:rPr>
         <w:t xml:space="preserve">- Modifier le texte du bouton </w:t>
       </w:r>
       <w:proofErr w:type="spellStart"/>
@@ -307,51 +329,105 @@
         <w:rPr>
           <w:i/>
           <w:iCs/>
+          <w:strike/>
         </w:rPr>
         <w:t>Retain</w:t>
       </w:r>
       <w:proofErr w:type="spellEnd"/>
       <w:r>
+        <w:rPr>
+          <w:strike/>
+        </w:rPr>
         <w:t xml:space="preserve"> par le texte </w:t>
       </w:r>
       <w:r>
         <w:rPr>
           <w:i/>
           <w:iCs/>
+          <w:strike/>
         </w:rPr>
         <w:t>Save</w:t>
-      </w:r>
-      <w:r>
-        <w:t xml:space="preserve">. </w:t>
-      </w:r>
-      <w:r>
-        <w:t>C’est plus intuitif pour l</w:t>
-      </w:r>
-      <w:r>
-        <w:t xml:space="preserve">’utilisateur même si c’est un sauvegarde uniquement dans la mémoire. Dans la fenêtre principale de </w:t>
-      </w:r>
-      <w:proofErr w:type="spellStart"/>
-      <w:r>
-        <w:t>EEGpal</w:t>
-      </w:r>
-      <w:proofErr w:type="spellEnd"/>
-      <w:r>
-        <w:t xml:space="preserve">, les boutons qui sauvegarder les paramètre sont forme de fichier mat seront </w:t>
       </w:r>
       <w:r>
         <w:rPr>
           <w:i/>
           <w:iCs/>
+          <w:strike/>
+        </w:rPr>
+        <w:t xml:space="preserve"> in memory</w:t>
+      </w:r>
+      <w:r>
+        <w:rPr>
+          <w:strike/>
+        </w:rPr>
+        <w:t xml:space="preserve">. C’est plus intuitif pour l’utilisateur même si c’est </w:t>
+      </w:r>
+      <w:proofErr w:type="gramStart"/>
+      <w:r>
+        <w:rPr>
+          <w:strike/>
+        </w:rPr>
+        <w:t>un sauvegarde</w:t>
+      </w:r>
+      <w:proofErr w:type="gramEnd"/>
+      <w:r>
+        <w:rPr>
+          <w:strike/>
+        </w:rPr>
+        <w:t xml:space="preserve"> uniquement dans la mémoire. Dans la fenêtre principale de </w:t>
+      </w:r>
+      <w:proofErr w:type="spellStart"/>
+      <w:r>
+        <w:rPr>
+          <w:strike/>
+        </w:rPr>
+        <w:t>EEGpal</w:t>
+      </w:r>
+      <w:proofErr w:type="spellEnd"/>
+      <w:r>
+        <w:rPr>
+          <w:strike/>
+        </w:rPr>
+        <w:t xml:space="preserve">, les boutons qui sauvegarder </w:t>
+      </w:r>
+      <w:proofErr w:type="gramStart"/>
+      <w:r>
+        <w:rPr>
+          <w:strike/>
+        </w:rPr>
+        <w:t>les paramètre</w:t>
+      </w:r>
+      <w:proofErr w:type="gramEnd"/>
+      <w:r>
+        <w:rPr>
+          <w:strike/>
+        </w:rPr>
+        <w:t xml:space="preserve"> sont forme de fichier mat seront </w:t>
+      </w:r>
+      <w:r>
+        <w:rPr>
+          <w:i/>
+          <w:iCs/>
+          <w:strike/>
         </w:rPr>
         <w:t>Save As</w:t>
       </w:r>
       <w:r>
+        <w:rPr>
+          <w:strike/>
+        </w:rPr>
         <w:t xml:space="preserve">. Comme ça c’est plus </w:t>
       </w:r>
       <w:r>
+        <w:rPr>
+          <w:strike/>
+        </w:rPr>
         <w:t>clair</w:t>
       </w:r>
       <w:r>
+        <w:rPr>
+          <w:strike/>
+        </w:rPr>
         <w:t xml:space="preserve">. </w:t>
       </w:r>
     </w:p>
@@ -365,7 +441,15 @@
       </w:r>
       <w:proofErr w:type="spellEnd"/>
       <w:r>
-        <w:t xml:space="preserve"> les module, faire appliquer tous les test d’exécutions du boutons Run aussi au bouton </w:t>
+        <w:t xml:space="preserve"> les module, faire appliquer </w:t>
+      </w:r>
+      <w:proofErr w:type="gramStart"/>
+      <w:r>
+        <w:t>tous les test</w:t>
+      </w:r>
+      <w:proofErr w:type="gramEnd"/>
+      <w:r>
+        <w:t xml:space="preserve"> d’exécutions du boutons Run aussi au bouton </w:t>
       </w:r>
       <w:proofErr w:type="spellStart"/>
       <w:r>
@@ -381,50 +465,98 @@
       </w:r>
       <w:proofErr w:type="spellEnd"/>
       <w:r>
-        <w:t xml:space="preserve"> si les paramètres sont incorrect. </w:t>
-      </w:r>
-    </w:p>
-    <w:p>
-      <w:r>
+        <w:t xml:space="preserve"> si les paramètres sont </w:t>
+      </w:r>
+      <w:proofErr w:type="gramStart"/>
+      <w:r>
+        <w:t>incorrect</w:t>
+      </w:r>
+      <w:proofErr w:type="gramEnd"/>
+      <w:r>
+        <w:t xml:space="preserve">. </w:t>
+      </w:r>
+    </w:p>
+    <w:p>
+      <w:pPr>
+        <w:rPr>
+          <w:strike/>
+        </w:rPr>
+      </w:pPr>
+      <w:r>
+        <w:rPr>
+          <w:strike/>
+        </w:rPr>
         <w:t xml:space="preserve">- Les session </w:t>
       </w:r>
       <w:proofErr w:type="spellStart"/>
       <w:r>
+        <w:rPr>
+          <w:strike/>
+        </w:rPr>
         <w:t>parameter</w:t>
       </w:r>
       <w:proofErr w:type="spellEnd"/>
       <w:r>
-        <w:t xml:space="preserve"> ne ma</w:t>
-      </w:r>
-      <w:r>
-        <w:t xml:space="preserve">rche pas avec les option Clean </w:t>
-      </w:r>
-      <w:proofErr w:type="spellStart"/>
-      <w:r>
+        <w:rPr>
+          <w:strike/>
+        </w:rPr>
+        <w:t xml:space="preserve"> ne marche pas avec les option Clean </w:t>
+      </w:r>
+      <w:proofErr w:type="spellStart"/>
+      <w:r>
+        <w:rPr>
+          <w:strike/>
+        </w:rPr>
         <w:t>raw</w:t>
       </w:r>
       <w:proofErr w:type="spellEnd"/>
       <w:r>
-        <w:t xml:space="preserve"> data. Il faudra regarder lorsque j’aurais plus le </w:t>
-      </w:r>
-      <w:proofErr w:type="spellStart"/>
-      <w:r>
+        <w:rPr>
+          <w:strike/>
+        </w:rPr>
+        <w:t xml:space="preserve"> data. Il faudra regarder lorsque j’aurais plus </w:t>
+      </w:r>
+      <w:proofErr w:type="gramStart"/>
+      <w:r>
+        <w:rPr>
+          <w:strike/>
+        </w:rPr>
+        <w:t xml:space="preserve">le </w:t>
+      </w:r>
+      <w:proofErr w:type="spellStart"/>
+      <w:r>
+        <w:rPr>
+          <w:strike/>
+        </w:rPr>
         <w:t>tems</w:t>
       </w:r>
       <w:proofErr w:type="spellEnd"/>
-      <w:r>
+      <w:proofErr w:type="gramEnd"/>
+      <w:r>
+        <w:rPr>
+          <w:strike/>
+        </w:rPr>
         <w:t xml:space="preserve"> : </w:t>
       </w:r>
       <w:proofErr w:type="spellStart"/>
       <w:r>
+        <w:rPr>
+          <w:strike/>
+        </w:rPr>
         <w:t>redeveloppé</w:t>
       </w:r>
       <w:proofErr w:type="spellEnd"/>
       <w:r>
+        <w:rPr>
+          <w:strike/>
+        </w:rPr>
         <w:t xml:space="preserve"> un app au lieu du script de </w:t>
       </w:r>
       <w:proofErr w:type="spellStart"/>
       <w:r>
+        <w:rPr>
+          <w:strike/>
+        </w:rPr>
         <w:t>eeglab</w:t>
       </w:r>
       <w:proofErr w:type="spellEnd"/>
@@ -653,7 +785,35 @@
         <w:rPr>
           <w:lang w:val="fr-FR"/>
         </w:rPr>
-        <w:t xml:space="preserve">. Trouver une solution pour les noms des fichier input qui seront pas les même. Voici des propositions de solutions : </w:t>
+        <w:t xml:space="preserve">. Trouver une solution pour les noms des fichier input </w:t>
+      </w:r>
+      <w:proofErr w:type="gramStart"/>
+      <w:r>
+        <w:rPr>
+          <w:lang w:val="fr-FR"/>
+        </w:rPr>
+        <w:t>qui seront pas</w:t>
+      </w:r>
+      <w:proofErr w:type="gramEnd"/>
+      <w:r>
+        <w:rPr>
+          <w:lang w:val="fr-FR"/>
+        </w:rPr>
+        <w:t xml:space="preserve"> </w:t>
+      </w:r>
+      <w:proofErr w:type="gramStart"/>
+      <w:r>
+        <w:rPr>
+          <w:lang w:val="fr-FR"/>
+        </w:rPr>
+        <w:t>les même</w:t>
+      </w:r>
+      <w:proofErr w:type="gramEnd"/>
+      <w:r>
+        <w:rPr>
+          <w:lang w:val="fr-FR"/>
+        </w:rPr>
+        <w:t xml:space="preserve">. Voici des propositions de solutions : </w:t>
       </w:r>
     </w:p>
     <w:p>
@@ -717,20 +877,55 @@
         <w:rPr>
           <w:lang w:val="fr-FR"/>
         </w:rPr>
-        <w:t xml:space="preserve"> et la table en input. Mais le désavantage c’est qu’il faut pas que l’utilisateur manipule des noms après la conversion (ce qui devrait être la majorité des cas). </w:t>
-      </w:r>
-    </w:p>
-    <w:p>
-      <w:pPr>
-        <w:rPr>
-          <w:lang w:val="fr-FR"/>
-        </w:rPr>
-      </w:pPr>
-      <w:r>
-        <w:rPr>
-          <w:lang w:val="fr-FR"/>
-        </w:rPr>
-        <w:t>- Supprimer l’étape de sauver les fichier recomposer en .set/.</w:t>
+        <w:t xml:space="preserve"> et la table en input. Mais le désavantage c’est </w:t>
+      </w:r>
+      <w:proofErr w:type="gramStart"/>
+      <w:r>
+        <w:rPr>
+          <w:lang w:val="fr-FR"/>
+        </w:rPr>
+        <w:t>qu’il faut pas</w:t>
+      </w:r>
+      <w:proofErr w:type="gramEnd"/>
+      <w:r>
+        <w:rPr>
+          <w:lang w:val="fr-FR"/>
+        </w:rPr>
+        <w:t xml:space="preserve"> que l’utilisateur manipule des noms après la conversion (ce qui devrait être la majorité des cas). </w:t>
+      </w:r>
+    </w:p>
+    <w:p>
+      <w:pPr>
+        <w:rPr>
+          <w:lang w:val="fr-FR"/>
+        </w:rPr>
+      </w:pPr>
+      <w:r>
+        <w:rPr>
+          <w:lang w:val="fr-FR"/>
+        </w:rPr>
+        <w:t xml:space="preserve">- Supprimer l’étape de sauver </w:t>
+      </w:r>
+      <w:proofErr w:type="gramStart"/>
+      <w:r>
+        <w:rPr>
+          <w:lang w:val="fr-FR"/>
+        </w:rPr>
+        <w:t>les fichier</w:t>
+      </w:r>
+      <w:proofErr w:type="gramEnd"/>
+      <w:r>
+        <w:rPr>
+          <w:lang w:val="fr-FR"/>
+        </w:rPr>
+        <w:t xml:space="preserve"> recomposer </w:t>
+      </w:r>
+      <w:proofErr w:type="gramStart"/>
+      <w:r>
+        <w:rPr>
+          <w:lang w:val="fr-FR"/>
+        </w:rPr>
+        <w:t>en .set/.</w:t>
       </w:r>
       <w:proofErr w:type="spellStart"/>
       <w:r>
@@ -740,6 +935,7 @@
         <w:t>fdt</w:t>
       </w:r>
       <w:proofErr w:type="spellEnd"/>
+      <w:proofErr w:type="gramEnd"/>
       <w:r>
         <w:rPr>
           <w:lang w:val="fr-FR"/>
@@ -850,7 +1046,14 @@
         <w:rPr>
           <w:lang w:val="fr-FR"/>
         </w:rPr>
-        <w:t xml:space="preserve">- pour la </w:t>
+        <w:t xml:space="preserve">- pour </w:t>
+      </w:r>
+      <w:proofErr w:type="gramStart"/>
+      <w:r>
+        <w:rPr>
+          <w:lang w:val="fr-FR"/>
+        </w:rPr>
+        <w:t xml:space="preserve">la </w:t>
       </w:r>
       <w:proofErr w:type="spellStart"/>
       <w:r>
@@ -860,6 +1063,7 @@
         <w:t>step</w:t>
       </w:r>
       <w:proofErr w:type="spellEnd"/>
+      <w:proofErr w:type="gramEnd"/>
       <w:r>
         <w:rPr>
           <w:lang w:val="fr-FR"/>
@@ -878,7 +1082,14 @@
         <w:rPr>
           <w:lang w:val="fr-FR"/>
         </w:rPr>
-        <w:t>, supprimer la box qui demande d’entrer le fichier de coordonné .</w:t>
+        <w:t xml:space="preserve">, supprimer la box qui demande d’entrer le fichier de </w:t>
+      </w:r>
+      <w:proofErr w:type="gramStart"/>
+      <w:r>
+        <w:rPr>
+          <w:lang w:val="fr-FR"/>
+        </w:rPr>
+        <w:t>coordonné .</w:t>
       </w:r>
       <w:proofErr w:type="spellStart"/>
       <w:r>
@@ -888,6 +1099,7 @@
         <w:t>locs</w:t>
       </w:r>
       <w:proofErr w:type="spellEnd"/>
+      <w:proofErr w:type="gramEnd"/>
       <w:r>
         <w:rPr>
           <w:lang w:val="fr-FR"/>
@@ -970,7 +1182,21 @@
         <w:rPr>
           <w:lang w:val="fr-FR"/>
         </w:rPr>
-        <w:t xml:space="preserve">Soit on écrit un script pour convertir n’importe quel des coordonné en fichier </w:t>
+        <w:t xml:space="preserve">Soit on écrit un script pour convertir n’importe quel </w:t>
+      </w:r>
+      <w:proofErr w:type="gramStart"/>
+      <w:r>
+        <w:rPr>
+          <w:lang w:val="fr-FR"/>
+        </w:rPr>
+        <w:t>des coordonné</w:t>
+      </w:r>
+      <w:proofErr w:type="gramEnd"/>
+      <w:r>
+        <w:rPr>
+          <w:lang w:val="fr-FR"/>
+        </w:rPr>
+        <w:t xml:space="preserve"> en fichier </w:t>
       </w:r>
       <w:proofErr w:type="spellStart"/>
       <w:r>
@@ -998,20 +1224,56 @@
         <w:rPr>
           <w:lang w:val="fr-FR"/>
         </w:rPr>
-        <w:t xml:space="preserve"> c’est que c’est universel. Le désavantage c’est que le display des composante risque d’être moche en fonction des coordonné</w:t>
-      </w:r>
-    </w:p>
-    <w:p>
-      <w:pPr>
-        <w:rPr>
-          <w:lang w:val="fr-FR"/>
-        </w:rPr>
-      </w:pPr>
-      <w:r>
-        <w:rPr>
-          <w:lang w:val="fr-FR"/>
-        </w:rPr>
-        <w:t xml:space="preserve">- modifier pour que la conversion en .set à lieu avant la décomposition au lieu de la faire par la </w:t>
+        <w:t xml:space="preserve"> c’est que c’est universel. Le désavantage c’est que le display </w:t>
+      </w:r>
+      <w:proofErr w:type="gramStart"/>
+      <w:r>
+        <w:rPr>
+          <w:lang w:val="fr-FR"/>
+        </w:rPr>
+        <w:t>des composante</w:t>
+      </w:r>
+      <w:proofErr w:type="gramEnd"/>
+      <w:r>
+        <w:rPr>
+          <w:lang w:val="fr-FR"/>
+        </w:rPr>
+        <w:t xml:space="preserve"> risque d’être moche en fonction </w:t>
+      </w:r>
+      <w:proofErr w:type="gramStart"/>
+      <w:r>
+        <w:rPr>
+          <w:lang w:val="fr-FR"/>
+        </w:rPr>
+        <w:t>des coordonné</w:t>
+      </w:r>
+      <w:proofErr w:type="gramEnd"/>
+    </w:p>
+    <w:p>
+      <w:pPr>
+        <w:rPr>
+          <w:lang w:val="fr-FR"/>
+        </w:rPr>
+      </w:pPr>
+      <w:r>
+        <w:rPr>
+          <w:lang w:val="fr-FR"/>
+        </w:rPr>
+        <w:t xml:space="preserve">- modifier pour que la conversion </w:t>
+      </w:r>
+      <w:proofErr w:type="gramStart"/>
+      <w:r>
+        <w:rPr>
+          <w:lang w:val="fr-FR"/>
+        </w:rPr>
+        <w:t>en .set</w:t>
+      </w:r>
+      <w:proofErr w:type="gramEnd"/>
+      <w:r>
+        <w:rPr>
+          <w:lang w:val="fr-FR"/>
+        </w:rPr>
+        <w:t xml:space="preserve"> à lieu avant la décomposition au lieu de la faire par la </w:t>
       </w:r>
       <w:proofErr w:type="spellStart"/>
       <w:r>
@@ -1188,6 +1450,7 @@
         <w:t xml:space="preserve">(Eye, </w:t>
       </w:r>
       <w:proofErr w:type="spellStart"/>
+      <w:proofErr w:type="gramStart"/>
       <w:r>
         <w:rPr>
           <w:lang w:val="fr-FR"/>
@@ -1195,6 +1458,7 @@
         <w:t>muscle,heat</w:t>
       </w:r>
       <w:proofErr w:type="spellEnd"/>
+      <w:proofErr w:type="gramEnd"/>
       <w:r>
         <w:rPr>
           <w:lang w:val="fr-FR"/>
@@ -1213,7 +1477,21 @@
         <w:rPr>
           <w:lang w:val="fr-FR"/>
         </w:rPr>
-        <w:t xml:space="preserve">, etc…). Une valeur de 100% indiquera que ce élément seront ignorer (comme </w:t>
+        <w:t xml:space="preserve">, etc…). Une valeur de 100% indiquera que </w:t>
+      </w:r>
+      <w:proofErr w:type="gramStart"/>
+      <w:r>
+        <w:rPr>
+          <w:lang w:val="fr-FR"/>
+        </w:rPr>
+        <w:t>ce</w:t>
+      </w:r>
+      <w:proofErr w:type="gramEnd"/>
+      <w:r>
+        <w:rPr>
+          <w:lang w:val="fr-FR"/>
+        </w:rPr>
+        <w:t xml:space="preserve"> élément seront ignorer (comme </w:t>
       </w:r>
       <w:proofErr w:type="spellStart"/>
       <w:r>
@@ -1230,6 +1508,7 @@
         <w:t xml:space="preserve"> par exemple). Je pense qu’on </w:t>
       </w:r>
       <w:proofErr w:type="spellStart"/>
+      <w:proofErr w:type="gramStart"/>
       <w:r>
         <w:rPr>
           <w:lang w:val="fr-FR"/>
@@ -1237,6 +1516,7 @@
         <w:t>peux</w:t>
       </w:r>
       <w:proofErr w:type="spellEnd"/>
+      <w:proofErr w:type="gramEnd"/>
       <w:r>
         <w:rPr>
           <w:lang w:val="fr-FR"/>
@@ -1732,6 +2012,7 @@
         <w:t xml:space="preserve">, seul la ligne 1 est disponible. Je </w:t>
       </w:r>
       <w:proofErr w:type="spellStart"/>
+      <w:proofErr w:type="gramStart"/>
       <w:r>
         <w:rPr>
           <w:lang w:val="fr-FR"/>
@@ -1739,11 +2020,26 @@
         <w:t>met</w:t>
       </w:r>
       <w:proofErr w:type="spellEnd"/>
-      <w:r>
-        <w:rPr>
-          <w:lang w:val="fr-FR"/>
-        </w:rPr>
-        <w:t xml:space="preserve"> un menu déroulant qui est adapter avec la même liste que en a). </w:t>
+      <w:proofErr w:type="gramEnd"/>
+      <w:r>
+        <w:rPr>
+          <w:lang w:val="fr-FR"/>
+        </w:rPr>
+        <w:t xml:space="preserve"> un menu déroulant qui est adapter avec la même liste </w:t>
+      </w:r>
+      <w:proofErr w:type="gramStart"/>
+      <w:r>
+        <w:rPr>
+          <w:lang w:val="fr-FR"/>
+        </w:rPr>
+        <w:t>que en</w:t>
+      </w:r>
+      <w:proofErr w:type="gramEnd"/>
+      <w:r>
+        <w:rPr>
+          <w:lang w:val="fr-FR"/>
+        </w:rPr>
+        <w:t xml:space="preserve"> a). </w:t>
       </w:r>
       <w:r>
         <w:rPr>
@@ -1782,7 +2078,35 @@
         <w:rPr>
           <w:lang w:val="fr-FR"/>
         </w:rPr>
-        <w:t xml:space="preserve">On va permettre de sélectionné une seul fois chaque module. L’utilisateur devra faire un autre fichier s’il désire exécuté plusieurs fois la même </w:t>
+        <w:t xml:space="preserve">On va permettre de </w:t>
+      </w:r>
+      <w:proofErr w:type="gramStart"/>
+      <w:r>
+        <w:rPr>
+          <w:lang w:val="fr-FR"/>
+        </w:rPr>
+        <w:t>sélectionné</w:t>
+      </w:r>
+      <w:proofErr w:type="gramEnd"/>
+      <w:r>
+        <w:rPr>
+          <w:lang w:val="fr-FR"/>
+        </w:rPr>
+        <w:t xml:space="preserve"> une seul fois chaque module. L’utilisateur devra faire un autre fichier s’il désire </w:t>
+      </w:r>
+      <w:proofErr w:type="gramStart"/>
+      <w:r>
+        <w:rPr>
+          <w:lang w:val="fr-FR"/>
+        </w:rPr>
+        <w:t>exécuté</w:t>
+      </w:r>
+      <w:proofErr w:type="gramEnd"/>
+      <w:r>
+        <w:rPr>
+          <w:lang w:val="fr-FR"/>
+        </w:rPr>
+        <w:t xml:space="preserve"> plusieurs fois la même </w:t>
       </w:r>
       <w:proofErr w:type="spellStart"/>
       <w:r>
@@ -1919,23 +2243,39 @@
       </w:r>
       <w:proofErr w:type="spellEnd"/>
       <w:r>
-        <w:t xml:space="preserve"> dans la start fonction du module batch :</w:t>
+        <w:t xml:space="preserve"> dans </w:t>
+      </w:r>
+      <w:proofErr w:type="gramStart"/>
+      <w:r>
+        <w:t>la start</w:t>
+      </w:r>
+      <w:proofErr w:type="gramEnd"/>
+      <w:r>
+        <w:t xml:space="preserve"> fonction du module batch :</w:t>
       </w:r>
       <w:r>
         <w:br/>
       </w:r>
       <w:proofErr w:type="spellStart"/>
+      <w:proofErr w:type="gramStart"/>
       <w:r>
         <w:rPr>
           <w:rFonts w:ascii="Courier New" w:hAnsi="Courier New" w:cs="Courier New"/>
         </w:rPr>
-        <w:t>app.EEGpalCS_Main</w:t>
-      </w:r>
-      <w:proofErr w:type="spellEnd"/>
+        <w:t>app.EEGpalCS</w:t>
+      </w:r>
+      <w:proofErr w:type="gramEnd"/>
       <w:r>
         <w:rPr>
           <w:rFonts w:ascii="Courier New" w:hAnsi="Courier New" w:cs="Courier New"/>
         </w:rPr>
+        <w:t>_Main</w:t>
+      </w:r>
+      <w:proofErr w:type="spellEnd"/>
+      <w:r>
+        <w:rPr>
+          <w:rFonts w:ascii="Courier New" w:hAnsi="Courier New" w:cs="Courier New"/>
+        </w:rPr>
         <w:t xml:space="preserve"> = </w:t>
       </w:r>
       <w:proofErr w:type="spellStart"/>
@@ -1943,15 +2283,23 @@
         <w:rPr>
           <w:rFonts w:ascii="Courier New" w:hAnsi="Courier New" w:cs="Courier New"/>
         </w:rPr>
-        <w:t>EEGpalCS_Main</w:t>
-      </w:r>
-      <w:proofErr w:type="spellEnd"/>
+        <w:t>EEGpalCS_</w:t>
+      </w:r>
+      <w:proofErr w:type="gramStart"/>
       <w:r>
         <w:rPr>
           <w:rFonts w:ascii="Courier New" w:hAnsi="Courier New" w:cs="Courier New"/>
         </w:rPr>
+        <w:t>Main</w:t>
+      </w:r>
+      <w:proofErr w:type="spellEnd"/>
+      <w:r>
+        <w:rPr>
+          <w:rFonts w:ascii="Courier New" w:hAnsi="Courier New" w:cs="Courier New"/>
+        </w:rPr>
         <w:t>;</w:t>
       </w:r>
+      <w:proofErr w:type="gramEnd"/>
     </w:p>
     <w:p>
       <w:pPr>
@@ -1962,7 +2310,15 @@
         </w:numPr>
       </w:pPr>
       <w:r>
-        <w:t>Je crais un classe spécifique pour gérer les paramètres de batch</w:t>
+        <w:t xml:space="preserve">Je crais </w:t>
+      </w:r>
+      <w:proofErr w:type="gramStart"/>
+      <w:r>
+        <w:t>un classe</w:t>
+      </w:r>
+      <w:proofErr w:type="gramEnd"/>
+      <w:r>
+        <w:t xml:space="preserve"> spécifique pour gérer les paramètres de batch</w:t>
       </w:r>
     </w:p>
     <w:p>
@@ -1988,6 +2344,7 @@
         </w:rPr>
         <w:t xml:space="preserve"> = </w:t>
       </w:r>
+      <w:proofErr w:type="gramStart"/>
       <w:r>
         <w:rPr>
           <w:rFonts w:ascii="Courier New" w:hAnsi="Courier New" w:cs="Courier New"/>
@@ -1995,6 +2352,7 @@
         </w:rPr>
         <w:t>class..</w:t>
       </w:r>
+      <w:proofErr w:type="gramEnd"/>
       <w:r>
         <w:rPr>
           <w:lang w:val="en-US"/>
@@ -2002,34 +2360,43 @@
         <w:br/>
       </w:r>
       <w:proofErr w:type="spellStart"/>
+      <w:proofErr w:type="gramStart"/>
       <w:r>
         <w:rPr>
           <w:rFonts w:ascii="Courier New" w:hAnsi="Courier New" w:cs="Courier New"/>
           <w:lang w:val="en-US"/>
         </w:rPr>
-        <w:t>app.EEGpalCS_Main.</w:t>
-      </w:r>
+        <w:t>app.EEGpalCS</w:t>
+      </w:r>
+      <w:proofErr w:type="gramEnd"/>
       <w:r>
         <w:rPr>
           <w:rFonts w:ascii="Courier New" w:hAnsi="Courier New" w:cs="Courier New"/>
           <w:lang w:val="en-US"/>
         </w:rPr>
-        <w:t>BatchExecution</w:t>
-      </w:r>
-      <w:proofErr w:type="spellEnd"/>
+        <w:t>_Main.</w:t>
+      </w:r>
       <w:r>
         <w:rPr>
           <w:rFonts w:ascii="Courier New" w:hAnsi="Courier New" w:cs="Courier New"/>
           <w:lang w:val="en-US"/>
         </w:rPr>
-        <w:t xml:space="preserve"> = </w:t>
-      </w:r>
-      <w:proofErr w:type="spellStart"/>
+        <w:t>BatchExecution</w:t>
+      </w:r>
+      <w:proofErr w:type="spellEnd"/>
       <w:r>
         <w:rPr>
           <w:rFonts w:ascii="Courier New" w:hAnsi="Courier New" w:cs="Courier New"/>
           <w:lang w:val="en-US"/>
         </w:rPr>
+        <w:t xml:space="preserve"> = </w:t>
+      </w:r>
+      <w:proofErr w:type="spellStart"/>
+      <w:r>
+        <w:rPr>
+          <w:rFonts w:ascii="Courier New" w:hAnsi="Courier New" w:cs="Courier New"/>
+          <w:lang w:val="en-US"/>
+        </w:rPr>
         <w:t>BatchExecution</w:t>
       </w:r>
       <w:proofErr w:type="spellEnd"/>
@@ -2050,7 +2417,15 @@
         <w:t xml:space="preserve"> contiendra la</w:t>
       </w:r>
       <w:r>
-        <w:t xml:space="preserve"> variable exécution = 1 si on est en train d’exécutez un batch et = 0 si c’est pas le cas</w:t>
+        <w:t xml:space="preserve"> variable exécution = 1 si on est en train d’exécutez un batch et = 0 si </w:t>
+      </w:r>
+      <w:proofErr w:type="gramStart"/>
+      <w:r>
+        <w:t>c’est pas</w:t>
+      </w:r>
+      <w:proofErr w:type="gramEnd"/>
+      <w:r>
+        <w:t xml:space="preserve"> le cas</w:t>
       </w:r>
     </w:p>
     <w:p>
@@ -2081,11 +2456,19 @@
         <w:t xml:space="preserve">), mettre un test if </w:t>
       </w:r>
       <w:proofErr w:type="spellStart"/>
+      <w:proofErr w:type="gramStart"/>
       <w:r>
         <w:rPr>
           <w:rFonts w:ascii="Courier New" w:hAnsi="Courier New" w:cs="Courier New"/>
         </w:rPr>
-        <w:t>app.EEGpalCS_Main.BatchExecution</w:t>
+        <w:t>app.EEGpalCS</w:t>
+      </w:r>
+      <w:proofErr w:type="gramEnd"/>
+      <w:r>
+        <w:rPr>
+          <w:rFonts w:ascii="Courier New" w:hAnsi="Courier New" w:cs="Courier New"/>
+        </w:rPr>
+        <w:t>_Main.BatchExecution</w:t>
       </w:r>
       <w:proofErr w:type="spellEnd"/>
       <w:r>
@@ -2118,20 +2501,36 @@
       </w:r>
       <w:proofErr w:type="spellEnd"/>
       <w:r>
-        <w:t xml:space="preserve">, il faudra conditionné l’apparition de la fenêtre de récapitulation au fait que </w:t>
-      </w:r>
-      <w:proofErr w:type="spellStart"/>
+        <w:t xml:space="preserve">, il faudra </w:t>
+      </w:r>
+      <w:proofErr w:type="gramStart"/>
+      <w:r>
+        <w:t>conditionné</w:t>
+      </w:r>
+      <w:proofErr w:type="gramEnd"/>
+      <w:r>
+        <w:t xml:space="preserve"> l’apparition de la fenêtre de récapitulation au fait que </w:t>
+      </w:r>
+      <w:proofErr w:type="spellStart"/>
+      <w:proofErr w:type="gramStart"/>
       <w:r>
         <w:rPr>
           <w:rFonts w:ascii="Courier New" w:hAnsi="Courier New" w:cs="Courier New"/>
         </w:rPr>
-        <w:t>app.EEGpalCS_Main.BatchExecution</w:t>
-      </w:r>
-      <w:proofErr w:type="spellEnd"/>
+        <w:t>app.EEGpalCS</w:t>
+      </w:r>
+      <w:proofErr w:type="gramEnd"/>
       <w:r>
         <w:rPr>
           <w:rFonts w:ascii="Courier New" w:hAnsi="Courier New" w:cs="Courier New"/>
         </w:rPr>
+        <w:t>_Main.BatchExecution</w:t>
+      </w:r>
+      <w:proofErr w:type="spellEnd"/>
+      <w:r>
+        <w:rPr>
+          <w:rFonts w:ascii="Courier New" w:hAnsi="Courier New" w:cs="Courier New"/>
+        </w:rPr>
         <w:t xml:space="preserve"> ==0</w:t>
       </w:r>
     </w:p>
@@ -2156,8 +2555,21 @@
       <w:r>
         <w:t xml:space="preserve">, il faudra </w:t>
       </w:r>
-      <w:r>
-        <w:t xml:space="preserve">conditionné la pop-up pour signaler la fin du </w:t>
+      <w:proofErr w:type="gramStart"/>
+      <w:r>
+        <w:t>conditionné</w:t>
+      </w:r>
+      <w:proofErr w:type="gramEnd"/>
+      <w:r>
+        <w:t xml:space="preserve"> </w:t>
+      </w:r>
+      <w:proofErr w:type="gramStart"/>
+      <w:r>
+        <w:t>la pop-up</w:t>
+      </w:r>
+      <w:proofErr w:type="gramEnd"/>
+      <w:r>
+        <w:t xml:space="preserve"> pour signaler la fin du </w:t>
       </w:r>
       <w:proofErr w:type="spellStart"/>
       <w:r>
@@ -2174,20 +2586,36 @@
         </w:numPr>
       </w:pPr>
       <w:r>
-        <w:t xml:space="preserve">La table de sélection des fichier sera enregistrer dans la copie du </w:t>
-      </w:r>
-      <w:proofErr w:type="spellStart"/>
+        <w:t xml:space="preserve">La table de sélection </w:t>
+      </w:r>
+      <w:proofErr w:type="gramStart"/>
+      <w:r>
+        <w:t>des fichier</w:t>
+      </w:r>
+      <w:proofErr w:type="gramEnd"/>
+      <w:r>
+        <w:t xml:space="preserve"> sera enregistrer dans la copie du </w:t>
+      </w:r>
+      <w:proofErr w:type="spellStart"/>
+      <w:proofErr w:type="gramStart"/>
       <w:r>
         <w:rPr>
           <w:rFonts w:ascii="Courier New" w:hAnsi="Courier New" w:cs="Courier New"/>
         </w:rPr>
-        <w:t>app.EEGpalCS_Main</w:t>
-      </w:r>
-      <w:proofErr w:type="spellEnd"/>
+        <w:t>app.EEGpalCS</w:t>
+      </w:r>
+      <w:proofErr w:type="gramEnd"/>
       <w:r>
         <w:rPr>
           <w:rFonts w:ascii="Courier New" w:hAnsi="Courier New" w:cs="Courier New"/>
         </w:rPr>
+        <w:t>_Main</w:t>
+      </w:r>
+      <w:proofErr w:type="spellEnd"/>
+      <w:r>
+        <w:rPr>
+          <w:rFonts w:ascii="Courier New" w:hAnsi="Courier New" w:cs="Courier New"/>
+        </w:rPr>
         <w:t xml:space="preserve"> </w:t>
       </w:r>
       <w:r>
@@ -2197,10 +2625,12 @@
         <w:t xml:space="preserve">Si on </w:t>
       </w:r>
       <w:proofErr w:type="spellStart"/>
+      <w:proofErr w:type="gramStart"/>
       <w:r>
         <w:t>veux</w:t>
       </w:r>
       <w:proofErr w:type="spellEnd"/>
+      <w:proofErr w:type="gramEnd"/>
       <w:r>
         <w:t xml:space="preserve"> updater la main </w:t>
       </w:r>
@@ -2257,11 +2687,19 @@
         <w:t xml:space="preserve"> catch), il faut mettre </w:t>
       </w:r>
       <w:proofErr w:type="spellStart"/>
+      <w:proofErr w:type="gramStart"/>
       <w:r>
         <w:rPr>
           <w:rFonts w:ascii="Courier New" w:hAnsi="Courier New" w:cs="Courier New"/>
         </w:rPr>
-        <w:t>app.EEGpalCS_Main.BatchExecution</w:t>
+        <w:t>app.EEGpalCS</w:t>
+      </w:r>
+      <w:proofErr w:type="gramEnd"/>
+      <w:r>
+        <w:rPr>
+          <w:rFonts w:ascii="Courier New" w:hAnsi="Courier New" w:cs="Courier New"/>
+        </w:rPr>
+        <w:t>_Main.BatchExecution</w:t>
       </w:r>
       <w:proofErr w:type="spellEnd"/>
       <w:r>
@@ -2379,13 +2817,33 @@
           <w:i/>
           <w:iCs/>
         </w:rPr>
-        <w:t xml:space="preserve"> compound</w:t>
-      </w:r>
-      <w:r>
-        <w:t>: à ce moment-là, l’utilisateur de</w:t>
-      </w:r>
-      <w:r>
-        <w:t>vra manuellement visionner toutes les composante comme normal et presser sur recompose pour continuer l’exécution du batch</w:t>
+        <w:t xml:space="preserve"> </w:t>
+      </w:r>
+      <w:proofErr w:type="gramStart"/>
+      <w:r>
+        <w:rPr>
+          <w:i/>
+          <w:iCs/>
+        </w:rPr>
+        <w:t>compound</w:t>
+      </w:r>
+      <w:r>
+        <w:t>:</w:t>
+      </w:r>
+      <w:proofErr w:type="gramEnd"/>
+      <w:r>
+        <w:t xml:space="preserve"> à ce moment-là, l’utilisateur de</w:t>
+      </w:r>
+      <w:r>
+        <w:t xml:space="preserve">vra manuellement visionner </w:t>
+      </w:r>
+      <w:proofErr w:type="gramStart"/>
+      <w:r>
+        <w:t>toutes les composante</w:t>
+      </w:r>
+      <w:proofErr w:type="gramEnd"/>
+      <w:r>
+        <w:t xml:space="preserve"> comme normal et presser sur recompose pour continuer l’exécution du batch</w:t>
       </w:r>
     </w:p>
     <w:p>
@@ -2470,6 +2928,7 @@
         <w:t xml:space="preserve">Manual </w:t>
       </w:r>
       <w:proofErr w:type="spellStart"/>
+      <w:proofErr w:type="gramStart"/>
       <w:r>
         <w:rPr>
           <w:i/>
@@ -2479,7 +2938,11 @@
       </w:r>
       <w:proofErr w:type="spellEnd"/>
       <w:r>
-        <w:t>: à ce moment-là, l’utilisateur de</w:t>
+        <w:t>:</w:t>
+      </w:r>
+      <w:proofErr w:type="gramEnd"/>
+      <w:r>
+        <w:t xml:space="preserve"> à ce moment-là, l’utilisateur de</w:t>
       </w:r>
       <w:r>
         <w:t>vra manuellement remplir le tableau d’interpolation</w:t>
@@ -2504,7 +2967,15 @@
         <w:t>:</w:t>
       </w:r>
       <w:r>
-        <w:t xml:space="preserve"> Disponible uniquement s’il a activer </w:t>
+        <w:t xml:space="preserve"> Disponible uniquement s’il a </w:t>
+      </w:r>
+      <w:proofErr w:type="gramStart"/>
+      <w:r>
+        <w:t>activer</w:t>
+      </w:r>
+      <w:proofErr w:type="gramEnd"/>
+      <w:r>
+        <w:t xml:space="preserve"> </w:t>
       </w:r>
       <w:proofErr w:type="spellStart"/>
       <w:r>
@@ -2628,7 +3099,15 @@
       </w:r>
       <w:r>
         <w:br/>
-        <w:t xml:space="preserve">Dans les autres cas, le batch ne va pas les gérer et ça devra être faire manuellement par l’utilisateur en passant par un sélection de fichier dans la main </w:t>
+        <w:t xml:space="preserve">Dans les autres cas, le batch ne va pas les gérer et ça devra être faire manuellement par l’utilisateur en passant par </w:t>
+      </w:r>
+      <w:proofErr w:type="gramStart"/>
+      <w:r>
+        <w:t>un sélection</w:t>
+      </w:r>
+      <w:proofErr w:type="gramEnd"/>
+      <w:r>
+        <w:t xml:space="preserve"> de fichier dans la main </w:t>
       </w:r>
       <w:proofErr w:type="spellStart"/>
       <w:r>

</xml_diff>

<commit_message>
Add the preset parameter Cartool/eeglab
</commit_message>
<xml_diff>
--- a/dev/document_dev_V1_5.docx
+++ b/dev/document_dev_V1_5.docx
@@ -360,21 +360,7 @@
         <w:rPr>
           <w:strike/>
         </w:rPr>
-        <w:t xml:space="preserve">. C’est plus intuitif pour l’utilisateur même si c’est </w:t>
-      </w:r>
-      <w:proofErr w:type="gramStart"/>
-      <w:r>
-        <w:rPr>
-          <w:strike/>
-        </w:rPr>
-        <w:t>un sauvegarde</w:t>
-      </w:r>
-      <w:proofErr w:type="gramEnd"/>
-      <w:r>
-        <w:rPr>
-          <w:strike/>
-        </w:rPr>
-        <w:t xml:space="preserve"> uniquement dans la mémoire. Dans la fenêtre principale de </w:t>
+        <w:t xml:space="preserve">. C’est plus intuitif pour l’utilisateur même si c’est un sauvegarde uniquement dans la mémoire. Dans la fenêtre principale de </w:t>
       </w:r>
       <w:proofErr w:type="spellStart"/>
       <w:r>
@@ -388,21 +374,7 @@
         <w:rPr>
           <w:strike/>
         </w:rPr>
-        <w:t xml:space="preserve">, les boutons qui sauvegarder </w:t>
-      </w:r>
-      <w:proofErr w:type="gramStart"/>
-      <w:r>
-        <w:rPr>
-          <w:strike/>
-        </w:rPr>
-        <w:t>les paramètre</w:t>
-      </w:r>
-      <w:proofErr w:type="gramEnd"/>
-      <w:r>
-        <w:rPr>
-          <w:strike/>
-        </w:rPr>
-        <w:t xml:space="preserve"> sont forme de fichier mat seront </w:t>
+        <w:t xml:space="preserve">, les boutons qui sauvegarder les paramètre sont forme de fichier mat seront </w:t>
       </w:r>
       <w:r>
         <w:rPr>
@@ -441,15 +413,7 @@
       </w:r>
       <w:proofErr w:type="spellEnd"/>
       <w:r>
-        <w:t xml:space="preserve"> les module, faire appliquer </w:t>
-      </w:r>
-      <w:proofErr w:type="gramStart"/>
-      <w:r>
-        <w:t>tous les test</w:t>
-      </w:r>
-      <w:proofErr w:type="gramEnd"/>
-      <w:r>
-        <w:t xml:space="preserve"> d’exécutions du boutons Run aussi au bouton </w:t>
+        <w:t xml:space="preserve"> les module, faire appliquer tous les test d’exécutions du boutons Run aussi au bouton </w:t>
       </w:r>
       <w:proofErr w:type="spellStart"/>
       <w:r>
@@ -465,15 +429,7 @@
       </w:r>
       <w:proofErr w:type="spellEnd"/>
       <w:r>
-        <w:t xml:space="preserve"> si les paramètres sont </w:t>
-      </w:r>
-      <w:proofErr w:type="gramStart"/>
-      <w:r>
-        <w:t>incorrect</w:t>
-      </w:r>
-      <w:proofErr w:type="gramEnd"/>
-      <w:r>
-        <w:t xml:space="preserve">. </w:t>
+        <w:t xml:space="preserve"> si les paramètres sont incorrect. </w:t>
       </w:r>
     </w:p>
     <w:p>
@@ -514,14 +470,7 @@
         <w:rPr>
           <w:strike/>
         </w:rPr>
-        <w:t xml:space="preserve"> data. Il faudra regarder lorsque j’aurais plus </w:t>
-      </w:r>
-      <w:proofErr w:type="gramStart"/>
-      <w:r>
-        <w:rPr>
-          <w:strike/>
-        </w:rPr>
-        <w:t xml:space="preserve">le </w:t>
+        <w:t xml:space="preserve"> data. Il faudra regarder lorsque j’aurais plus le </w:t>
       </w:r>
       <w:proofErr w:type="spellStart"/>
       <w:r>
@@ -531,7 +480,6 @@
         <w:t>tems</w:t>
       </w:r>
       <w:proofErr w:type="spellEnd"/>
-      <w:proofErr w:type="gramEnd"/>
       <w:r>
         <w:rPr>
           <w:strike/>
@@ -814,39 +762,7 @@
           <w:strike/>
           <w:lang w:val="fr-FR"/>
         </w:rPr>
-        <w:t xml:space="preserve">. Trouver une solution pour les noms des fichier input </w:t>
-      </w:r>
-      <w:proofErr w:type="gramStart"/>
-      <w:r>
-        <w:rPr>
-          <w:strike/>
-          <w:lang w:val="fr-FR"/>
-        </w:rPr>
-        <w:t>qui seront pas</w:t>
-      </w:r>
-      <w:proofErr w:type="gramEnd"/>
-      <w:r>
-        <w:rPr>
-          <w:strike/>
-          <w:lang w:val="fr-FR"/>
-        </w:rPr>
-        <w:t xml:space="preserve"> </w:t>
-      </w:r>
-      <w:proofErr w:type="gramStart"/>
-      <w:r>
-        <w:rPr>
-          <w:strike/>
-          <w:lang w:val="fr-FR"/>
-        </w:rPr>
-        <w:t>les même</w:t>
-      </w:r>
-      <w:proofErr w:type="gramEnd"/>
-      <w:r>
-        <w:rPr>
-          <w:strike/>
-          <w:lang w:val="fr-FR"/>
-        </w:rPr>
-        <w:t xml:space="preserve">. Voici des propositions de solutions : </w:t>
+        <w:t xml:space="preserve">. Trouver une solution pour les noms des fichier input qui seront pas les même. Voici des propositions de solutions : </w:t>
       </w:r>
     </w:p>
     <w:p>
@@ -918,62 +834,22 @@
           <w:strike/>
           <w:lang w:val="fr-FR"/>
         </w:rPr>
-        <w:t xml:space="preserve"> et la table en input. Mais le désavantage c’est </w:t>
-      </w:r>
-      <w:proofErr w:type="gramStart"/>
-      <w:r>
-        <w:rPr>
-          <w:strike/>
-          <w:lang w:val="fr-FR"/>
-        </w:rPr>
-        <w:t>qu’il faut pas</w:t>
-      </w:r>
-      <w:proofErr w:type="gramEnd"/>
-      <w:r>
-        <w:rPr>
-          <w:strike/>
-          <w:lang w:val="fr-FR"/>
-        </w:rPr>
-        <w:t xml:space="preserve"> que l’utilisateur manipule des noms après la conversion (ce qui devrait être la majorité des cas). </w:t>
-      </w:r>
-    </w:p>
-    <w:p>
-      <w:pPr>
-        <w:rPr>
-          <w:strike/>
-          <w:lang w:val="fr-FR"/>
-        </w:rPr>
-      </w:pPr>
-      <w:r>
-        <w:rPr>
-          <w:strike/>
-          <w:lang w:val="fr-FR"/>
-        </w:rPr>
-        <w:t xml:space="preserve">- Supprimer l’étape de sauver </w:t>
-      </w:r>
-      <w:proofErr w:type="gramStart"/>
-      <w:r>
-        <w:rPr>
-          <w:strike/>
-          <w:lang w:val="fr-FR"/>
-        </w:rPr>
-        <w:t>les fichier</w:t>
-      </w:r>
-      <w:proofErr w:type="gramEnd"/>
-      <w:r>
-        <w:rPr>
-          <w:strike/>
-          <w:lang w:val="fr-FR"/>
-        </w:rPr>
-        <w:t xml:space="preserve"> recomposer </w:t>
-      </w:r>
-      <w:proofErr w:type="gramStart"/>
-      <w:r>
-        <w:rPr>
-          <w:strike/>
-          <w:lang w:val="fr-FR"/>
-        </w:rPr>
-        <w:t>en .set/.</w:t>
+        <w:t xml:space="preserve"> et la table en input. Mais le désavantage c’est qu’il faut pas que l’utilisateur manipule des noms après la conversion (ce qui devrait être la majorité des cas). </w:t>
+      </w:r>
+    </w:p>
+    <w:p>
+      <w:pPr>
+        <w:rPr>
+          <w:strike/>
+          <w:lang w:val="fr-FR"/>
+        </w:rPr>
+      </w:pPr>
+      <w:r>
+        <w:rPr>
+          <w:strike/>
+          <w:lang w:val="fr-FR"/>
+        </w:rPr>
+        <w:t>- Supprimer l’étape de sauver les fichier recomposer en .set/.</w:t>
       </w:r>
       <w:proofErr w:type="spellStart"/>
       <w:r>
@@ -984,7 +860,6 @@
         <w:t>fdt</w:t>
       </w:r>
       <w:proofErr w:type="spellEnd"/>
-      <w:proofErr w:type="gramEnd"/>
       <w:r>
         <w:rPr>
           <w:strike/>
@@ -1117,15 +992,7 @@
           <w:strike/>
           <w:lang w:val="fr-FR"/>
         </w:rPr>
-        <w:t xml:space="preserve">pour </w:t>
-      </w:r>
-      <w:proofErr w:type="gramStart"/>
-      <w:r>
-        <w:rPr>
-          <w:strike/>
-          <w:lang w:val="fr-FR"/>
-        </w:rPr>
-        <w:t xml:space="preserve">la </w:t>
+        <w:t xml:space="preserve">pour la </w:t>
       </w:r>
       <w:proofErr w:type="spellStart"/>
       <w:r>
@@ -1136,7 +1003,6 @@
         <w:t>step</w:t>
       </w:r>
       <w:proofErr w:type="spellEnd"/>
-      <w:proofErr w:type="gramEnd"/>
       <w:r>
         <w:rPr>
           <w:strike/>
@@ -1158,15 +1024,7 @@
           <w:strike/>
           <w:lang w:val="fr-FR"/>
         </w:rPr>
-        <w:t xml:space="preserve">, supprimer la box qui demande d’entrer le fichier de </w:t>
-      </w:r>
-      <w:proofErr w:type="gramStart"/>
-      <w:r>
-        <w:rPr>
-          <w:strike/>
-          <w:lang w:val="fr-FR"/>
-        </w:rPr>
-        <w:t>coordonné .</w:t>
+        <w:t>, supprimer la box qui demande d’entrer le fichier de coordonné .</w:t>
       </w:r>
       <w:proofErr w:type="spellStart"/>
       <w:r>
@@ -1177,7 +1035,6 @@
         <w:t>locs</w:t>
       </w:r>
       <w:proofErr w:type="spellEnd"/>
-      <w:proofErr w:type="gramEnd"/>
       <w:r>
         <w:rPr>
           <w:strike/>
@@ -1203,23 +1060,7 @@
           <w:strike/>
           <w:lang w:val="fr-FR"/>
         </w:rPr>
-        <w:t xml:space="preserve">Soit on écrit un script pour convertir n’importe quel </w:t>
-      </w:r>
-      <w:proofErr w:type="gramStart"/>
-      <w:r>
-        <w:rPr>
-          <w:strike/>
-          <w:lang w:val="fr-FR"/>
-        </w:rPr>
-        <w:t>des coordonné</w:t>
-      </w:r>
-      <w:proofErr w:type="gramEnd"/>
-      <w:r>
-        <w:rPr>
-          <w:strike/>
-          <w:lang w:val="fr-FR"/>
-        </w:rPr>
-        <w:t xml:space="preserve"> en fichier </w:t>
+        <w:t xml:space="preserve">Soit on écrit un script pour convertir n’importe quel des coordonné en fichier </w:t>
       </w:r>
       <w:proofErr w:type="spellStart"/>
       <w:r>
@@ -1251,63 +1092,22 @@
           <w:strike/>
           <w:lang w:val="fr-FR"/>
         </w:rPr>
-        <w:t xml:space="preserve"> c’est que c’est universel. Le désavantage c’est que le display </w:t>
-      </w:r>
-      <w:proofErr w:type="gramStart"/>
-      <w:r>
-        <w:rPr>
-          <w:strike/>
-          <w:lang w:val="fr-FR"/>
-        </w:rPr>
-        <w:t>des composante</w:t>
-      </w:r>
-      <w:proofErr w:type="gramEnd"/>
-      <w:r>
-        <w:rPr>
-          <w:strike/>
-          <w:lang w:val="fr-FR"/>
-        </w:rPr>
-        <w:t xml:space="preserve"> risque d’être moche en fonction </w:t>
-      </w:r>
-      <w:proofErr w:type="gramStart"/>
-      <w:r>
-        <w:rPr>
-          <w:strike/>
-          <w:lang w:val="fr-FR"/>
-        </w:rPr>
-        <w:t>des coordonné</w:t>
-      </w:r>
-      <w:proofErr w:type="gramEnd"/>
-    </w:p>
-    <w:p>
-      <w:pPr>
-        <w:rPr>
-          <w:strike/>
-          <w:lang w:val="fr-FR"/>
-        </w:rPr>
-      </w:pPr>
-      <w:r>
-        <w:rPr>
-          <w:strike/>
-          <w:lang w:val="fr-FR"/>
-        </w:rPr>
-        <w:t xml:space="preserve">- modifier pour que la conversion </w:t>
-      </w:r>
-      <w:proofErr w:type="gramStart"/>
-      <w:r>
-        <w:rPr>
-          <w:strike/>
-          <w:lang w:val="fr-FR"/>
-        </w:rPr>
-        <w:t>en .set</w:t>
-      </w:r>
-      <w:proofErr w:type="gramEnd"/>
-      <w:r>
-        <w:rPr>
-          <w:strike/>
-          <w:lang w:val="fr-FR"/>
-        </w:rPr>
-        <w:t xml:space="preserve"> à lieu avant la décomposition au lieu de la faire par la </w:t>
+        <w:t xml:space="preserve"> c’est que c’est universel. Le désavantage c’est que le display des composante risque d’être moche en fonction des coordonné</w:t>
+      </w:r>
+    </w:p>
+    <w:p>
+      <w:pPr>
+        <w:rPr>
+          <w:strike/>
+          <w:lang w:val="fr-FR"/>
+        </w:rPr>
+      </w:pPr>
+      <w:r>
+        <w:rPr>
+          <w:strike/>
+          <w:lang w:val="fr-FR"/>
+        </w:rPr>
+        <w:t xml:space="preserve">- modifier pour que la conversion en .set à lieu avant la décomposition au lieu de la faire par la </w:t>
       </w:r>
       <w:proofErr w:type="spellStart"/>
       <w:r>
@@ -1488,7 +1288,6 @@
         <w:t xml:space="preserve">(Eye, </w:t>
       </w:r>
       <w:proofErr w:type="spellStart"/>
-      <w:proofErr w:type="gramStart"/>
       <w:r>
         <w:rPr>
           <w:strike/>
@@ -1497,7 +1296,6 @@
         <w:t>muscle,heat</w:t>
       </w:r>
       <w:proofErr w:type="spellEnd"/>
-      <w:proofErr w:type="gramEnd"/>
       <w:r>
         <w:rPr>
           <w:strike/>
@@ -1519,23 +1317,7 @@
           <w:strike/>
           <w:lang w:val="fr-FR"/>
         </w:rPr>
-        <w:t xml:space="preserve">, etc…). Une valeur de 100% indiquera que </w:t>
-      </w:r>
-      <w:proofErr w:type="gramStart"/>
-      <w:r>
-        <w:rPr>
-          <w:strike/>
-          <w:lang w:val="fr-FR"/>
-        </w:rPr>
-        <w:t>ce</w:t>
-      </w:r>
-      <w:proofErr w:type="gramEnd"/>
-      <w:r>
-        <w:rPr>
-          <w:strike/>
-          <w:lang w:val="fr-FR"/>
-        </w:rPr>
-        <w:t xml:space="preserve"> élément seront ignorer (comme </w:t>
+        <w:t xml:space="preserve">, etc…). Une valeur de 100% indiquera que ce élément seront ignorer (comme </w:t>
       </w:r>
       <w:proofErr w:type="spellStart"/>
       <w:r>
@@ -1554,7 +1336,6 @@
         <w:t xml:space="preserve"> par exemple). Je pense qu’on </w:t>
       </w:r>
       <w:proofErr w:type="spellStart"/>
-      <w:proofErr w:type="gramStart"/>
       <w:r>
         <w:rPr>
           <w:strike/>
@@ -1563,7 +1344,6 @@
         <w:t>peux</w:t>
       </w:r>
       <w:proofErr w:type="spellEnd"/>
-      <w:proofErr w:type="gramEnd"/>
       <w:r>
         <w:rPr>
           <w:strike/>
@@ -2103,7 +1883,6 @@
         <w:t xml:space="preserve">, seul la ligne 1 est disponible. Je </w:t>
       </w:r>
       <w:proofErr w:type="spellStart"/>
-      <w:proofErr w:type="gramStart"/>
       <w:r>
         <w:rPr>
           <w:lang w:val="fr-FR"/>
@@ -2111,26 +1890,11 @@
         <w:t>met</w:t>
       </w:r>
       <w:proofErr w:type="spellEnd"/>
-      <w:proofErr w:type="gramEnd"/>
-      <w:r>
-        <w:rPr>
-          <w:lang w:val="fr-FR"/>
-        </w:rPr>
-        <w:t xml:space="preserve"> un menu déroulant qui est adapter avec la même liste </w:t>
-      </w:r>
-      <w:proofErr w:type="gramStart"/>
-      <w:r>
-        <w:rPr>
-          <w:lang w:val="fr-FR"/>
-        </w:rPr>
-        <w:t>que en</w:t>
-      </w:r>
-      <w:proofErr w:type="gramEnd"/>
-      <w:r>
-        <w:rPr>
-          <w:lang w:val="fr-FR"/>
-        </w:rPr>
-        <w:t xml:space="preserve"> a). </w:t>
+      <w:r>
+        <w:rPr>
+          <w:lang w:val="fr-FR"/>
+        </w:rPr>
+        <w:t xml:space="preserve"> un menu déroulant qui est adapter avec la même liste que en a). </w:t>
       </w:r>
       <w:r>
         <w:rPr>
@@ -2162,35 +1926,7 @@
         <w:rPr>
           <w:lang w:val="fr-FR"/>
         </w:rPr>
-        <w:t xml:space="preserve">On va permettre de </w:t>
-      </w:r>
-      <w:proofErr w:type="gramStart"/>
-      <w:r>
-        <w:rPr>
-          <w:lang w:val="fr-FR"/>
-        </w:rPr>
-        <w:t>sélectionné</w:t>
-      </w:r>
-      <w:proofErr w:type="gramEnd"/>
-      <w:r>
-        <w:rPr>
-          <w:lang w:val="fr-FR"/>
-        </w:rPr>
-        <w:t xml:space="preserve"> une seul fois chaque module. L’utilisateur devra faire un autre fichier s’il désire </w:t>
-      </w:r>
-      <w:proofErr w:type="gramStart"/>
-      <w:r>
-        <w:rPr>
-          <w:lang w:val="fr-FR"/>
-        </w:rPr>
-        <w:t>exécuté</w:t>
-      </w:r>
-      <w:proofErr w:type="gramEnd"/>
-      <w:r>
-        <w:rPr>
-          <w:lang w:val="fr-FR"/>
-        </w:rPr>
-        <w:t xml:space="preserve"> plusieurs fois la même </w:t>
+        <w:t xml:space="preserve">On va permettre de sélectionné une seul fois chaque module. L’utilisateur devra faire un autre fichier s’il désire exécuté plusieurs fois la même </w:t>
       </w:r>
       <w:proofErr w:type="spellStart"/>
       <w:r>
@@ -2328,63 +2064,39 @@
       </w:r>
       <w:proofErr w:type="spellEnd"/>
       <w:r>
-        <w:t xml:space="preserve"> dans </w:t>
-      </w:r>
-      <w:proofErr w:type="gramStart"/>
-      <w:r>
-        <w:t>la start</w:t>
-      </w:r>
-      <w:proofErr w:type="gramEnd"/>
-      <w:r>
-        <w:t xml:space="preserve"> fonction du module batch :</w:t>
+        <w:t xml:space="preserve"> dans la start fonction du module batch :</w:t>
       </w:r>
       <w:r>
         <w:br/>
       </w:r>
       <w:proofErr w:type="spellStart"/>
-      <w:proofErr w:type="gramStart"/>
       <w:r>
         <w:rPr>
           <w:rFonts w:ascii="Courier New" w:hAnsi="Courier New" w:cs="Courier New"/>
         </w:rPr>
-        <w:t>app.EEGpalCS</w:t>
-      </w:r>
-      <w:proofErr w:type="gramEnd"/>
+        <w:t>app.EEGpalCS_Main</w:t>
+      </w:r>
+      <w:proofErr w:type="spellEnd"/>
       <w:r>
         <w:rPr>
           <w:rFonts w:ascii="Courier New" w:hAnsi="Courier New" w:cs="Courier New"/>
         </w:rPr>
-        <w:t>_Main</w:t>
-      </w:r>
-      <w:proofErr w:type="spellEnd"/>
+        <w:t xml:space="preserve"> = </w:t>
+      </w:r>
+      <w:proofErr w:type="spellStart"/>
       <w:r>
         <w:rPr>
           <w:rFonts w:ascii="Courier New" w:hAnsi="Courier New" w:cs="Courier New"/>
         </w:rPr>
-        <w:t xml:space="preserve"> = </w:t>
-      </w:r>
-      <w:proofErr w:type="spellStart"/>
+        <w:t>EEGpalCS_Main</w:t>
+      </w:r>
+      <w:proofErr w:type="spellEnd"/>
       <w:r>
         <w:rPr>
           <w:rFonts w:ascii="Courier New" w:hAnsi="Courier New" w:cs="Courier New"/>
         </w:rPr>
-        <w:t>EEGpalCS_</w:t>
-      </w:r>
-      <w:proofErr w:type="gramStart"/>
-      <w:r>
-        <w:rPr>
-          <w:rFonts w:ascii="Courier New" w:hAnsi="Courier New" w:cs="Courier New"/>
-        </w:rPr>
-        <w:t>Main</w:t>
-      </w:r>
-      <w:proofErr w:type="spellEnd"/>
-      <w:r>
-        <w:rPr>
-          <w:rFonts w:ascii="Courier New" w:hAnsi="Courier New" w:cs="Courier New"/>
-        </w:rPr>
         <w:t>;</w:t>
       </w:r>
-      <w:proofErr w:type="gramEnd"/>
     </w:p>
     <w:p>
       <w:pPr>
@@ -2395,15 +2107,7 @@
         </w:numPr>
       </w:pPr>
       <w:r>
-        <w:t xml:space="preserve">Je crais </w:t>
-      </w:r>
-      <w:proofErr w:type="gramStart"/>
-      <w:r>
-        <w:t>un classe</w:t>
-      </w:r>
-      <w:proofErr w:type="gramEnd"/>
-      <w:r>
-        <w:t xml:space="preserve"> spécifique pour gérer les paramètres de batch</w:t>
+        <w:t>Je crais un classe spécifique pour gérer les paramètres de batch</w:t>
       </w:r>
     </w:p>
     <w:p>
@@ -2429,7 +2133,6 @@
         </w:rPr>
         <w:t xml:space="preserve"> = </w:t>
       </w:r>
-      <w:proofErr w:type="gramStart"/>
       <w:r>
         <w:rPr>
           <w:rFonts w:ascii="Courier New" w:hAnsi="Courier New" w:cs="Courier New"/>
@@ -2437,7 +2140,6 @@
         </w:rPr>
         <w:t>class..</w:t>
       </w:r>
-      <w:proofErr w:type="gramEnd"/>
       <w:r>
         <w:rPr>
           <w:lang w:val="en-US"/>
@@ -2445,43 +2147,34 @@
         <w:br/>
       </w:r>
       <w:proofErr w:type="spellStart"/>
-      <w:proofErr w:type="gramStart"/>
       <w:r>
         <w:rPr>
           <w:rFonts w:ascii="Courier New" w:hAnsi="Courier New" w:cs="Courier New"/>
           <w:lang w:val="en-US"/>
         </w:rPr>
-        <w:t>app.EEGpalCS</w:t>
-      </w:r>
-      <w:proofErr w:type="gramEnd"/>
+        <w:t>app.EEGpalCS_Main.</w:t>
+      </w:r>
       <w:r>
         <w:rPr>
           <w:rFonts w:ascii="Courier New" w:hAnsi="Courier New" w:cs="Courier New"/>
           <w:lang w:val="en-US"/>
         </w:rPr>
-        <w:t>_Main.</w:t>
-      </w:r>
+        <w:t>BatchExecution</w:t>
+      </w:r>
+      <w:proofErr w:type="spellEnd"/>
       <w:r>
         <w:rPr>
           <w:rFonts w:ascii="Courier New" w:hAnsi="Courier New" w:cs="Courier New"/>
           <w:lang w:val="en-US"/>
         </w:rPr>
-        <w:t>BatchExecution</w:t>
-      </w:r>
-      <w:proofErr w:type="spellEnd"/>
+        <w:t xml:space="preserve"> = </w:t>
+      </w:r>
+      <w:proofErr w:type="spellStart"/>
       <w:r>
         <w:rPr>
           <w:rFonts w:ascii="Courier New" w:hAnsi="Courier New" w:cs="Courier New"/>
           <w:lang w:val="en-US"/>
         </w:rPr>
-        <w:t xml:space="preserve"> = </w:t>
-      </w:r>
-      <w:proofErr w:type="spellStart"/>
-      <w:r>
-        <w:rPr>
-          <w:rFonts w:ascii="Courier New" w:hAnsi="Courier New" w:cs="Courier New"/>
-          <w:lang w:val="en-US"/>
-        </w:rPr>
         <w:t>BatchExecution</w:t>
       </w:r>
       <w:proofErr w:type="spellEnd"/>
@@ -2502,15 +2195,7 @@
         <w:t xml:space="preserve"> contiendra la</w:t>
       </w:r>
       <w:r>
-        <w:t xml:space="preserve"> variable exécution = 1 si on est en train d’exécutez un batch et = 0 si </w:t>
-      </w:r>
-      <w:proofErr w:type="gramStart"/>
-      <w:r>
-        <w:t>c’est pas</w:t>
-      </w:r>
-      <w:proofErr w:type="gramEnd"/>
-      <w:r>
-        <w:t xml:space="preserve"> le cas</w:t>
+        <w:t xml:space="preserve"> variable exécution = 1 si on est en train d’exécutez un batch et = 0 si c’est pas le cas</w:t>
       </w:r>
     </w:p>
     <w:p>
@@ -2541,19 +2226,11 @@
         <w:t xml:space="preserve">), mettre un test if </w:t>
       </w:r>
       <w:proofErr w:type="spellStart"/>
-      <w:proofErr w:type="gramStart"/>
       <w:r>
         <w:rPr>
           <w:rFonts w:ascii="Courier New" w:hAnsi="Courier New" w:cs="Courier New"/>
         </w:rPr>
-        <w:t>app.EEGpalCS</w:t>
-      </w:r>
-      <w:proofErr w:type="gramEnd"/>
-      <w:r>
-        <w:rPr>
-          <w:rFonts w:ascii="Courier New" w:hAnsi="Courier New" w:cs="Courier New"/>
-        </w:rPr>
-        <w:t>_Main.BatchExecution</w:t>
+        <w:t>app.EEGpalCS_Main.BatchExecution</w:t>
       </w:r>
       <w:proofErr w:type="spellEnd"/>
       <w:r>
@@ -2586,75 +2263,46 @@
       </w:r>
       <w:proofErr w:type="spellEnd"/>
       <w:r>
+        <w:t xml:space="preserve">, il faudra conditionné l’apparition de la fenêtre de récapitulation au fait que </w:t>
+      </w:r>
+      <w:proofErr w:type="spellStart"/>
+      <w:r>
+        <w:rPr>
+          <w:rFonts w:ascii="Courier New" w:hAnsi="Courier New" w:cs="Courier New"/>
+        </w:rPr>
+        <w:t>app.EEGpalCS_Main.BatchExecution</w:t>
+      </w:r>
+      <w:proofErr w:type="spellEnd"/>
+      <w:r>
+        <w:rPr>
+          <w:rFonts w:ascii="Courier New" w:hAnsi="Courier New" w:cs="Courier New"/>
+        </w:rPr>
+        <w:t xml:space="preserve"> ==0</w:t>
+      </w:r>
+    </w:p>
+    <w:p>
+      <w:pPr>
+        <w:ind w:left="720"/>
+      </w:pPr>
+      <w:r>
+        <w:rPr>
+          <w:rFonts w:ascii="Courier New" w:hAnsi="Courier New" w:cs="Courier New"/>
+        </w:rPr>
+        <w:t>-</w:t>
+      </w:r>
+      <w:r>
+        <w:t xml:space="preserve"> A la fin de la fonction </w:t>
+      </w:r>
+      <w:proofErr w:type="spellStart"/>
+      <w:r>
+        <w:t>Runcallback</w:t>
+      </w:r>
+      <w:proofErr w:type="spellEnd"/>
+      <w:r>
         <w:t xml:space="preserve">, il faudra </w:t>
       </w:r>
-      <w:proofErr w:type="gramStart"/>
-      <w:r>
-        <w:t>conditionné</w:t>
-      </w:r>
-      <w:proofErr w:type="gramEnd"/>
-      <w:r>
-        <w:t xml:space="preserve"> l’apparition de la fenêtre de récapitulation au fait que </w:t>
-      </w:r>
-      <w:proofErr w:type="spellStart"/>
-      <w:proofErr w:type="gramStart"/>
-      <w:r>
-        <w:rPr>
-          <w:rFonts w:ascii="Courier New" w:hAnsi="Courier New" w:cs="Courier New"/>
-        </w:rPr>
-        <w:t>app.EEGpalCS</w:t>
-      </w:r>
-      <w:proofErr w:type="gramEnd"/>
-      <w:r>
-        <w:rPr>
-          <w:rFonts w:ascii="Courier New" w:hAnsi="Courier New" w:cs="Courier New"/>
-        </w:rPr>
-        <w:t>_Main.BatchExecution</w:t>
-      </w:r>
-      <w:proofErr w:type="spellEnd"/>
-      <w:r>
-        <w:rPr>
-          <w:rFonts w:ascii="Courier New" w:hAnsi="Courier New" w:cs="Courier New"/>
-        </w:rPr>
-        <w:t xml:space="preserve"> ==0</w:t>
-      </w:r>
-    </w:p>
-    <w:p>
-      <w:pPr>
-        <w:ind w:left="720"/>
-      </w:pPr>
-      <w:r>
-        <w:rPr>
-          <w:rFonts w:ascii="Courier New" w:hAnsi="Courier New" w:cs="Courier New"/>
-        </w:rPr>
-        <w:t>-</w:t>
-      </w:r>
-      <w:r>
-        <w:t xml:space="preserve"> A la fin de la fonction </w:t>
-      </w:r>
-      <w:proofErr w:type="spellStart"/>
-      <w:r>
-        <w:t>Runcallback</w:t>
-      </w:r>
-      <w:proofErr w:type="spellEnd"/>
-      <w:r>
-        <w:t xml:space="preserve">, il faudra </w:t>
-      </w:r>
-      <w:proofErr w:type="gramStart"/>
-      <w:r>
-        <w:t>conditionné</w:t>
-      </w:r>
-      <w:proofErr w:type="gramEnd"/>
-      <w:r>
-        <w:t xml:space="preserve"> </w:t>
-      </w:r>
-      <w:proofErr w:type="gramStart"/>
-      <w:r>
-        <w:t>la pop-up</w:t>
-      </w:r>
-      <w:proofErr w:type="gramEnd"/>
-      <w:r>
-        <w:t xml:space="preserve"> pour signaler la fin du </w:t>
+      <w:r>
+        <w:t xml:space="preserve">conditionné la pop-up pour signaler la fin du </w:t>
       </w:r>
       <w:proofErr w:type="spellStart"/>
       <w:r>
@@ -2671,36 +2319,20 @@
         </w:numPr>
       </w:pPr>
       <w:r>
-        <w:t xml:space="preserve">La table de sélection </w:t>
-      </w:r>
-      <w:proofErr w:type="gramStart"/>
-      <w:r>
-        <w:t>des fichier</w:t>
-      </w:r>
-      <w:proofErr w:type="gramEnd"/>
-      <w:r>
-        <w:t xml:space="preserve"> sera enregistrer dans la copie du </w:t>
-      </w:r>
-      <w:proofErr w:type="spellStart"/>
-      <w:proofErr w:type="gramStart"/>
+        <w:t xml:space="preserve">La table de sélection des fichier sera enregistrer dans la copie du </w:t>
+      </w:r>
+      <w:proofErr w:type="spellStart"/>
       <w:r>
         <w:rPr>
           <w:rFonts w:ascii="Courier New" w:hAnsi="Courier New" w:cs="Courier New"/>
         </w:rPr>
-        <w:t>app.EEGpalCS</w:t>
-      </w:r>
-      <w:proofErr w:type="gramEnd"/>
+        <w:t>app.EEGpalCS_Main</w:t>
+      </w:r>
+      <w:proofErr w:type="spellEnd"/>
       <w:r>
         <w:rPr>
           <w:rFonts w:ascii="Courier New" w:hAnsi="Courier New" w:cs="Courier New"/>
         </w:rPr>
-        <w:t>_Main</w:t>
-      </w:r>
-      <w:proofErr w:type="spellEnd"/>
-      <w:r>
-        <w:rPr>
-          <w:rFonts w:ascii="Courier New" w:hAnsi="Courier New" w:cs="Courier New"/>
-        </w:rPr>
         <w:t xml:space="preserve"> </w:t>
       </w:r>
       <w:r>
@@ -2710,12 +2342,10 @@
         <w:t xml:space="preserve">Si on </w:t>
       </w:r>
       <w:proofErr w:type="spellStart"/>
-      <w:proofErr w:type="gramStart"/>
       <w:r>
         <w:t>veux</w:t>
       </w:r>
       <w:proofErr w:type="spellEnd"/>
-      <w:proofErr w:type="gramEnd"/>
       <w:r>
         <w:t xml:space="preserve"> updater la main </w:t>
       </w:r>
@@ -2772,19 +2402,11 @@
         <w:t xml:space="preserve"> catch), il faut mettre </w:t>
       </w:r>
       <w:proofErr w:type="spellStart"/>
-      <w:proofErr w:type="gramStart"/>
       <w:r>
         <w:rPr>
           <w:rFonts w:ascii="Courier New" w:hAnsi="Courier New" w:cs="Courier New"/>
         </w:rPr>
-        <w:t>app.EEGpalCS</w:t>
-      </w:r>
-      <w:proofErr w:type="gramEnd"/>
-      <w:r>
-        <w:rPr>
-          <w:rFonts w:ascii="Courier New" w:hAnsi="Courier New" w:cs="Courier New"/>
-        </w:rPr>
-        <w:t>_Main.BatchExecution</w:t>
+        <w:t>app.EEGpalCS_Main.BatchExecution</w:t>
       </w:r>
       <w:proofErr w:type="spellEnd"/>
       <w:r>
@@ -2902,33 +2524,13 @@
           <w:i/>
           <w:iCs/>
         </w:rPr>
-        <w:t xml:space="preserve"> </w:t>
-      </w:r>
-      <w:proofErr w:type="gramStart"/>
-      <w:r>
-        <w:rPr>
-          <w:i/>
-          <w:iCs/>
-        </w:rPr>
-        <w:t>compound</w:t>
-      </w:r>
-      <w:r>
-        <w:t>:</w:t>
-      </w:r>
-      <w:proofErr w:type="gramEnd"/>
-      <w:r>
-        <w:t xml:space="preserve"> à ce moment-là, l’utilisateur de</w:t>
-      </w:r>
-      <w:r>
-        <w:t xml:space="preserve">vra manuellement visionner </w:t>
-      </w:r>
-      <w:proofErr w:type="gramStart"/>
-      <w:r>
-        <w:t>toutes les composante</w:t>
-      </w:r>
-      <w:proofErr w:type="gramEnd"/>
-      <w:r>
-        <w:t xml:space="preserve"> comme normal et presser sur recompose pour continuer l’exécution du batch</w:t>
+        <w:t xml:space="preserve"> compound</w:t>
+      </w:r>
+      <w:r>
+        <w:t>: à ce moment-là, l’utilisateur de</w:t>
+      </w:r>
+      <w:r>
+        <w:t>vra manuellement visionner toutes les composante comme normal et presser sur recompose pour continuer l’exécution du batch</w:t>
       </w:r>
     </w:p>
     <w:p>
@@ -2978,6 +2580,43 @@
       </w:r>
     </w:p>
     <w:p>
+      <w:r>
+        <w:t xml:space="preserve">Problème résoudre : La table des </w:t>
+      </w:r>
+      <w:proofErr w:type="spellStart"/>
+      <w:r>
+        <w:t>bad</w:t>
+      </w:r>
+      <w:proofErr w:type="spellEnd"/>
+      <w:r>
+        <w:t xml:space="preserve"> </w:t>
+      </w:r>
+      <w:proofErr w:type="spellStart"/>
+      <w:r>
+        <w:t>channel</w:t>
+      </w:r>
+      <w:proofErr w:type="spellEnd"/>
+      <w:r>
+        <w:t xml:space="preserve"> enregistré dans </w:t>
+      </w:r>
+      <w:proofErr w:type="spellStart"/>
+      <w:r>
+        <w:t>sessionParameter</w:t>
+      </w:r>
+      <w:proofErr w:type="spellEnd"/>
+      <w:r>
+        <w:t xml:space="preserve"> va être ignorer car les noms des fichiers input ne seront pas les même que les noms enregistré dans </w:t>
+      </w:r>
+      <w:proofErr w:type="spellStart"/>
+      <w:r>
+        <w:t>SessionParameters</w:t>
+      </w:r>
+      <w:proofErr w:type="spellEnd"/>
+      <w:r>
+        <w:t xml:space="preserve">. </w:t>
+      </w:r>
+    </w:p>
+    <w:p>
       <w:pPr>
         <w:rPr>
           <w:b/>
@@ -3013,7 +2652,6 @@
         <w:t xml:space="preserve">Manual </w:t>
       </w:r>
       <w:proofErr w:type="spellStart"/>
-      <w:proofErr w:type="gramStart"/>
       <w:r>
         <w:rPr>
           <w:i/>
@@ -3023,11 +2661,7 @@
       </w:r>
       <w:proofErr w:type="spellEnd"/>
       <w:r>
-        <w:t>:</w:t>
-      </w:r>
-      <w:proofErr w:type="gramEnd"/>
-      <w:r>
-        <w:t xml:space="preserve"> à ce moment-là, l’utilisateur de</w:t>
+        <w:t>: à ce moment-là, l’utilisateur de</w:t>
       </w:r>
       <w:r>
         <w:t>vra manuellement remplir le tableau d’interpolation</w:t>
@@ -3052,15 +2686,7 @@
         <w:t>:</w:t>
       </w:r>
       <w:r>
-        <w:t xml:space="preserve"> Disponible uniquement s’il a </w:t>
-      </w:r>
-      <w:proofErr w:type="gramStart"/>
-      <w:r>
-        <w:t>activer</w:t>
-      </w:r>
-      <w:proofErr w:type="gramEnd"/>
-      <w:r>
-        <w:t xml:space="preserve"> </w:t>
+        <w:t xml:space="preserve"> Disponible uniquement s’il a activer </w:t>
       </w:r>
       <w:proofErr w:type="spellStart"/>
       <w:r>
@@ -3184,15 +2810,7 @@
       </w:r>
       <w:r>
         <w:br/>
-        <w:t xml:space="preserve">Dans les autres cas, le batch ne va pas les gérer et ça devra être faire manuellement par l’utilisateur en passant par </w:t>
-      </w:r>
-      <w:proofErr w:type="gramStart"/>
-      <w:r>
-        <w:t>un sélection</w:t>
-      </w:r>
-      <w:proofErr w:type="gramEnd"/>
-      <w:r>
-        <w:t xml:space="preserve"> de fichier dans la main </w:t>
+        <w:t xml:space="preserve">Dans les autres cas, le batch ne va pas les gérer et ça devra être faire manuellement par l’utilisateur en passant par un sélection de fichier dans la main </w:t>
       </w:r>
       <w:proofErr w:type="spellStart"/>
       <w:r>

</xml_diff>

<commit_message>
update dev documents + app.Session.Batch creation
</commit_message>
<xml_diff>
--- a/dev/document_dev_V1_5.docx
+++ b/dev/document_dev_V1_5.docx
@@ -13,16 +13,8 @@
         <w:rPr>
           <w:lang w:val="fr-FR"/>
         </w:rPr>
-        <w:t xml:space="preserve">Document de développement de la version 1.5 de </w:t>
-      </w:r>
-      <w:proofErr w:type="spellStart"/>
-      <w:r>
-        <w:rPr>
-          <w:lang w:val="fr-FR"/>
-        </w:rPr>
-        <w:t>EEGpal</w:t>
-      </w:r>
-      <w:proofErr w:type="spellEnd"/>
+        <w:t>Document de développement de la version 1.5 de EEGpal</w:t>
+      </w:r>
     </w:p>
     <w:p>
       <w:pPr>
@@ -47,35 +39,7 @@
         <w:rPr>
           <w:lang w:val="fr-FR"/>
         </w:rPr>
-        <w:t xml:space="preserve">Nouveau </w:t>
-      </w:r>
-      <w:proofErr w:type="spellStart"/>
-      <w:r>
-        <w:rPr>
-          <w:lang w:val="fr-FR"/>
-        </w:rPr>
-        <w:t>Layout</w:t>
-      </w:r>
-      <w:proofErr w:type="spellEnd"/>
-      <w:r>
-        <w:rPr>
-          <w:lang w:val="fr-FR"/>
-        </w:rPr>
-        <w:t xml:space="preserve"> de la fenêtre principale de </w:t>
-      </w:r>
-      <w:proofErr w:type="spellStart"/>
-      <w:r>
-        <w:rPr>
-          <w:lang w:val="fr-FR"/>
-        </w:rPr>
-        <w:t>EEGpal</w:t>
-      </w:r>
-      <w:proofErr w:type="spellEnd"/>
-      <w:r>
-        <w:rPr>
-          <w:lang w:val="fr-FR"/>
-        </w:rPr>
-        <w:t xml:space="preserve"> : </w:t>
+        <w:t xml:space="preserve">Nouveau Layout de la fenêtre principale de EEGpal : </w:t>
       </w:r>
     </w:p>
     <w:p>
@@ -160,484 +124,212 @@
           <w:bCs/>
           <w:lang w:val="fr-FR"/>
         </w:rPr>
-        <w:t xml:space="preserve"> Suppression de </w:t>
-      </w:r>
-      <w:proofErr w:type="spellStart"/>
-      <w:r>
+        <w:t xml:space="preserve"> Suppression de studyparameter dans tous les module</w:t>
+      </w:r>
+    </w:p>
+    <w:p>
+      <w:pPr>
+        <w:rPr>
+          <w:strike/>
+          <w:lang w:val="fr-FR"/>
+        </w:rPr>
+      </w:pPr>
+      <w:r>
+        <w:rPr>
+          <w:strike/>
+          <w:lang w:val="fr-FR"/>
+        </w:rPr>
+        <w:t xml:space="preserve">- </w:t>
+      </w:r>
+      <w:r>
+        <w:rPr>
+          <w:strike/>
+          <w:lang w:val="fr-FR"/>
+        </w:rPr>
+        <w:t xml:space="preserve">Il faut supprimer les fonction updateStudyParameter et applyStudyPamater ainsi que supprimer la variable studyparameter dans tout les module. </w:t>
+      </w:r>
+      <w:r>
+        <w:rPr>
+          <w:strike/>
+          <w:lang w:val="fr-FR"/>
+        </w:rPr>
+        <w:br/>
+        <w:t xml:space="preserve">Cela implique de supprimer définitivement les Open/Save Parameters pour chaque module. </w:t>
+      </w:r>
+    </w:p>
+    <w:p>
+      <w:r>
+        <w:t>- Tester un processing complet pour</w:t>
+      </w:r>
+      <w:r>
+        <w:t xml:space="preserve"> vérifier que cette modification ne casse rien et ne vas pas modifier les codes de MichaelDP</w:t>
+      </w:r>
+    </w:p>
+    <w:p>
+      <w:pPr>
+        <w:rPr>
+          <w:strike/>
+        </w:rPr>
+      </w:pPr>
+      <w:r>
+        <w:rPr>
+          <w:strike/>
+        </w:rPr>
+        <w:t xml:space="preserve">- Modifier le texte du bouton </w:t>
+      </w:r>
+      <w:r>
+        <w:rPr>
+          <w:i/>
+          <w:iCs/>
+          <w:strike/>
+        </w:rPr>
+        <w:t>Retain</w:t>
+      </w:r>
+      <w:r>
+        <w:rPr>
+          <w:strike/>
+        </w:rPr>
+        <w:t xml:space="preserve"> par le texte </w:t>
+      </w:r>
+      <w:r>
+        <w:rPr>
+          <w:i/>
+          <w:iCs/>
+          <w:strike/>
+        </w:rPr>
+        <w:t>Save</w:t>
+      </w:r>
+      <w:r>
+        <w:rPr>
+          <w:i/>
+          <w:iCs/>
+          <w:strike/>
+        </w:rPr>
+        <w:t xml:space="preserve"> in memory</w:t>
+      </w:r>
+      <w:r>
+        <w:rPr>
+          <w:strike/>
+        </w:rPr>
+        <w:t xml:space="preserve">. C’est plus intuitif pour l’utilisateur même si c’est un sauvegarde uniquement dans la mémoire. Dans la fenêtre principale de EEGpal, les boutons qui sauvegarder les paramètre sont forme de fichier mat seront </w:t>
+      </w:r>
+      <w:r>
+        <w:rPr>
+          <w:i/>
+          <w:iCs/>
+          <w:strike/>
+        </w:rPr>
+        <w:t>Save As</w:t>
+      </w:r>
+      <w:r>
+        <w:rPr>
+          <w:strike/>
+        </w:rPr>
+        <w:t xml:space="preserve">. Comme ça c’est plus </w:t>
+      </w:r>
+      <w:r>
+        <w:rPr>
+          <w:strike/>
+        </w:rPr>
+        <w:t>clair</w:t>
+      </w:r>
+      <w:r>
+        <w:rPr>
+          <w:strike/>
+        </w:rPr>
+        <w:t xml:space="preserve">. </w:t>
+      </w:r>
+    </w:p>
+    <w:p>
+      <w:r>
+        <w:t xml:space="preserve">- Pour tout les module, faire appliquer tous les test d’exécutions du boutons Run aussi au bouton save. Le but est d’éviter que l’utilisateur programme des arguments faux ce qui va bloquer s’il exécute un batch. Du coup, on ne pourra plus cliquer sur save si les paramètres sont incorrect. </w:t>
+      </w:r>
+    </w:p>
+    <w:p>
+      <w:pPr>
+        <w:rPr>
+          <w:strike/>
+        </w:rPr>
+      </w:pPr>
+      <w:r>
+        <w:rPr>
+          <w:strike/>
+        </w:rPr>
+        <w:t>- Les session parameter ne marche pas avec les option Clean raw data. Il faudra regarder lorsque j’aurais plus le tems : redeveloppé un app au lieu du script de eeglab</w:t>
+      </w:r>
+    </w:p>
+    <w:p/>
+    <w:p>
+      <w:pPr>
         <w:rPr>
           <w:b/>
           <w:bCs/>
-          <w:lang w:val="fr-FR"/>
-        </w:rPr>
-        <w:t>studyparameter</w:t>
-      </w:r>
-      <w:proofErr w:type="spellEnd"/>
+        </w:rPr>
+      </w:pPr>
       <w:r>
         <w:rPr>
           <w:b/>
           <w:bCs/>
-          <w:lang w:val="fr-FR"/>
-        </w:rPr>
-        <w:t xml:space="preserve"> dans tous les module</w:t>
-      </w:r>
-    </w:p>
-    <w:p>
-      <w:pPr>
-        <w:rPr>
-          <w:strike/>
-          <w:lang w:val="fr-FR"/>
-        </w:rPr>
-      </w:pPr>
-      <w:r>
-        <w:rPr>
-          <w:strike/>
-          <w:lang w:val="fr-FR"/>
-        </w:rPr>
-        <w:t xml:space="preserve">- </w:t>
-      </w:r>
-      <w:r>
-        <w:rPr>
-          <w:strike/>
-          <w:lang w:val="fr-FR"/>
-        </w:rPr>
-        <w:t xml:space="preserve">Il faut supprimer les fonction </w:t>
-      </w:r>
-      <w:proofErr w:type="spellStart"/>
-      <w:r>
-        <w:rPr>
-          <w:strike/>
-          <w:lang w:val="fr-FR"/>
-        </w:rPr>
-        <w:t>updateStudyParameter</w:t>
-      </w:r>
-      <w:proofErr w:type="spellEnd"/>
-      <w:r>
-        <w:rPr>
-          <w:strike/>
-          <w:lang w:val="fr-FR"/>
-        </w:rPr>
-        <w:t xml:space="preserve"> et </w:t>
-      </w:r>
-      <w:proofErr w:type="spellStart"/>
-      <w:r>
-        <w:rPr>
-          <w:strike/>
-          <w:lang w:val="fr-FR"/>
-        </w:rPr>
-        <w:t>applyStudyPamater</w:t>
-      </w:r>
-      <w:proofErr w:type="spellEnd"/>
-      <w:r>
-        <w:rPr>
-          <w:strike/>
-          <w:lang w:val="fr-FR"/>
-        </w:rPr>
-        <w:t xml:space="preserve"> ainsi que supprimer la variable </w:t>
-      </w:r>
-      <w:proofErr w:type="spellStart"/>
-      <w:r>
-        <w:rPr>
-          <w:strike/>
-          <w:lang w:val="fr-FR"/>
-        </w:rPr>
-        <w:t>studyparameter</w:t>
-      </w:r>
-      <w:proofErr w:type="spellEnd"/>
-      <w:r>
-        <w:rPr>
-          <w:strike/>
-          <w:lang w:val="fr-FR"/>
-        </w:rPr>
-        <w:t xml:space="preserve"> dans </w:t>
-      </w:r>
-      <w:proofErr w:type="spellStart"/>
-      <w:r>
-        <w:rPr>
-          <w:strike/>
-          <w:lang w:val="fr-FR"/>
-        </w:rPr>
-        <w:t>tout</w:t>
-      </w:r>
-      <w:proofErr w:type="spellEnd"/>
-      <w:r>
-        <w:rPr>
-          <w:strike/>
-          <w:lang w:val="fr-FR"/>
-        </w:rPr>
-        <w:t xml:space="preserve"> les module. </w:t>
-      </w:r>
-      <w:r>
-        <w:rPr>
-          <w:strike/>
-          <w:lang w:val="fr-FR"/>
-        </w:rPr>
-        <w:br/>
-        <w:t xml:space="preserve">Cela implique de supprimer définitivement les Open/Save </w:t>
-      </w:r>
-      <w:proofErr w:type="spellStart"/>
-      <w:r>
-        <w:rPr>
-          <w:strike/>
-          <w:lang w:val="fr-FR"/>
-        </w:rPr>
-        <w:t>Parameters</w:t>
-      </w:r>
-      <w:proofErr w:type="spellEnd"/>
-      <w:r>
-        <w:rPr>
-          <w:strike/>
-          <w:lang w:val="fr-FR"/>
-        </w:rPr>
-        <w:t xml:space="preserve"> pour chaque module. </w:t>
-      </w:r>
-    </w:p>
-    <w:p>
-      <w:r>
-        <w:t xml:space="preserve">- Tester un </w:t>
-      </w:r>
-      <w:proofErr w:type="spellStart"/>
-      <w:r>
-        <w:t>processing</w:t>
-      </w:r>
-      <w:proofErr w:type="spellEnd"/>
-      <w:r>
-        <w:t xml:space="preserve"> complet pour</w:t>
-      </w:r>
-      <w:r>
-        <w:t xml:space="preserve"> vérifier que cette modification ne casse rien et ne vas pas modifier les codes de </w:t>
-      </w:r>
-      <w:proofErr w:type="spellStart"/>
-      <w:r>
-        <w:t>MichaelDP</w:t>
-      </w:r>
-      <w:proofErr w:type="spellEnd"/>
-    </w:p>
-    <w:p>
-      <w:pPr>
-        <w:rPr>
-          <w:strike/>
-        </w:rPr>
-      </w:pPr>
-      <w:r>
-        <w:rPr>
-          <w:strike/>
-        </w:rPr>
-        <w:t xml:space="preserve">- Modifier le texte du bouton </w:t>
-      </w:r>
-      <w:proofErr w:type="spellStart"/>
-      <w:r>
-        <w:rPr>
-          <w:i/>
-          <w:iCs/>
-          <w:strike/>
-        </w:rPr>
-        <w:t>Retain</w:t>
-      </w:r>
-      <w:proofErr w:type="spellEnd"/>
-      <w:r>
-        <w:rPr>
-          <w:strike/>
-        </w:rPr>
-        <w:t xml:space="preserve"> par le texte </w:t>
-      </w:r>
-      <w:r>
-        <w:rPr>
-          <w:i/>
-          <w:iCs/>
-          <w:strike/>
-        </w:rPr>
-        <w:t>Save</w:t>
-      </w:r>
-      <w:r>
-        <w:rPr>
-          <w:i/>
-          <w:iCs/>
-          <w:strike/>
-        </w:rPr>
-        <w:t xml:space="preserve"> in memory</w:t>
-      </w:r>
-      <w:r>
-        <w:rPr>
-          <w:strike/>
-        </w:rPr>
-        <w:t xml:space="preserve">. C’est plus intuitif pour l’utilisateur même si c’est un sauvegarde uniquement dans la mémoire. Dans la fenêtre principale de </w:t>
-      </w:r>
-      <w:proofErr w:type="spellStart"/>
-      <w:r>
-        <w:rPr>
-          <w:strike/>
-        </w:rPr>
-        <w:t>EEGpal</w:t>
-      </w:r>
-      <w:proofErr w:type="spellEnd"/>
-      <w:r>
-        <w:rPr>
-          <w:strike/>
-        </w:rPr>
-        <w:t xml:space="preserve">, les boutons qui sauvegarder les paramètre sont forme de fichier mat seront </w:t>
-      </w:r>
-      <w:r>
-        <w:rPr>
-          <w:i/>
-          <w:iCs/>
-          <w:strike/>
-        </w:rPr>
-        <w:t>Save As</w:t>
-      </w:r>
-      <w:r>
-        <w:rPr>
-          <w:strike/>
-        </w:rPr>
-        <w:t xml:space="preserve">. Comme ça c’est plus </w:t>
-      </w:r>
-      <w:r>
-        <w:rPr>
-          <w:strike/>
-        </w:rPr>
-        <w:t>clair</w:t>
-      </w:r>
-      <w:r>
-        <w:rPr>
-          <w:strike/>
-        </w:rPr>
-        <w:t xml:space="preserve">. </w:t>
-      </w:r>
-    </w:p>
-    <w:p>
-      <w:r>
-        <w:t xml:space="preserve">- Pour </w:t>
-      </w:r>
-      <w:proofErr w:type="spellStart"/>
-      <w:r>
-        <w:t>tout</w:t>
-      </w:r>
-      <w:proofErr w:type="spellEnd"/>
-      <w:r>
-        <w:t xml:space="preserve"> les module, faire appliquer tous les test d’exécutions du boutons Run aussi au bouton </w:t>
-      </w:r>
-      <w:proofErr w:type="spellStart"/>
-      <w:r>
-        <w:t>save</w:t>
-      </w:r>
-      <w:proofErr w:type="spellEnd"/>
-      <w:r>
-        <w:t xml:space="preserve">. Le but est d’éviter que l’utilisateur programme des arguments faux ce qui va bloquer s’il exécute un batch. Du coup, on ne pourra plus cliquer sur </w:t>
-      </w:r>
-      <w:proofErr w:type="spellStart"/>
-      <w:r>
-        <w:t>save</w:t>
-      </w:r>
-      <w:proofErr w:type="spellEnd"/>
-      <w:r>
-        <w:t xml:space="preserve"> si les paramètres sont incorrect. </w:t>
-      </w:r>
-    </w:p>
-    <w:p>
-      <w:pPr>
-        <w:rPr>
-          <w:strike/>
-        </w:rPr>
-      </w:pPr>
-      <w:r>
-        <w:rPr>
-          <w:strike/>
-        </w:rPr>
-        <w:t xml:space="preserve">- Les session </w:t>
-      </w:r>
-      <w:proofErr w:type="spellStart"/>
-      <w:r>
-        <w:rPr>
-          <w:strike/>
-        </w:rPr>
-        <w:t>parameter</w:t>
-      </w:r>
-      <w:proofErr w:type="spellEnd"/>
-      <w:r>
-        <w:rPr>
-          <w:strike/>
-        </w:rPr>
-        <w:t xml:space="preserve"> ne marche pas avec les option Clean </w:t>
-      </w:r>
-      <w:proofErr w:type="spellStart"/>
-      <w:r>
-        <w:rPr>
-          <w:strike/>
-        </w:rPr>
-        <w:t>raw</w:t>
-      </w:r>
-      <w:proofErr w:type="spellEnd"/>
-      <w:r>
-        <w:rPr>
-          <w:strike/>
-        </w:rPr>
-        <w:t xml:space="preserve"> data. Il faudra regarder lorsque j’aurais plus le </w:t>
-      </w:r>
-      <w:proofErr w:type="spellStart"/>
-      <w:r>
-        <w:rPr>
-          <w:strike/>
-        </w:rPr>
-        <w:t>tems</w:t>
-      </w:r>
-      <w:proofErr w:type="spellEnd"/>
-      <w:r>
-        <w:rPr>
-          <w:strike/>
-        </w:rPr>
-        <w:t xml:space="preserve"> : </w:t>
-      </w:r>
-      <w:proofErr w:type="spellStart"/>
-      <w:r>
-        <w:rPr>
-          <w:strike/>
-        </w:rPr>
-        <w:t>redeveloppé</w:t>
-      </w:r>
-      <w:proofErr w:type="spellEnd"/>
-      <w:r>
-        <w:rPr>
-          <w:strike/>
-        </w:rPr>
-        <w:t xml:space="preserve"> un app au lieu du script de </w:t>
-      </w:r>
-      <w:proofErr w:type="spellStart"/>
-      <w:r>
-        <w:rPr>
-          <w:strike/>
-        </w:rPr>
-        <w:t>eeglab</w:t>
-      </w:r>
-      <w:proofErr w:type="spellEnd"/>
-    </w:p>
-    <w:p/>
-    <w:p>
-      <w:pPr>
+        </w:rPr>
+        <w:lastRenderedPageBreak/>
+        <w:t>2</w:t>
+      </w:r>
+      <w:r>
         <w:rPr>
           <w:b/>
           <w:bCs/>
         </w:rPr>
+        <w:t>. Module Bridge detection</w:t>
+      </w:r>
+    </w:p>
+    <w:p>
+      <w:pPr>
+        <w:rPr>
+          <w:strike/>
+          <w:lang w:val="fr-FR"/>
+        </w:rPr>
+      </w:pPr>
+      <w:r>
+        <w:rPr>
+          <w:strike/>
+          <w:lang w:val="fr-FR"/>
+        </w:rPr>
+        <w:t>Il faut ajouter un SessionParameter au module Bridge detection pour que sont resultat soit accessible aux autres modules</w:t>
+      </w:r>
+    </w:p>
+    <w:p>
+      <w:pPr>
+        <w:rPr>
+          <w:lang w:val="fr-FR"/>
+        </w:rPr>
+      </w:pPr>
+    </w:p>
+    <w:p>
+      <w:pPr>
+        <w:rPr>
+          <w:lang w:val="fr-FR"/>
+        </w:rPr>
       </w:pPr>
       <w:r>
         <w:rPr>
           <w:b/>
           <w:bCs/>
-        </w:rPr>
-        <w:lastRenderedPageBreak/>
-        <w:t>2</w:t>
+          <w:lang w:val="fr-FR"/>
+        </w:rPr>
+        <w:t>3</w:t>
       </w:r>
       <w:r>
         <w:rPr>
           <w:b/>
           <w:bCs/>
-        </w:rPr>
-        <w:t xml:space="preserve">. Module Bridge </w:t>
-      </w:r>
-      <w:proofErr w:type="spellStart"/>
+          <w:lang w:val="fr-FR"/>
+        </w:rPr>
+        <w:t xml:space="preserve">. Module ICA </w:t>
+      </w:r>
       <w:r>
         <w:rPr>
           <w:b/>
           <w:bCs/>
-        </w:rPr>
-        <w:t>detection</w:t>
-      </w:r>
-      <w:proofErr w:type="spellEnd"/>
-    </w:p>
-    <w:p>
-      <w:pPr>
-        <w:rPr>
-          <w:strike/>
-          <w:lang w:val="fr-FR"/>
-        </w:rPr>
-      </w:pPr>
-      <w:r>
-        <w:rPr>
-          <w:strike/>
-          <w:lang w:val="fr-FR"/>
-        </w:rPr>
-        <w:t xml:space="preserve">Il faut ajouter un </w:t>
-      </w:r>
-      <w:proofErr w:type="spellStart"/>
-      <w:r>
-        <w:rPr>
-          <w:strike/>
-          <w:lang w:val="fr-FR"/>
-        </w:rPr>
-        <w:t>SessionParameter</w:t>
-      </w:r>
-      <w:proofErr w:type="spellEnd"/>
-      <w:r>
-        <w:rPr>
-          <w:strike/>
-          <w:lang w:val="fr-FR"/>
-        </w:rPr>
-        <w:t xml:space="preserve"> au module Bridge </w:t>
-      </w:r>
-      <w:proofErr w:type="spellStart"/>
-      <w:r>
-        <w:rPr>
-          <w:strike/>
-          <w:lang w:val="fr-FR"/>
-        </w:rPr>
-        <w:t>detection</w:t>
-      </w:r>
-      <w:proofErr w:type="spellEnd"/>
-      <w:r>
-        <w:rPr>
-          <w:strike/>
-          <w:lang w:val="fr-FR"/>
-        </w:rPr>
-        <w:t xml:space="preserve"> pour que sont </w:t>
-      </w:r>
-      <w:proofErr w:type="spellStart"/>
-      <w:r>
-        <w:rPr>
-          <w:strike/>
-          <w:lang w:val="fr-FR"/>
-        </w:rPr>
-        <w:t>resultat</w:t>
-      </w:r>
-      <w:proofErr w:type="spellEnd"/>
-      <w:r>
-        <w:rPr>
-          <w:strike/>
-          <w:lang w:val="fr-FR"/>
-        </w:rPr>
-        <w:t xml:space="preserve"> soit accessible aux autres modules</w:t>
-      </w:r>
-    </w:p>
-    <w:p>
-      <w:pPr>
-        <w:rPr>
-          <w:lang w:val="fr-FR"/>
-        </w:rPr>
-      </w:pPr>
-    </w:p>
-    <w:p>
-      <w:pPr>
-        <w:rPr>
-          <w:lang w:val="fr-FR"/>
-        </w:rPr>
-      </w:pPr>
-      <w:r>
-        <w:rPr>
-          <w:b/>
-          <w:bCs/>
-          <w:lang w:val="fr-FR"/>
-        </w:rPr>
-        <w:t>3</w:t>
-      </w:r>
-      <w:r>
-        <w:rPr>
-          <w:b/>
-          <w:bCs/>
-          <w:lang w:val="fr-FR"/>
-        </w:rPr>
-        <w:t xml:space="preserve">. Module ICA </w:t>
-      </w:r>
-      <w:r>
-        <w:rPr>
-          <w:b/>
-          <w:bCs/>
           <w:lang w:val="fr-FR"/>
         </w:rPr>
         <w:br/>
@@ -647,62 +339,14 @@
           <w:strike/>
           <w:lang w:val="fr-FR"/>
         </w:rPr>
-        <w:t xml:space="preserve">- il faut ajouter la variable </w:t>
-      </w:r>
-      <w:proofErr w:type="spellStart"/>
-      <w:r>
-        <w:rPr>
-          <w:strike/>
-          <w:lang w:val="fr-FR"/>
-        </w:rPr>
-        <w:t>sessionParameter</w:t>
-      </w:r>
-      <w:proofErr w:type="spellEnd"/>
-      <w:r>
-        <w:rPr>
-          <w:strike/>
-          <w:lang w:val="fr-FR"/>
-        </w:rPr>
-        <w:t xml:space="preserve"> pour sauver l’état de la fenêtre</w:t>
-      </w:r>
-      <w:r>
-        <w:rPr>
-          <w:strike/>
-          <w:lang w:val="fr-FR"/>
-        </w:rPr>
-        <w:t xml:space="preserve">. Bien </w:t>
-      </w:r>
-      <w:proofErr w:type="spellStart"/>
-      <w:r>
-        <w:rPr>
-          <w:strike/>
-          <w:lang w:val="fr-FR"/>
-        </w:rPr>
-        <w:t>include</w:t>
-      </w:r>
-      <w:proofErr w:type="spellEnd"/>
-      <w:r>
-        <w:rPr>
-          <w:strike/>
-          <w:lang w:val="fr-FR"/>
-        </w:rPr>
-        <w:t xml:space="preserve"> le step1 </w:t>
-      </w:r>
-      <w:proofErr w:type="spellStart"/>
-      <w:r>
-        <w:rPr>
-          <w:strike/>
-          <w:lang w:val="fr-FR"/>
-        </w:rPr>
-        <w:t>done</w:t>
-      </w:r>
-      <w:proofErr w:type="spellEnd"/>
-      <w:r>
-        <w:rPr>
-          <w:strike/>
-          <w:lang w:val="fr-FR"/>
-        </w:rPr>
-        <w:t xml:space="preserve"> car on en aura besoin pour le batch.</w:t>
+        <w:t>- il faut ajouter la variable sessionParameter pour sauver l’état de la fenêtre</w:t>
+      </w:r>
+      <w:r>
+        <w:rPr>
+          <w:strike/>
+          <w:lang w:val="fr-FR"/>
+        </w:rPr>
+        <w:t>. Bien include le step1 done car on en aura besoin pour le batch.</w:t>
       </w:r>
       <w:r>
         <w:rPr>
@@ -723,39 +367,7 @@
           <w:strike/>
           <w:lang w:val="fr-FR"/>
         </w:rPr>
-        <w:t xml:space="preserve">- ajouter un switch au-dessus de la table des électrodes à ignorer qui permet de remplir automatiquement la table avec les électrodes bridge détecter par </w:t>
-      </w:r>
-      <w:proofErr w:type="spellStart"/>
-      <w:r>
-        <w:rPr>
-          <w:strike/>
-          <w:lang w:val="fr-FR"/>
-        </w:rPr>
-        <w:t>ebridge</w:t>
-      </w:r>
-      <w:proofErr w:type="spellEnd"/>
-      <w:r>
-        <w:rPr>
-          <w:strike/>
-          <w:lang w:val="fr-FR"/>
-        </w:rPr>
-        <w:t xml:space="preserve"> (call session </w:t>
-      </w:r>
-      <w:proofErr w:type="spellStart"/>
-      <w:r>
-        <w:rPr>
-          <w:strike/>
-          <w:lang w:val="fr-FR"/>
-        </w:rPr>
-        <w:t>parameter</w:t>
-      </w:r>
-      <w:proofErr w:type="spellEnd"/>
-      <w:r>
-        <w:rPr>
-          <w:strike/>
-          <w:lang w:val="fr-FR"/>
-        </w:rPr>
-        <w:t>)</w:t>
+        <w:t>- ajouter un switch au-dessus de la table des électrodes à ignorer qui permet de remplir automatiquement la table avec les électrodes bridge détecter par ebridge (call session parameter)</w:t>
       </w:r>
       <w:r>
         <w:rPr>
@@ -782,23 +394,7 @@
           <w:strike/>
           <w:lang w:val="fr-FR"/>
         </w:rPr>
-        <w:t xml:space="preserve">On test le nombre de fichier input de l’ICA et le nombre le ligne de la table des résultats </w:t>
-      </w:r>
-      <w:proofErr w:type="spellStart"/>
-      <w:r>
-        <w:rPr>
-          <w:strike/>
-          <w:lang w:val="fr-FR"/>
-        </w:rPr>
-        <w:t>ebridge</w:t>
-      </w:r>
-      <w:proofErr w:type="spellEnd"/>
-      <w:r>
-        <w:rPr>
-          <w:strike/>
-          <w:lang w:val="fr-FR"/>
-        </w:rPr>
-        <w:t>. Si c’est identique, activé le switch et si différent le désactivé</w:t>
+        <w:t>On test le nombre de fichier input de l’ICA et le nombre le ligne de la table des résultats ebridge. Si c’est identique, activé le switch et si différent le désactivé</w:t>
       </w:r>
     </w:p>
     <w:p>
@@ -818,54 +414,22 @@
           <w:strike/>
           <w:lang w:val="fr-FR"/>
         </w:rPr>
-        <w:t xml:space="preserve">On pourrait rajouter un test de plus qui est de voir si on retrouve le nom du fichier dans extension entre la table </w:t>
-      </w:r>
-      <w:proofErr w:type="spellStart"/>
-      <w:r>
-        <w:rPr>
-          <w:strike/>
-          <w:lang w:val="fr-FR"/>
-        </w:rPr>
-        <w:t>ebridge</w:t>
-      </w:r>
-      <w:proofErr w:type="spellEnd"/>
-      <w:r>
-        <w:rPr>
-          <w:strike/>
-          <w:lang w:val="fr-FR"/>
-        </w:rPr>
-        <w:t xml:space="preserve"> et la table en input. Mais le désavantage c’est qu’il faut pas que l’utilisateur manipule des noms après la conversion (ce qui devrait être la majorité des cas). </w:t>
-      </w:r>
-    </w:p>
-    <w:p>
-      <w:pPr>
-        <w:rPr>
-          <w:strike/>
-          <w:lang w:val="fr-FR"/>
-        </w:rPr>
-      </w:pPr>
-      <w:r>
-        <w:rPr>
-          <w:strike/>
-          <w:lang w:val="fr-FR"/>
-        </w:rPr>
-        <w:t>- Supprimer l’étape de sauver les fichier recomposer en .set/.</w:t>
-      </w:r>
-      <w:proofErr w:type="spellStart"/>
-      <w:r>
-        <w:rPr>
-          <w:strike/>
-          <w:lang w:val="fr-FR"/>
-        </w:rPr>
-        <w:t>fdt</w:t>
-      </w:r>
-      <w:proofErr w:type="spellEnd"/>
-      <w:r>
-        <w:rPr>
-          <w:strike/>
-          <w:lang w:val="fr-FR"/>
-        </w:rPr>
-        <w:t xml:space="preserve"> et les sauver directement en format output. Supprimer les fichier intermédiaire recomposition qui ne servent à rien. </w:t>
+        <w:t xml:space="preserve">On pourrait rajouter un test de plus qui est de voir si on retrouve le nom du fichier dans extension entre la table ebridge et la table en input. Mais le désavantage c’est qu’il faut pas que l’utilisateur manipule des noms après la conversion (ce qui devrait être la majorité des cas). </w:t>
+      </w:r>
+    </w:p>
+    <w:p>
+      <w:pPr>
+        <w:rPr>
+          <w:strike/>
+          <w:lang w:val="fr-FR"/>
+        </w:rPr>
+      </w:pPr>
+      <w:r>
+        <w:rPr>
+          <w:strike/>
+          <w:lang w:val="fr-FR"/>
+        </w:rPr>
+        <w:t xml:space="preserve">- Supprimer l’étape de sauver les fichier recomposer en .set/.fdt et les sauver directement en format output. Supprimer les fichier intermédiaire recomposition qui ne servent à rien. </w:t>
       </w:r>
     </w:p>
     <w:p>
@@ -889,89 +453,14 @@
           <w:strike/>
           <w:lang w:val="fr-FR"/>
         </w:rPr>
-        <w:t xml:space="preserve">Save </w:t>
-      </w:r>
-      <w:proofErr w:type="spellStart"/>
-      <w:r>
-        <w:rPr>
-          <w:i/>
-          <w:iCs/>
-          <w:strike/>
-          <w:lang w:val="fr-FR"/>
-        </w:rPr>
-        <w:t>results</w:t>
-      </w:r>
-      <w:proofErr w:type="spellEnd"/>
-      <w:r>
-        <w:rPr>
-          <w:strike/>
-          <w:lang w:val="fr-FR"/>
-        </w:rPr>
-        <w:t xml:space="preserve"> par </w:t>
-      </w:r>
-      <w:proofErr w:type="spellStart"/>
-      <w:r>
-        <w:rPr>
-          <w:strike/>
-          <w:lang w:val="fr-FR"/>
-        </w:rPr>
-        <w:t>Retain</w:t>
-      </w:r>
-      <w:proofErr w:type="spellEnd"/>
-      <w:r>
-        <w:rPr>
-          <w:strike/>
-          <w:lang w:val="fr-FR"/>
-        </w:rPr>
-        <w:t xml:space="preserve"> pour sauvegarder les session </w:t>
-      </w:r>
-      <w:proofErr w:type="spellStart"/>
-      <w:r>
-        <w:rPr>
-          <w:strike/>
-          <w:lang w:val="fr-FR"/>
-        </w:rPr>
-        <w:t>parameter</w:t>
-      </w:r>
-      <w:proofErr w:type="spellEnd"/>
-      <w:r>
-        <w:rPr>
-          <w:strike/>
-          <w:lang w:val="fr-FR"/>
-        </w:rPr>
-        <w:t xml:space="preserve"> de l’ICA et la bouton start recomposition fera ce que le bouton </w:t>
-      </w:r>
-      <w:proofErr w:type="spellStart"/>
-      <w:r>
-        <w:rPr>
-          <w:strike/>
-          <w:lang w:val="fr-FR"/>
-        </w:rPr>
-        <w:t>save</w:t>
-      </w:r>
-      <w:proofErr w:type="spellEnd"/>
-      <w:r>
-        <w:rPr>
-          <w:strike/>
-          <w:lang w:val="fr-FR"/>
-        </w:rPr>
-        <w:t xml:space="preserve"> </w:t>
-      </w:r>
-      <w:proofErr w:type="spellStart"/>
-      <w:r>
-        <w:rPr>
-          <w:strike/>
-          <w:lang w:val="fr-FR"/>
-        </w:rPr>
-        <w:t>result</w:t>
-      </w:r>
-      <w:proofErr w:type="spellEnd"/>
-      <w:r>
-        <w:rPr>
-          <w:strike/>
-          <w:lang w:val="fr-FR"/>
-        </w:rPr>
-        <w:t xml:space="preserve"> faisait. Peut-être les mettre côte à côte</w:t>
+        <w:t>Save results</w:t>
+      </w:r>
+      <w:r>
+        <w:rPr>
+          <w:strike/>
+          <w:lang w:val="fr-FR"/>
+        </w:rPr>
+        <w:t xml:space="preserve"> par Retain pour sauvegarder les session parameter de l’ICA et la bouton start recomposition fera ce que le bouton save result faisait. Peut-être les mettre côte à côte</w:t>
       </w:r>
     </w:p>
     <w:p>
@@ -992,55 +481,7 @@
           <w:strike/>
           <w:lang w:val="fr-FR"/>
         </w:rPr>
-        <w:t xml:space="preserve">pour la </w:t>
-      </w:r>
-      <w:proofErr w:type="spellStart"/>
-      <w:r>
-        <w:rPr>
-          <w:strike/>
-          <w:lang w:val="fr-FR"/>
-        </w:rPr>
-        <w:t>step</w:t>
-      </w:r>
-      <w:proofErr w:type="spellEnd"/>
-      <w:r>
-        <w:rPr>
-          <w:strike/>
-          <w:lang w:val="fr-FR"/>
-        </w:rPr>
-        <w:t xml:space="preserve"> 1 </w:t>
-      </w:r>
-      <w:proofErr w:type="spellStart"/>
-      <w:r>
-        <w:rPr>
-          <w:strike/>
-          <w:lang w:val="fr-FR"/>
-        </w:rPr>
-        <w:t>decomposition</w:t>
-      </w:r>
-      <w:proofErr w:type="spellEnd"/>
-      <w:r>
-        <w:rPr>
-          <w:strike/>
-          <w:lang w:val="fr-FR"/>
-        </w:rPr>
-        <w:t>, supprimer la box qui demande d’entrer le fichier de coordonné .</w:t>
-      </w:r>
-      <w:proofErr w:type="spellStart"/>
-      <w:r>
-        <w:rPr>
-          <w:strike/>
-          <w:lang w:val="fr-FR"/>
-        </w:rPr>
-        <w:t>locs</w:t>
-      </w:r>
-      <w:proofErr w:type="spellEnd"/>
-      <w:r>
-        <w:rPr>
-          <w:strike/>
-          <w:lang w:val="fr-FR"/>
-        </w:rPr>
-        <w:t xml:space="preserve"> ; Deux solutions : </w:t>
+        <w:t xml:space="preserve">pour la step 1 decomposition, supprimer la box qui demande d’entrer le fichier de coordonné .locs ; Deux solutions : </w:t>
       </w:r>
     </w:p>
     <w:p>
@@ -1060,96 +501,23 @@
           <w:strike/>
           <w:lang w:val="fr-FR"/>
         </w:rPr>
-        <w:t xml:space="preserve">Soit on écrit un script pour convertir n’importe quel des coordonné en fichier </w:t>
-      </w:r>
-      <w:proofErr w:type="spellStart"/>
-      <w:r>
-        <w:rPr>
-          <w:strike/>
-          <w:lang w:val="fr-FR"/>
-        </w:rPr>
-        <w:t>locs</w:t>
-      </w:r>
-      <w:proofErr w:type="spellEnd"/>
-      <w:r>
-        <w:rPr>
-          <w:strike/>
-          <w:lang w:val="fr-FR"/>
-        </w:rPr>
-        <w:t>. L’</w:t>
-      </w:r>
-      <w:proofErr w:type="spellStart"/>
-      <w:r>
-        <w:rPr>
-          <w:strike/>
-          <w:lang w:val="fr-FR"/>
-        </w:rPr>
-        <w:t>aventage</w:t>
-      </w:r>
-      <w:proofErr w:type="spellEnd"/>
-      <w:r>
-        <w:rPr>
-          <w:strike/>
-          <w:lang w:val="fr-FR"/>
-        </w:rPr>
-        <w:t xml:space="preserve"> c’est que c’est universel. Le désavantage c’est que le display des composante risque d’être moche en fonction des coordonné</w:t>
-      </w:r>
-    </w:p>
-    <w:p>
-      <w:pPr>
-        <w:rPr>
-          <w:strike/>
-          <w:lang w:val="fr-FR"/>
-        </w:rPr>
-      </w:pPr>
-      <w:r>
-        <w:rPr>
-          <w:strike/>
-          <w:lang w:val="fr-FR"/>
-        </w:rPr>
-        <w:t xml:space="preserve">- modifier pour que la conversion en .set à lieu avant la décomposition au lieu de la faire par la </w:t>
-      </w:r>
-      <w:proofErr w:type="spellStart"/>
-      <w:r>
-        <w:rPr>
-          <w:strike/>
-          <w:lang w:val="fr-FR"/>
-        </w:rPr>
-        <w:t>starup</w:t>
-      </w:r>
-      <w:proofErr w:type="spellEnd"/>
-      <w:r>
-        <w:rPr>
-          <w:strike/>
-          <w:lang w:val="fr-FR"/>
-        </w:rPr>
-        <w:t xml:space="preserve"> </w:t>
-      </w:r>
-      <w:proofErr w:type="spellStart"/>
-      <w:r>
-        <w:rPr>
-          <w:strike/>
-          <w:lang w:val="fr-FR"/>
-        </w:rPr>
-        <w:t>function</w:t>
-      </w:r>
-      <w:proofErr w:type="spellEnd"/>
-      <w:r>
-        <w:rPr>
-          <w:strike/>
-          <w:lang w:val="fr-FR"/>
-        </w:rPr>
-        <w:t xml:space="preserve">. Comme ça, ça évitera que le module ICA soit freeze à l’ouverture ce qui est stressant pour l’utilisateur. C’est particulièrement important si l’utilisateur devra ouvrir une première fois le module pour sauver ses session </w:t>
-      </w:r>
-      <w:proofErr w:type="spellStart"/>
-      <w:r>
-        <w:rPr>
-          <w:strike/>
-          <w:lang w:val="fr-FR"/>
-        </w:rPr>
-        <w:t>parameters</w:t>
-      </w:r>
-      <w:proofErr w:type="spellEnd"/>
+        <w:t>Soit on écrit un script pour convertir n’importe quel des coordonné en fichier locs. L’aventage c’est que c’est universel. Le désavantage c’est que le display des composante risque d’être moche en fonction des coordonné</w:t>
+      </w:r>
+    </w:p>
+    <w:p>
+      <w:pPr>
+        <w:rPr>
+          <w:strike/>
+          <w:lang w:val="fr-FR"/>
+        </w:rPr>
+      </w:pPr>
+      <w:r>
+        <w:rPr>
+          <w:strike/>
+          <w:lang w:val="fr-FR"/>
+        </w:rPr>
+        <w:t>- modifier pour que la conversion en .set à lieu avant la décomposition au lieu de la faire par la starup function. Comme ça, ça évitera que le module ICA soit freeze à l’ouverture ce qui est stressant pour l’utilisateur. C’est particulièrement important si l’utilisateur devra ouvrir une première fois le module pour sauver ses session parameters</w:t>
+      </w:r>
     </w:p>
     <w:p>
       <w:pPr>
@@ -1184,23 +552,7 @@
           <w:strike/>
           <w:lang w:val="fr-FR"/>
         </w:rPr>
-        <w:t xml:space="preserve">A la place du texte sous l’inspection table, mettre un cadre avec comme titre : </w:t>
-      </w:r>
-      <w:proofErr w:type="spellStart"/>
-      <w:r>
-        <w:rPr>
-          <w:strike/>
-          <w:lang w:val="fr-FR"/>
-        </w:rPr>
-        <w:t>automatic</w:t>
-      </w:r>
-      <w:proofErr w:type="spellEnd"/>
-      <w:r>
-        <w:rPr>
-          <w:strike/>
-          <w:lang w:val="fr-FR"/>
-        </w:rPr>
-        <w:t xml:space="preserve"> component rejection suggestion, avec un bouton</w:t>
+        <w:t>A la place du texte sous l’inspection table, mettre un cadre avec comme titre : automatic component rejection suggestion, avec un bouton</w:t>
       </w:r>
       <w:r>
         <w:rPr>
@@ -1211,7 +563,6 @@
         </w:rPr>
         <w:t xml:space="preserve"> </w:t>
       </w:r>
-      <w:proofErr w:type="spellStart"/>
       <w:r>
         <w:rPr>
           <w:i/>
@@ -1222,7 +573,6 @@
         <w:lastRenderedPageBreak/>
         <w:t>parameter</w:t>
       </w:r>
-      <w:proofErr w:type="spellEnd"/>
       <w:r>
         <w:rPr>
           <w:strike/>
@@ -1230,7 +580,6 @@
         </w:rPr>
         <w:t xml:space="preserve"> et un bouton </w:t>
       </w:r>
-      <w:proofErr w:type="spellStart"/>
       <w:r>
         <w:rPr>
           <w:i/>
@@ -1240,116 +589,19 @@
         </w:rPr>
         <w:t>Compute</w:t>
       </w:r>
-      <w:proofErr w:type="spellEnd"/>
-      <w:r>
-        <w:rPr>
-          <w:strike/>
-          <w:lang w:val="fr-FR"/>
-        </w:rPr>
-        <w:t xml:space="preserve">. Pour </w:t>
-      </w:r>
-      <w:proofErr w:type="spellStart"/>
-      <w:r>
-        <w:rPr>
-          <w:strike/>
-          <w:lang w:val="fr-FR"/>
-        </w:rPr>
-        <w:t>parameter</w:t>
-      </w:r>
-      <w:proofErr w:type="spellEnd"/>
-      <w:r>
-        <w:rPr>
-          <w:strike/>
-          <w:lang w:val="fr-FR"/>
-        </w:rPr>
-        <w:t xml:space="preserve">, faire une fenêtre avec le % minimal de rejection pour les 5 </w:t>
-      </w:r>
-      <w:proofErr w:type="spellStart"/>
-      <w:r>
-        <w:rPr>
-          <w:strike/>
-          <w:lang w:val="fr-FR"/>
-        </w:rPr>
-        <w:t>category</w:t>
-      </w:r>
-      <w:proofErr w:type="spellEnd"/>
-      <w:r>
-        <w:rPr>
-          <w:strike/>
-          <w:lang w:val="fr-FR"/>
-        </w:rPr>
-        <w:t xml:space="preserve"> de bruit </w:t>
-      </w:r>
-      <w:r>
-        <w:rPr>
-          <w:strike/>
-          <w:lang w:val="fr-FR"/>
-        </w:rPr>
-        <w:t xml:space="preserve">(Eye, </w:t>
-      </w:r>
-      <w:proofErr w:type="spellStart"/>
-      <w:r>
-        <w:rPr>
-          <w:strike/>
-          <w:lang w:val="fr-FR"/>
-        </w:rPr>
-        <w:t>muscle,heat</w:t>
-      </w:r>
-      <w:proofErr w:type="spellEnd"/>
-      <w:r>
-        <w:rPr>
-          <w:strike/>
-          <w:lang w:val="fr-FR"/>
-        </w:rPr>
-        <w:t xml:space="preserve">, </w:t>
-      </w:r>
-      <w:proofErr w:type="spellStart"/>
-      <w:r>
-        <w:rPr>
-          <w:strike/>
-          <w:lang w:val="fr-FR"/>
-        </w:rPr>
-        <w:t>other</w:t>
-      </w:r>
-      <w:proofErr w:type="spellEnd"/>
-      <w:r>
-        <w:rPr>
-          <w:strike/>
-          <w:lang w:val="fr-FR"/>
-        </w:rPr>
-        <w:t xml:space="preserve">, etc…). Une valeur de 100% indiquera que ce élément seront ignorer (comme </w:t>
-      </w:r>
-      <w:proofErr w:type="spellStart"/>
-      <w:r>
-        <w:rPr>
-          <w:strike/>
-          <w:lang w:val="fr-FR"/>
-        </w:rPr>
-        <w:t>other</w:t>
-      </w:r>
-      <w:proofErr w:type="spellEnd"/>
-      <w:r>
-        <w:rPr>
-          <w:strike/>
-          <w:lang w:val="fr-FR"/>
-        </w:rPr>
-        <w:t xml:space="preserve"> par exemple). Je pense qu’on </w:t>
-      </w:r>
-      <w:proofErr w:type="spellStart"/>
-      <w:r>
-        <w:rPr>
-          <w:strike/>
-          <w:lang w:val="fr-FR"/>
-        </w:rPr>
-        <w:t>peux</w:t>
-      </w:r>
-      <w:proofErr w:type="spellEnd"/>
-      <w:r>
-        <w:rPr>
-          <w:strike/>
-          <w:lang w:val="fr-FR"/>
-        </w:rPr>
-        <w:t xml:space="preserve"> rester sur les 24 première composante comme c’est le cas actuellement. </w:t>
+      <w:r>
+        <w:rPr>
+          <w:strike/>
+          <w:lang w:val="fr-FR"/>
+        </w:rPr>
+        <w:t xml:space="preserve">. Pour parameter, faire une fenêtre avec le % minimal de rejection pour les 5 category de bruit </w:t>
+      </w:r>
+      <w:r>
+        <w:rPr>
+          <w:strike/>
+          <w:lang w:val="fr-FR"/>
+        </w:rPr>
+        <w:t xml:space="preserve">(Eye, muscle,heat, other, etc…). Une valeur de 100% indiquera que ce élément seront ignorer (comme other par exemple). Je pense qu’on peux rester sur les 24 première composante comme c’est le cas actuellement. </w:t>
       </w:r>
     </w:p>
     <w:p>
@@ -1378,9 +630,15 @@
           <w:strike/>
           <w:lang w:val="fr-FR"/>
         </w:rPr>
-        <w:t xml:space="preserve">show me </w:t>
-      </w:r>
-      <w:proofErr w:type="spellStart"/>
+        <w:t xml:space="preserve">show me only the 24 first component </w:t>
+      </w:r>
+      <w:r>
+        <w:rPr>
+          <w:strike/>
+          <w:lang w:val="fr-FR"/>
+        </w:rPr>
+        <w:t xml:space="preserve">(default), </w:t>
+      </w:r>
       <w:r>
         <w:rPr>
           <w:i/>
@@ -1388,32 +646,6 @@
           <w:strike/>
           <w:lang w:val="fr-FR"/>
         </w:rPr>
-        <w:t>only</w:t>
-      </w:r>
-      <w:proofErr w:type="spellEnd"/>
-      <w:r>
-        <w:rPr>
-          <w:i/>
-          <w:iCs/>
-          <w:strike/>
-          <w:lang w:val="fr-FR"/>
-        </w:rPr>
-        <w:t xml:space="preserve"> the 24 first component </w:t>
-      </w:r>
-      <w:r>
-        <w:rPr>
-          <w:strike/>
-          <w:lang w:val="fr-FR"/>
-        </w:rPr>
-        <w:t xml:space="preserve">(default), </w:t>
-      </w:r>
-      <w:r>
-        <w:rPr>
-          <w:i/>
-          <w:iCs/>
-          <w:strike/>
-          <w:lang w:val="fr-FR"/>
-        </w:rPr>
         <w:t>show me all the component</w:t>
       </w:r>
       <w:r>
@@ -1473,159 +705,7 @@
           <w:strike/>
           <w:lang w:val="fr-FR"/>
         </w:rPr>
-        <w:t xml:space="preserve">Supprimer les boutons Run </w:t>
-      </w:r>
-      <w:proofErr w:type="spellStart"/>
-      <w:r>
-        <w:rPr>
-          <w:strike/>
-          <w:lang w:val="fr-FR"/>
-        </w:rPr>
-        <w:t>eBridge</w:t>
-      </w:r>
-      <w:proofErr w:type="spellEnd"/>
-      <w:r>
-        <w:rPr>
-          <w:strike/>
-          <w:lang w:val="fr-FR"/>
-        </w:rPr>
-        <w:t xml:space="preserve"> et </w:t>
-      </w:r>
-      <w:proofErr w:type="spellStart"/>
-      <w:r>
-        <w:rPr>
-          <w:strike/>
-          <w:lang w:val="fr-FR"/>
-        </w:rPr>
-        <w:t>Load</w:t>
-      </w:r>
-      <w:proofErr w:type="spellEnd"/>
-      <w:r>
-        <w:rPr>
-          <w:strike/>
-          <w:lang w:val="fr-FR"/>
-        </w:rPr>
-        <w:t xml:space="preserve"> Bridge </w:t>
-      </w:r>
-      <w:proofErr w:type="spellStart"/>
-      <w:r>
-        <w:rPr>
-          <w:strike/>
-          <w:lang w:val="fr-FR"/>
-        </w:rPr>
-        <w:t>Detection</w:t>
-      </w:r>
-      <w:proofErr w:type="spellEnd"/>
-      <w:r>
-        <w:rPr>
-          <w:strike/>
-          <w:lang w:val="fr-FR"/>
-        </w:rPr>
-        <w:t xml:space="preserve"> file. Les remplacer par un switch bridge </w:t>
-      </w:r>
-      <w:proofErr w:type="spellStart"/>
-      <w:r>
-        <w:rPr>
-          <w:strike/>
-          <w:lang w:val="fr-FR"/>
-        </w:rPr>
-        <w:t>channel</w:t>
-      </w:r>
-      <w:proofErr w:type="spellEnd"/>
-      <w:r>
-        <w:rPr>
-          <w:strike/>
-          <w:lang w:val="fr-FR"/>
-        </w:rPr>
-        <w:t xml:space="preserve"> (</w:t>
-      </w:r>
-      <w:proofErr w:type="spellStart"/>
-      <w:r>
-        <w:rPr>
-          <w:strike/>
-          <w:lang w:val="fr-FR"/>
-        </w:rPr>
-        <w:t>eBridge</w:t>
-      </w:r>
-      <w:proofErr w:type="spellEnd"/>
-      <w:r>
-        <w:rPr>
-          <w:strike/>
-          <w:lang w:val="fr-FR"/>
-        </w:rPr>
-        <w:t xml:space="preserve">) qui va loader le </w:t>
-      </w:r>
-      <w:proofErr w:type="spellStart"/>
-      <w:r>
-        <w:rPr>
-          <w:strike/>
-          <w:lang w:val="fr-FR"/>
-        </w:rPr>
-        <w:t>sessionParameter</w:t>
-      </w:r>
-      <w:proofErr w:type="spellEnd"/>
-      <w:r>
-        <w:rPr>
-          <w:strike/>
-          <w:lang w:val="fr-FR"/>
-        </w:rPr>
-        <w:t xml:space="preserve"> de </w:t>
-      </w:r>
-      <w:proofErr w:type="spellStart"/>
-      <w:r>
-        <w:rPr>
-          <w:strike/>
-          <w:lang w:val="fr-FR"/>
-        </w:rPr>
-        <w:t>ebride</w:t>
-      </w:r>
-      <w:proofErr w:type="spellEnd"/>
-      <w:r>
-        <w:rPr>
-          <w:strike/>
-          <w:lang w:val="fr-FR"/>
-        </w:rPr>
-        <w:t xml:space="preserve">. Ajoute automatiquement les </w:t>
-      </w:r>
-      <w:proofErr w:type="spellStart"/>
-      <w:r>
-        <w:rPr>
-          <w:strike/>
-          <w:lang w:val="fr-FR"/>
-        </w:rPr>
-        <w:t>channel</w:t>
-      </w:r>
-      <w:proofErr w:type="spellEnd"/>
-      <w:r>
-        <w:rPr>
-          <w:strike/>
-          <w:lang w:val="fr-FR"/>
-        </w:rPr>
-        <w:t xml:space="preserve"> qui sont bridge (comme le fait le code </w:t>
-      </w:r>
-      <w:proofErr w:type="spellStart"/>
-      <w:r>
-        <w:rPr>
-          <w:strike/>
-          <w:lang w:val="fr-FR"/>
-        </w:rPr>
-        <w:t>clearRawData</w:t>
-      </w:r>
-      <w:proofErr w:type="spellEnd"/>
-      <w:r>
-        <w:rPr>
-          <w:strike/>
-          <w:lang w:val="fr-FR"/>
-        </w:rPr>
-        <w:t xml:space="preserve"> de </w:t>
-      </w:r>
-      <w:proofErr w:type="spellStart"/>
-      <w:r>
-        <w:rPr>
-          <w:strike/>
-          <w:lang w:val="fr-FR"/>
-        </w:rPr>
-        <w:t>Michael</w:t>
+        <w:t>Supprimer les boutons Run eBridge et Load Bridge Detection file. Les remplacer par un switch bridge channel (eBridge) qui va loader le sessionParameter de ebride. Ajoute automatiquement les channel qui sont bridge (comme le fait le code clearRawData de Michael</w:t>
       </w:r>
       <w:r>
         <w:rPr>
@@ -1634,7 +714,6 @@
         </w:rPr>
         <w:t>DP</w:t>
       </w:r>
-      <w:proofErr w:type="spellEnd"/>
       <w:r>
         <w:rPr>
           <w:strike/>
@@ -1677,21 +756,14 @@
         <w:rPr>
           <w:lang w:val="fr-FR"/>
         </w:rPr>
-        <w:t xml:space="preserve">- Pour le </w:t>
-      </w:r>
-      <w:proofErr w:type="spellStart"/>
-      <w:r>
-        <w:rPr>
-          <w:lang w:val="fr-FR"/>
-        </w:rPr>
-        <w:t>layout</w:t>
-      </w:r>
-      <w:proofErr w:type="spellEnd"/>
-      <w:r>
-        <w:rPr>
-          <w:lang w:val="fr-FR"/>
-        </w:rPr>
-        <w:t xml:space="preserve"> graphique, voici ce que j’ai en tête : </w:t>
+        <w:t xml:space="preserve">- </w:t>
+      </w:r>
+      <w:r>
+        <w:rPr>
+          <w:strike/>
+          <w:lang w:val="fr-FR"/>
+        </w:rPr>
+        <w:t xml:space="preserve">Pour le layout graphique, voici ce que j’ai en tête : </w:t>
       </w:r>
       <w:r>
         <w:rPr>
@@ -1744,73 +816,20 @@
     <w:p>
       <w:pPr>
         <w:rPr>
-          <w:lang w:val="fr-FR"/>
-        </w:rPr>
-      </w:pPr>
-      <w:r>
-        <w:rPr>
-          <w:lang w:val="fr-FR"/>
-        </w:rPr>
-        <w:t xml:space="preserve">a) Liste qui est update par </w:t>
-      </w:r>
-      <w:proofErr w:type="spellStart"/>
-      <w:r>
-        <w:rPr>
-          <w:lang w:val="fr-FR"/>
-        </w:rPr>
-        <w:t>StartFunc</w:t>
-      </w:r>
-      <w:proofErr w:type="spellEnd"/>
-      <w:r>
-        <w:rPr>
-          <w:lang w:val="fr-FR"/>
-        </w:rPr>
-        <w:t xml:space="preserve"> en fonction de ce qui est enregistrer dans </w:t>
-      </w:r>
-      <w:proofErr w:type="spellStart"/>
-      <w:r>
-        <w:rPr>
-          <w:lang w:val="fr-FR"/>
-        </w:rPr>
-        <w:t>Processing</w:t>
-      </w:r>
-      <w:proofErr w:type="spellEnd"/>
-      <w:r>
-        <w:rPr>
-          <w:lang w:val="fr-FR"/>
-        </w:rPr>
-        <w:t xml:space="preserve">/Analyse </w:t>
-      </w:r>
-      <w:proofErr w:type="spellStart"/>
-      <w:r>
-        <w:rPr>
-          <w:lang w:val="fr-FR"/>
-        </w:rPr>
-        <w:t>Parameter</w:t>
-      </w:r>
-      <w:proofErr w:type="spellEnd"/>
-      <w:r>
-        <w:rPr>
-          <w:lang w:val="fr-FR"/>
-        </w:rPr>
-        <w:t xml:space="preserve"> file. Seul </w:t>
-      </w:r>
-      <w:proofErr w:type="spellStart"/>
-      <w:r>
-        <w:rPr>
-          <w:lang w:val="fr-FR"/>
-        </w:rPr>
-        <w:t>eBridge</w:t>
-      </w:r>
-      <w:proofErr w:type="spellEnd"/>
-      <w:r>
-        <w:rPr>
-          <w:lang w:val="fr-FR"/>
-        </w:rPr>
-        <w:t xml:space="preserve"> est dispo par défaut </w:t>
-      </w:r>
-      <w:r>
-        <w:rPr>
+          <w:strike/>
+          <w:lang w:val="fr-FR"/>
+        </w:rPr>
+      </w:pPr>
+      <w:r>
+        <w:rPr>
+          <w:strike/>
+          <w:lang w:val="fr-FR"/>
+        </w:rPr>
+        <w:t xml:space="preserve">a) Liste qui est update par StartFunc en fonction de ce qui est enregistrer dans Processing/Analyse Parameter file. Seul eBridge est dispo par défaut </w:t>
+      </w:r>
+      <w:r>
+        <w:rPr>
+          <w:strike/>
           <w:lang w:val="fr-FR"/>
         </w:rPr>
         <w:t xml:space="preserve"> </w:t>
@@ -1819,85 +838,34 @@
     <w:p>
       <w:pPr>
         <w:rPr>
-          <w:lang w:val="fr-FR"/>
-        </w:rPr>
-      </w:pPr>
-      <w:r>
-        <w:rPr>
+          <w:strike/>
+          <w:lang w:val="fr-FR"/>
+        </w:rPr>
+      </w:pPr>
+      <w:r>
+        <w:rPr>
+          <w:strike/>
           <w:lang w:val="fr-FR"/>
         </w:rPr>
         <w:t xml:space="preserve">b) Alors on met 9 </w:t>
       </w:r>
       <w:r>
         <w:rPr>
+          <w:strike/>
           <w:lang w:val="fr-FR"/>
         </w:rPr>
         <w:t>lignes</w:t>
       </w:r>
       <w:r>
         <w:rPr>
-          <w:lang w:val="fr-FR"/>
-        </w:rPr>
-        <w:t xml:space="preserve"> car il y a 9 modules dans </w:t>
-      </w:r>
-      <w:proofErr w:type="spellStart"/>
-      <w:r>
-        <w:rPr>
-          <w:lang w:val="fr-FR"/>
-        </w:rPr>
-        <w:t>EEGpal</w:t>
-      </w:r>
-      <w:proofErr w:type="spellEnd"/>
-      <w:r>
-        <w:rPr>
-          <w:lang w:val="fr-FR"/>
-        </w:rPr>
-        <w:t xml:space="preserve"> (l’utilisateur ne pourra pas </w:t>
-      </w:r>
-      <w:proofErr w:type="spellStart"/>
-      <w:r>
-        <w:rPr>
-          <w:lang w:val="fr-FR"/>
-        </w:rPr>
-        <w:t>batcher</w:t>
-      </w:r>
-      <w:proofErr w:type="spellEnd"/>
-      <w:r>
-        <w:rPr>
-          <w:lang w:val="fr-FR"/>
-        </w:rPr>
-        <w:t xml:space="preserve"> plus de process. A </w:t>
-      </w:r>
-      <w:proofErr w:type="spellStart"/>
-      <w:r>
-        <w:rPr>
-          <w:lang w:val="fr-FR"/>
-        </w:rPr>
-        <w:t>louverture</w:t>
-      </w:r>
-      <w:proofErr w:type="spellEnd"/>
-      <w:r>
-        <w:rPr>
-          <w:lang w:val="fr-FR"/>
-        </w:rPr>
-        <w:t xml:space="preserve">, seul la ligne 1 est disponible. Je </w:t>
-      </w:r>
-      <w:proofErr w:type="spellStart"/>
-      <w:r>
-        <w:rPr>
-          <w:lang w:val="fr-FR"/>
-        </w:rPr>
-        <w:t>met</w:t>
-      </w:r>
-      <w:proofErr w:type="spellEnd"/>
-      <w:r>
-        <w:rPr>
-          <w:lang w:val="fr-FR"/>
-        </w:rPr>
-        <w:t xml:space="preserve"> un menu déroulant qui est adapter avec la même liste que en a). </w:t>
-      </w:r>
-      <w:r>
-        <w:rPr>
+          <w:strike/>
+          <w:lang w:val="fr-FR"/>
+        </w:rPr>
+        <w:t xml:space="preserve"> car il y a 9 modules dans EEGpal (l’utilisateur ne pourra pas batcher plus de process. A louverture, seul la ligne 1 est disponible. Je met un menu déroulant qui est adapter avec la même liste que en a). </w:t>
+      </w:r>
+      <w:r>
+        <w:rPr>
+          <w:strike/>
           <w:lang w:val="fr-FR"/>
         </w:rPr>
         <w:br/>
@@ -1905,18 +873,21 @@
       </w:r>
       <w:r>
         <w:rPr>
+          <w:strike/>
           <w:lang w:val="fr-FR"/>
         </w:rPr>
         <w:t xml:space="preserve"> c)</w:t>
       </w:r>
       <w:r>
         <w:rPr>
+          <w:strike/>
           <w:lang w:val="fr-FR"/>
         </w:rPr>
         <w:t xml:space="preserve">. </w:t>
       </w:r>
       <w:r>
         <w:rPr>
+          <w:strike/>
           <w:lang w:val="fr-FR"/>
         </w:rPr>
         <w:br/>
@@ -1924,33 +895,22 @@
       </w:r>
       <w:r>
         <w:rPr>
-          <w:lang w:val="fr-FR"/>
-        </w:rPr>
-        <w:t xml:space="preserve">On va permettre de sélectionné une seul fois chaque module. L’utilisateur devra faire un autre fichier s’il désire exécuté plusieurs fois la même </w:t>
-      </w:r>
-      <w:proofErr w:type="spellStart"/>
-      <w:r>
-        <w:rPr>
-          <w:lang w:val="fr-FR"/>
-        </w:rPr>
-        <w:t>step</w:t>
-      </w:r>
-      <w:proofErr w:type="spellEnd"/>
-      <w:r>
-        <w:rPr>
-          <w:lang w:val="fr-FR"/>
-        </w:rPr>
-        <w:t xml:space="preserve"> (car on fait généralement ça avec une autre sélection de fichier)</w:t>
-      </w:r>
-    </w:p>
-    <w:p>
-      <w:pPr>
-        <w:rPr>
-          <w:lang w:val="fr-FR"/>
-        </w:rPr>
-      </w:pPr>
-      <w:r>
-        <w:rPr>
+          <w:strike/>
+          <w:lang w:val="fr-FR"/>
+        </w:rPr>
+        <w:t>On va permettre de sélectionné une seul fois chaque module. L’utilisateur devra faire un autre fichier s’il désire exécuté plusieurs fois la même step (car on fait généralement ça avec une autre sélection de fichier)</w:t>
+      </w:r>
+    </w:p>
+    <w:p>
+      <w:pPr>
+        <w:rPr>
+          <w:strike/>
+          <w:lang w:val="fr-FR"/>
+        </w:rPr>
+      </w:pPr>
+      <w:r>
+        <w:rPr>
+          <w:strike/>
           <w:lang w:val="fr-FR"/>
         </w:rPr>
         <w:lastRenderedPageBreak/>
@@ -1958,6 +918,7 @@
       </w:r>
       <w:r>
         <w:rPr>
+          <w:strike/>
           <w:lang w:val="fr-FR"/>
         </w:rPr>
         <w:t xml:space="preserve">S’il modifie une option, alors ça ne change rien. S’il modifie un process alors il faut vider toutes les lignes qui sont en dessous, les désactiver et réactiver uniquement la ligne suivante. </w:t>
@@ -1973,35 +934,7 @@
         <w:rPr>
           <w:lang w:val="fr-FR"/>
         </w:rPr>
-        <w:t xml:space="preserve">d) comme </w:t>
-      </w:r>
-      <w:proofErr w:type="spellStart"/>
-      <w:r>
-        <w:rPr>
-          <w:lang w:val="fr-FR"/>
-        </w:rPr>
-        <w:t>tout</w:t>
-      </w:r>
-      <w:proofErr w:type="spellEnd"/>
-      <w:r>
-        <w:rPr>
-          <w:lang w:val="fr-FR"/>
-        </w:rPr>
-        <w:t xml:space="preserve"> les module, on a le run pour exécuter, Save pour sauvegarder les </w:t>
-      </w:r>
-      <w:proofErr w:type="spellStart"/>
-      <w:r>
-        <w:rPr>
-          <w:lang w:val="fr-FR"/>
-        </w:rPr>
-        <w:t>SessionParameter</w:t>
-      </w:r>
-      <w:proofErr w:type="spellEnd"/>
-      <w:r>
-        <w:rPr>
-          <w:lang w:val="fr-FR"/>
-        </w:rPr>
-        <w:t xml:space="preserve"> ou annuler</w:t>
+        <w:t>d) comme tout les module, on a le run pour exécuter, Save pour sauvegarder les SessionParameter ou annuler</w:t>
       </w:r>
     </w:p>
     <w:p>
@@ -2030,11 +963,9 @@
         </w:rPr>
         <w:t xml:space="preserve">module Batch va jouer l’intermédiaire entre </w:t>
       </w:r>
-      <w:proofErr w:type="spellStart"/>
       <w:r>
         <w:t>EEGpalCS_Main</w:t>
       </w:r>
-      <w:proofErr w:type="spellEnd"/>
       <w:r>
         <w:t xml:space="preserve"> et le module. </w:t>
       </w:r>
@@ -2048,54 +979,30 @@
         </w:numPr>
       </w:pPr>
       <w:r>
-        <w:t xml:space="preserve">Je commence par faire une </w:t>
-      </w:r>
-      <w:proofErr w:type="spellStart"/>
-      <w:r>
-        <w:t>copy</w:t>
-      </w:r>
-      <w:proofErr w:type="spellEnd"/>
-      <w:r>
-        <w:t xml:space="preserve"> de la variable </w:t>
-      </w:r>
-      <w:proofErr w:type="spellStart"/>
-      <w:r>
-        <w:t>EEGpalCS_Main</w:t>
-      </w:r>
-      <w:proofErr w:type="spellEnd"/>
-      <w:r>
-        <w:t xml:space="preserve"> dans la start fonction du module batch :</w:t>
-      </w:r>
-      <w:r>
-        <w:br/>
-      </w:r>
-      <w:proofErr w:type="spellStart"/>
+        <w:t>Je crais un classe spécifique pour gérer les paramètres de batch</w:t>
+      </w:r>
+    </w:p>
+    <w:p>
+      <w:pPr>
+        <w:pStyle w:val="ListParagraph"/>
+      </w:pPr>
       <w:r>
         <w:rPr>
           <w:rFonts w:ascii="Courier New" w:hAnsi="Courier New" w:cs="Courier New"/>
         </w:rPr>
-        <w:t>app.EEGpalCS_Main</w:t>
-      </w:r>
-      <w:proofErr w:type="spellEnd"/>
+        <w:t>app.SessionParameters.BatchProcessing.BatchExecution = 0;</w:t>
+      </w:r>
       <w:r>
         <w:rPr>
           <w:rFonts w:ascii="Courier New" w:hAnsi="Courier New" w:cs="Courier New"/>
         </w:rPr>
-        <w:t xml:space="preserve"> = </w:t>
-      </w:r>
-      <w:proofErr w:type="spellStart"/>
-      <w:r>
-        <w:rPr>
-          <w:rFonts w:ascii="Courier New" w:hAnsi="Courier New" w:cs="Courier New"/>
-        </w:rPr>
-        <w:t>EEGpalCS_Main</w:t>
-      </w:r>
-      <w:proofErr w:type="spellEnd"/>
-      <w:r>
-        <w:rPr>
-          <w:rFonts w:ascii="Courier New" w:hAnsi="Courier New" w:cs="Courier New"/>
-        </w:rPr>
-        <w:t>;</w:t>
+        <w:t xml:space="preserve"> </w:t>
+      </w:r>
+      <w:r>
+        <w:t>Cette class BatchExecution contiendra la</w:t>
+      </w:r>
+      <w:r>
+        <w:t xml:space="preserve"> variable exécution = 1 si on est en train d’exécutez un batch et = 0 si c’est pas le cas</w:t>
       </w:r>
     </w:p>
     <w:p>
@@ -2107,95 +1014,34 @@
         </w:numPr>
       </w:pPr>
       <w:r>
-        <w:t>Je crais un classe spécifique pour gérer les paramètres de batch</w:t>
-      </w:r>
-    </w:p>
-    <w:p>
-      <w:pPr>
-        <w:pStyle w:val="ListParagraph"/>
-        <w:rPr>
-          <w:lang w:val="en-US"/>
-        </w:rPr>
-      </w:pPr>
-      <w:proofErr w:type="spellStart"/>
+        <w:t xml:space="preserve">On commence de sauver tous les paramètres dans le </w:t>
+      </w:r>
       <w:r>
         <w:rPr>
           <w:rFonts w:ascii="Courier New" w:hAnsi="Courier New" w:cs="Courier New"/>
-          <w:lang w:val="en-US"/>
-        </w:rPr>
-        <w:t>BatchExecution</w:t>
-      </w:r>
-      <w:proofErr w:type="spellEnd"/>
+        </w:rPr>
+        <w:t>app.SessionParameters.BatchProcessing</w:t>
+      </w:r>
       <w:r>
         <w:rPr>
           <w:rFonts w:ascii="Courier New" w:hAnsi="Courier New" w:cs="Courier New"/>
-          <w:lang w:val="en-US"/>
-        </w:rPr>
-        <w:t xml:space="preserve"> = </w:t>
+        </w:rPr>
+        <w:t>.Processes</w:t>
       </w:r>
       <w:r>
         <w:rPr>
           <w:rFonts w:ascii="Courier New" w:hAnsi="Courier New" w:cs="Courier New"/>
-          <w:lang w:val="en-US"/>
-        </w:rPr>
-        <w:t>class..</w:t>
-      </w:r>
-      <w:r>
-        <w:rPr>
-          <w:lang w:val="en-US"/>
         </w:rPr>
         <w:br/>
       </w:r>
-      <w:proofErr w:type="spellStart"/>
-      <w:r>
-        <w:rPr>
-          <w:rFonts w:ascii="Courier New" w:hAnsi="Courier New" w:cs="Courier New"/>
-          <w:lang w:val="en-US"/>
-        </w:rPr>
-        <w:t>app.EEGpalCS_Main.</w:t>
-      </w:r>
-      <w:r>
-        <w:rPr>
-          <w:rFonts w:ascii="Courier New" w:hAnsi="Courier New" w:cs="Courier New"/>
-          <w:lang w:val="en-US"/>
-        </w:rPr>
-        <w:t>BatchExecution</w:t>
-      </w:r>
-      <w:proofErr w:type="spellEnd"/>
-      <w:r>
-        <w:rPr>
-          <w:rFonts w:ascii="Courier New" w:hAnsi="Courier New" w:cs="Courier New"/>
-          <w:lang w:val="en-US"/>
-        </w:rPr>
-        <w:t xml:space="preserve"> = </w:t>
-      </w:r>
-      <w:proofErr w:type="spellStart"/>
-      <w:r>
-        <w:rPr>
-          <w:rFonts w:ascii="Courier New" w:hAnsi="Courier New" w:cs="Courier New"/>
-          <w:lang w:val="en-US"/>
-        </w:rPr>
-        <w:t>BatchExecution</w:t>
-      </w:r>
-      <w:proofErr w:type="spellEnd"/>
-    </w:p>
-    <w:p>
-      <w:pPr>
-        <w:pStyle w:val="ListParagraph"/>
-      </w:pPr>
-      <w:r>
-        <w:t xml:space="preserve">Cette class </w:t>
-      </w:r>
-      <w:proofErr w:type="spellStart"/>
-      <w:r>
-        <w:t>BatchExecution</w:t>
-      </w:r>
-      <w:proofErr w:type="spellEnd"/>
-      <w:r>
-        <w:t xml:space="preserve"> contiendra la</w:t>
-      </w:r>
-      <w:r>
-        <w:t xml:space="preserve"> variable exécution = 1 si on est en train d’exécutez un batch et = 0 si c’est pas le cas</w:t>
+      <w:r>
+        <w:t>Créer une cell qui contient chaque process, son option s’il y en a une et une troisième colonne pour dire si il a été exécutez</w:t>
+      </w:r>
+      <w:r>
+        <w:t xml:space="preserve">. Créé une nouvel entrée seulement si : le processus est enable </w:t>
+      </w:r>
+      <w:r>
+        <w:t xml:space="preserve">et si il ne contient pas l’entrée ‘’ (vide). </w:t>
       </w:r>
     </w:p>
     <w:p>
@@ -2207,108 +1053,41 @@
         </w:numPr>
       </w:pPr>
       <w:r>
-        <w:t xml:space="preserve">- Dans chaque module, modification de la </w:t>
-      </w:r>
-      <w:proofErr w:type="spellStart"/>
-      <w:r>
-        <w:t>statupfunction</w:t>
-      </w:r>
-      <w:proofErr w:type="spellEnd"/>
-      <w:r>
-        <w:t xml:space="preserve">. A la fin (après </w:t>
-      </w:r>
-      <w:proofErr w:type="spellStart"/>
-      <w:r>
-        <w:t>intiviatisation</w:t>
-      </w:r>
-      <w:proofErr w:type="spellEnd"/>
-      <w:r>
-        <w:t xml:space="preserve">), mettre un test if </w:t>
-      </w:r>
-      <w:proofErr w:type="spellStart"/>
+        <w:t>Dans le module Ba</w:t>
+      </w:r>
+      <w:r>
+        <w:t>t</w:t>
+      </w:r>
+      <w:r>
+        <w:t xml:space="preserve">ch, pour exécuter le batch, appeler le fonction publique </w:t>
+      </w:r>
       <w:r>
         <w:rPr>
           <w:rFonts w:ascii="Courier New" w:hAnsi="Courier New" w:cs="Courier New"/>
         </w:rPr>
-        <w:t>app.EEGpalCS_Main.BatchExecution</w:t>
-      </w:r>
-      <w:proofErr w:type="spellEnd"/>
+        <w:t>RunBatchProcessing</w:t>
+      </w:r>
+      <w:r>
+        <w:t>(</w:t>
+      </w:r>
       <w:r>
         <w:rPr>
           <w:rFonts w:ascii="Courier New" w:hAnsi="Courier New" w:cs="Courier New"/>
         </w:rPr>
-        <w:t xml:space="preserve"> ==1, </w:t>
-      </w:r>
-      <w:r>
-        <w:t>alors</w:t>
-      </w:r>
-      <w:r>
-        <w:t xml:space="preserve"> appeler directement la fonction </w:t>
-      </w:r>
-      <w:proofErr w:type="spellStart"/>
-      <w:r>
-        <w:t>RunCallback</w:t>
-      </w:r>
-      <w:proofErr w:type="spellEnd"/>
-      <w:r>
-        <w:t xml:space="preserve">. </w:t>
-      </w:r>
-      <w:r>
-        <w:br/>
-        <w:t xml:space="preserve">- Dans la fonction </w:t>
-      </w:r>
-      <w:proofErr w:type="spellStart"/>
-      <w:r>
-        <w:t>RunCallback</w:t>
-      </w:r>
-      <w:proofErr w:type="spellEnd"/>
-      <w:r>
-        <w:t xml:space="preserve">, il faudra conditionné l’apparition de la fenêtre de récapitulation au fait que </w:t>
-      </w:r>
-      <w:proofErr w:type="spellStart"/>
+        <w:t>app</w:t>
+      </w:r>
+      <w:r>
+        <w:t>)</w:t>
+      </w:r>
+      <w:r>
+        <w:t xml:space="preserve"> de la main </w:t>
+      </w:r>
       <w:r>
         <w:rPr>
           <w:rFonts w:ascii="Courier New" w:hAnsi="Courier New" w:cs="Courier New"/>
         </w:rPr>
-        <w:t>app.EEGpalCS_Main.BatchExecution</w:t>
-      </w:r>
-      <w:proofErr w:type="spellEnd"/>
-      <w:r>
-        <w:rPr>
-          <w:rFonts w:ascii="Courier New" w:hAnsi="Courier New" w:cs="Courier New"/>
-        </w:rPr>
-        <w:t xml:space="preserve"> ==0</w:t>
-      </w:r>
-    </w:p>
-    <w:p>
-      <w:pPr>
-        <w:ind w:left="720"/>
-      </w:pPr>
-      <w:r>
-        <w:rPr>
-          <w:rFonts w:ascii="Courier New" w:hAnsi="Courier New" w:cs="Courier New"/>
-        </w:rPr>
-        <w:t>-</w:t>
-      </w:r>
-      <w:r>
-        <w:t xml:space="preserve"> A la fin de la fonction </w:t>
-      </w:r>
-      <w:proofErr w:type="spellStart"/>
-      <w:r>
-        <w:t>Runcallback</w:t>
-      </w:r>
-      <w:proofErr w:type="spellEnd"/>
-      <w:r>
-        <w:t xml:space="preserve">, il faudra </w:t>
-      </w:r>
-      <w:r>
-        <w:t xml:space="preserve">conditionné la pop-up pour signaler la fin du </w:t>
-      </w:r>
-      <w:proofErr w:type="spellStart"/>
-      <w:r>
-        <w:t>processing</w:t>
-      </w:r>
-      <w:proofErr w:type="spellEnd"/>
+        <w:t>EEGpalCS_Main</w:t>
+      </w:r>
     </w:p>
     <w:p>
       <w:pPr>
@@ -2319,51 +1098,47 @@
         </w:numPr>
       </w:pPr>
       <w:r>
-        <w:t xml:space="preserve">La table de sélection des fichier sera enregistrer dans la copie du </w:t>
-      </w:r>
-      <w:proofErr w:type="spellStart"/>
+        <w:t xml:space="preserve">Dans la fonction </w:t>
+      </w:r>
       <w:r>
         <w:rPr>
           <w:rFonts w:ascii="Courier New" w:hAnsi="Courier New" w:cs="Courier New"/>
         </w:rPr>
-        <w:t>app.EEGpalCS_Main</w:t>
-      </w:r>
-      <w:proofErr w:type="spellEnd"/>
+        <w:t>applySessionParam(</w:t>
+      </w:r>
       <w:r>
         <w:rPr>
           <w:rFonts w:ascii="Courier New" w:hAnsi="Courier New" w:cs="Courier New"/>
         </w:rPr>
-        <w:t xml:space="preserve"> </w:t>
-      </w:r>
-      <w:r>
-        <w:t xml:space="preserve">du module batch (normalement à vérifier). </w:t>
-      </w:r>
-      <w:r>
-        <w:t xml:space="preserve">Si on </w:t>
-      </w:r>
-      <w:proofErr w:type="spellStart"/>
-      <w:r>
-        <w:t>veux</w:t>
-      </w:r>
-      <w:proofErr w:type="spellEnd"/>
-      <w:r>
-        <w:t xml:space="preserve"> updater la main </w:t>
-      </w:r>
-      <w:proofErr w:type="spellStart"/>
-      <w:r>
-        <w:t>windows</w:t>
-      </w:r>
-      <w:proofErr w:type="spellEnd"/>
-      <w:r>
-        <w:t xml:space="preserve">, il faudra transmettre à la main </w:t>
-      </w:r>
-      <w:proofErr w:type="spellStart"/>
-      <w:r>
-        <w:t>windows</w:t>
-      </w:r>
-      <w:proofErr w:type="spellEnd"/>
-      <w:r>
-        <w:t xml:space="preserve"> dans un second temps</w:t>
+        <w:t>)</w:t>
+      </w:r>
+      <w:r>
+        <w:t xml:space="preserve">, il faudra vérifier si le process est effectué ou pas (colonne 3 de </w:t>
+      </w:r>
+      <w:r>
+        <w:rPr>
+          <w:rFonts w:ascii="Courier New" w:hAnsi="Courier New" w:cs="Courier New"/>
+        </w:rPr>
+        <w:t>app.SessionParameters.BatchProcessing</w:t>
+      </w:r>
+      <w:r>
+        <w:rPr>
+          <w:rFonts w:ascii="Courier New" w:hAnsi="Courier New" w:cs="Courier New"/>
+        </w:rPr>
+        <w:t>.Processes</w:t>
+      </w:r>
+      <w:r>
+        <w:rPr>
+          <w:rFonts w:ascii="Courier New" w:hAnsi="Courier New" w:cs="Courier New"/>
+        </w:rPr>
+        <w:t xml:space="preserve">) </w:t>
+      </w:r>
+      <w:r>
+        <w:t xml:space="preserve">et passé les process en enable=false lorsque que ce sera le cas. </w:t>
+      </w:r>
+      <w:r>
+        <w:br/>
+        <w:t>Il faudra presser sur le bouton Reset pour redémarer une nouvelle paramétrisation</w:t>
       </w:r>
     </w:p>
     <w:p>
@@ -2375,45 +1150,10 @@
         </w:numPr>
       </w:pPr>
       <w:r>
-        <w:t>A la fin de l’</w:t>
-      </w:r>
-      <w:proofErr w:type="spellStart"/>
-      <w:r>
-        <w:t>execution</w:t>
-      </w:r>
-      <w:proofErr w:type="spellEnd"/>
-      <w:r>
-        <w:t xml:space="preserve"> du batch ou en cas d’</w:t>
-      </w:r>
-      <w:proofErr w:type="spellStart"/>
-      <w:r>
-        <w:t>echec</w:t>
-      </w:r>
-      <w:proofErr w:type="spellEnd"/>
-      <w:r>
-        <w:t xml:space="preserve"> (</w:t>
-      </w:r>
-      <w:proofErr w:type="spellStart"/>
-      <w:r>
-        <w:t>try</w:t>
-      </w:r>
-      <w:proofErr w:type="spellEnd"/>
-      <w:r>
-        <w:t xml:space="preserve"> catch), il faut mettre </w:t>
-      </w:r>
-      <w:proofErr w:type="spellStart"/>
-      <w:r>
-        <w:rPr>
-          <w:rFonts w:ascii="Courier New" w:hAnsi="Courier New" w:cs="Courier New"/>
-        </w:rPr>
-        <w:t>app.EEGpalCS_Main.BatchExecution</w:t>
-      </w:r>
-      <w:proofErr w:type="spellEnd"/>
-      <w:r>
-        <w:rPr>
-          <w:rFonts w:ascii="Courier New" w:hAnsi="Courier New" w:cs="Courier New"/>
-        </w:rPr>
-        <w:t xml:space="preserve"> =0 ;</w:t>
+        <w:t>Envisagé de passé en Enable=’off ‘ tous les boutons de la main windows avec lequels l’utilisateurs peut interagir. Il faudra faire ça aussi pour chaque module</w:t>
+      </w:r>
+      <w:r>
+        <w:t xml:space="preserve">. </w:t>
       </w:r>
     </w:p>
     <w:p>
@@ -2425,31 +1165,19 @@
         </w:numPr>
       </w:pPr>
       <w:r>
-        <w:t xml:space="preserve">Il faudra aussi ajouter un </w:t>
-      </w:r>
-      <w:proofErr w:type="spellStart"/>
-      <w:r>
-        <w:t>SessionParameter</w:t>
-      </w:r>
-      <w:proofErr w:type="spellEnd"/>
-      <w:r>
-        <w:t xml:space="preserve"> au module de batch pour qu’il soit </w:t>
-      </w:r>
-      <w:proofErr w:type="spellStart"/>
-      <w:r>
-        <w:t>sauver</w:t>
-      </w:r>
-      <w:proofErr w:type="spellEnd"/>
-      <w:r>
-        <w:t xml:space="preserve"> dans le fichier </w:t>
-      </w:r>
-      <w:proofErr w:type="spellStart"/>
-      <w:r>
-        <w:t>processing</w:t>
-      </w:r>
-      <w:proofErr w:type="spellEnd"/>
-      <w:r>
-        <w:t>/analyse file</w:t>
+        <w:t xml:space="preserve">A la fin de l’execution du batch ou en cas d’echec (try catch), il faut mettre </w:t>
+      </w:r>
+      <w:r>
+        <w:rPr>
+          <w:rFonts w:ascii="Courier New" w:hAnsi="Courier New" w:cs="Courier New"/>
+        </w:rPr>
+        <w:t>app.EEGpalCS_Main.BatchExecution</w:t>
+      </w:r>
+      <w:r>
+        <w:rPr>
+          <w:rFonts w:ascii="Courier New" w:hAnsi="Courier New" w:cs="Courier New"/>
+        </w:rPr>
+        <w:t xml:space="preserve"> =0 ;</w:t>
       </w:r>
     </w:p>
     <w:p>
@@ -2461,15 +1189,7 @@
         </w:numPr>
       </w:pPr>
       <w:r>
-        <w:t xml:space="preserve">Une fois l’étape exécuter, passer le </w:t>
-      </w:r>
-      <w:proofErr w:type="spellStart"/>
-      <w:r>
-        <w:t>ProssingDropDown</w:t>
-      </w:r>
-      <w:proofErr w:type="spellEnd"/>
-      <w:r>
-        <w:t xml:space="preserve"> en Enable = off (pour qu’il soit toujours visible mais plus modifiable</w:t>
+        <w:t>Il faudra aussi ajouter un SessionParameter au module de batch pour qu’il soit sauver dans le fichier processing/analyse file</w:t>
       </w:r>
     </w:p>
     <w:p>
@@ -2481,53 +1201,65 @@
         </w:numPr>
       </w:pPr>
       <w:r>
-        <w:t xml:space="preserve">La stratégie la plus simple sera que la fonction qui exécute le batch soit dans le module de la fenêtre </w:t>
-      </w:r>
-      <w:proofErr w:type="spellStart"/>
-      <w:r>
-        <w:t>princiaple</w:t>
-      </w:r>
-      <w:proofErr w:type="spellEnd"/>
-      <w:r>
-        <w:t xml:space="preserve"> (</w:t>
-      </w:r>
-      <w:proofErr w:type="spellStart"/>
-      <w:r>
-        <w:t>EEGpal_main</w:t>
-      </w:r>
-      <w:proofErr w:type="spellEnd"/>
-      <w:r>
-        <w:t xml:space="preserve">) et que le module de Batch ne soit que une interface graphique pour </w:t>
-      </w:r>
-      <w:proofErr w:type="spellStart"/>
-      <w:r>
-        <w:t>progammer</w:t>
-      </w:r>
-      <w:proofErr w:type="spellEnd"/>
-      <w:r>
-        <w:t xml:space="preserve"> les </w:t>
-      </w:r>
-      <w:proofErr w:type="spellStart"/>
-      <w:r>
-        <w:t>succission</w:t>
-      </w:r>
-      <w:proofErr w:type="spellEnd"/>
-      <w:r>
-        <w:t xml:space="preserve"> qui sont enregistrer dans Session </w:t>
-      </w:r>
-      <w:proofErr w:type="spellStart"/>
-      <w:r>
-        <w:t>Parameter</w:t>
-      </w:r>
-      <w:proofErr w:type="spellEnd"/>
-      <w:r>
-        <w:t xml:space="preserve">. </w:t>
+        <w:t>Une fois l’étape exécuter, passer le ProssingDropDown en Enable = off (pour qu’il soit toujours visible mais plus modifiable</w:t>
+      </w:r>
+    </w:p>
+    <w:p>
+      <w:pPr>
+        <w:pStyle w:val="ListParagraph"/>
+        <w:numPr>
+          <w:ilvl w:val="0"/>
+          <w:numId w:val="7"/>
+        </w:numPr>
+      </w:pPr>
+      <w:r>
+        <w:t xml:space="preserve">La stratégie la plus simple sera que la fonction qui exécute le batch soit dans le module de la fenêtre princiaple (EEGpal_main) et que le module de Batch ne soit que une interface graphique pour progammer les succission qui sont enregistrer dans Session Parameter. </w:t>
       </w:r>
     </w:p>
     <w:p/>
     <w:p>
       <w:r>
+        <w:t>Gestion d’une erreur pendant le processus</w:t>
+      </w:r>
+    </w:p>
+    <w:p>
+      <w:pPr>
+        <w:rPr>
+          <w:lang w:val="en-US"/>
+        </w:rPr>
+      </w:pPr>
+      <w:r>
         <w:lastRenderedPageBreak/>
+        <w:t>On va prévoir uniquement pour les vérifications des sélections à l’ouverture de chaque module. MichaelDP avait prévu des break</w:t>
+      </w:r>
+      <w:r>
+        <w:t xml:space="preserve">. On va ajouter un test pour mettre un message supplémentaire « The BatchProcess has been interrupted. </w:t>
+      </w:r>
+      <w:r>
+        <w:rPr>
+          <w:lang w:val="en-US"/>
+        </w:rPr>
+        <w:t>Please correct the error and execute it again in t</w:t>
+      </w:r>
+      <w:r>
+        <w:rPr>
+          <w:lang w:val="en-US"/>
+        </w:rPr>
+        <w:t xml:space="preserve">he BatchProcessing module to continue where it stops”. </w:t>
+      </w:r>
+    </w:p>
+    <w:p>
+      <w:r>
+        <w:t>Pour les bug a l</w:t>
+      </w:r>
+      <w:r>
+        <w:t>’intérieur des modules, on prévois rien (permet de voir le message d’erreur en rouge, ne pas utiliser de try/catch dans ce cas car on ne saura pas ce qui cloche)</w:t>
+      </w:r>
+    </w:p>
+    <w:p/>
+    <w:p/>
+    <w:p>
+      <w:r>
         <w:t xml:space="preserve">Comportement spécifique/ option pour chaque module : </w:t>
       </w:r>
     </w:p>
@@ -2536,12 +1268,46 @@
         <w:rPr>
           <w:b/>
           <w:bCs/>
+          <w:lang w:val="en-US"/>
         </w:rPr>
       </w:pPr>
       <w:r>
         <w:rPr>
           <w:b/>
           <w:bCs/>
+          <w:lang w:val="en-US"/>
+        </w:rPr>
+        <w:t>Filtering module</w:t>
+      </w:r>
+    </w:p>
+    <w:p>
+      <w:pPr>
+        <w:pStyle w:val="ListParagraph"/>
+        <w:numPr>
+          <w:ilvl w:val="0"/>
+          <w:numId w:val="10"/>
+        </w:numPr>
+      </w:pPr>
+      <w:r>
+        <w:t>Le flag bad channel est</w:t>
+      </w:r>
+      <w:r>
+        <w:t xml:space="preserve"> activé automatiquement en cas de batch (dans tout les cas). On fait bien attention de déactivé les autres options de cleanRaweData si l’utilisateur ne comptait pas les utilisé. </w:t>
+      </w:r>
+    </w:p>
+    <w:p>
+      <w:pPr>
+        <w:rPr>
+          <w:b/>
+          <w:bCs/>
+          <w:lang w:val="en-US"/>
+        </w:rPr>
+      </w:pPr>
+      <w:r>
+        <w:rPr>
+          <w:b/>
+          <w:bCs/>
+          <w:lang w:val="en-US"/>
         </w:rPr>
         <w:t xml:space="preserve">ICA Module : </w:t>
       </w:r>
@@ -2564,39 +1330,7 @@
           <w:i/>
           <w:iCs/>
         </w:rPr>
-        <w:t xml:space="preserve">Manual </w:t>
-      </w:r>
-      <w:proofErr w:type="spellStart"/>
-      <w:r>
-        <w:rPr>
-          <w:i/>
-          <w:iCs/>
-        </w:rPr>
-        <w:t>selection</w:t>
-      </w:r>
-      <w:proofErr w:type="spellEnd"/>
-      <w:r>
-        <w:rPr>
-          <w:i/>
-          <w:iCs/>
-        </w:rPr>
-        <w:t xml:space="preserve"> of </w:t>
-      </w:r>
-      <w:proofErr w:type="spellStart"/>
-      <w:r>
-        <w:rPr>
-          <w:i/>
-          <w:iCs/>
-        </w:rPr>
-        <w:t>bad</w:t>
-      </w:r>
-      <w:proofErr w:type="spellEnd"/>
-      <w:r>
-        <w:rPr>
-          <w:i/>
-          <w:iCs/>
-        </w:rPr>
-        <w:t xml:space="preserve"> compound</w:t>
+        <w:t>Manual selection of bad compound</w:t>
       </w:r>
       <w:r>
         <w:t>: à ce moment-là, l’utilisateur de</w:t>
@@ -2626,66 +1360,13 @@
       <w:r>
         <w:t xml:space="preserve"> </w:t>
       </w:r>
-      <w:proofErr w:type="spellStart"/>
-      <w:r>
-        <w:t>executé</w:t>
-      </w:r>
-      <w:proofErr w:type="spellEnd"/>
-      <w:r>
-        <w:t xml:space="preserve"> le </w:t>
-      </w:r>
-      <w:proofErr w:type="spellStart"/>
-      <w:r>
-        <w:t>compute</w:t>
-      </w:r>
-      <w:proofErr w:type="spellEnd"/>
-      <w:r>
-        <w:t xml:space="preserve"> </w:t>
-      </w:r>
-      <w:proofErr w:type="spellStart"/>
-      <w:r>
-        <w:t>automatic</w:t>
-      </w:r>
-      <w:proofErr w:type="spellEnd"/>
-      <w:r>
-        <w:t xml:space="preserve"> rejection et fait la reconstruction automatiquement</w:t>
-      </w:r>
-    </w:p>
-    <w:p>
-      <w:r>
-        <w:t xml:space="preserve">Problème résoudre : La table des </w:t>
-      </w:r>
-      <w:proofErr w:type="spellStart"/>
-      <w:r>
-        <w:t>bad</w:t>
-      </w:r>
-      <w:proofErr w:type="spellEnd"/>
-      <w:r>
-        <w:t xml:space="preserve"> </w:t>
-      </w:r>
-      <w:proofErr w:type="spellStart"/>
-      <w:r>
-        <w:t>channel</w:t>
-      </w:r>
-      <w:proofErr w:type="spellEnd"/>
-      <w:r>
-        <w:t xml:space="preserve"> enregistré dans </w:t>
-      </w:r>
-      <w:proofErr w:type="spellStart"/>
-      <w:r>
-        <w:t>sessionParameter</w:t>
-      </w:r>
-      <w:proofErr w:type="spellEnd"/>
-      <w:r>
-        <w:t xml:space="preserve"> va être ignorer car les noms des fichiers input ne seront pas les même que les noms enregistré dans </w:t>
-      </w:r>
-      <w:proofErr w:type="spellStart"/>
-      <w:r>
-        <w:t>SessionParameters</w:t>
-      </w:r>
-      <w:proofErr w:type="spellEnd"/>
-      <w:r>
-        <w:t xml:space="preserve">. </w:t>
+      <w:r>
+        <w:t>executé le compute automatic rejection et fait la reconstruction automatiquement</w:t>
+      </w:r>
+    </w:p>
+    <w:p>
+      <w:r>
+        <w:t xml:space="preserve">Problème résoudre : La table des bad channel enregistré dans sessionParameter va être ignorer car les noms des fichiers input ne seront pas les même que les noms enregistré dans SessionParameters. </w:t>
       </w:r>
     </w:p>
     <w:p>
@@ -2721,17 +1402,8 @@
           <w:i/>
           <w:iCs/>
         </w:rPr>
-        <w:t xml:space="preserve">Manual </w:t>
-      </w:r>
-      <w:proofErr w:type="spellStart"/>
-      <w:r>
-        <w:rPr>
-          <w:i/>
-          <w:iCs/>
-        </w:rPr>
-        <w:t>selection</w:t>
-      </w:r>
-      <w:proofErr w:type="spellEnd"/>
+        <w:t>Manual selection</w:t>
+      </w:r>
       <w:r>
         <w:t>: à ce moment-là, l’utilisateur de</w:t>
       </w:r>
@@ -2758,27 +1430,9 @@
         <w:t>:</w:t>
       </w:r>
       <w:r>
-        <w:t xml:space="preserve"> Disponible uniquement s’il a activer </w:t>
-      </w:r>
-      <w:proofErr w:type="spellStart"/>
-      <w:r>
-        <w:t>clearRawDatedans</w:t>
-      </w:r>
-      <w:proofErr w:type="spellEnd"/>
-      <w:r>
-        <w:t xml:space="preserve"> le </w:t>
-      </w:r>
-      <w:proofErr w:type="spellStart"/>
-      <w:r>
-        <w:t>Filtering</w:t>
-      </w:r>
-      <w:proofErr w:type="spellEnd"/>
-      <w:r>
-        <w:t xml:space="preserve">. A ce moment, ça active automatiquement l’onglet et ça run l’interpolation </w:t>
-      </w:r>
-    </w:p>
-    <w:p/>
-    <w:p/>
+        <w:t xml:space="preserve"> Disponible uniquement s’il a activer clearRawDatedans le Filtering. A ce moment, ça active automatiquement l’onglet et ça run l’interpolation </w:t>
+      </w:r>
+    </w:p>
     <w:p>
       <w:pPr>
         <w:rPr>
@@ -2786,93 +1440,77 @@
           <w:bCs/>
         </w:rPr>
       </w:pPr>
-      <w:proofErr w:type="spellStart"/>
       <w:r>
         <w:rPr>
           <w:b/>
           <w:bCs/>
         </w:rPr>
-        <w:t>Frequencying</w:t>
-      </w:r>
-      <w:proofErr w:type="spellEnd"/>
-      <w:r>
+        <w:t>Epoching module</w:t>
+      </w:r>
+    </w:p>
+    <w:p>
+      <w:r>
+        <w:t xml:space="preserve">Ajouter un menu déroulant pour choisir pour envoyer ou pas les fichier output dans la main windows (pour pouvoir continué le processing). Choisir parmi les options : </w:t>
+      </w:r>
+    </w:p>
+    <w:p>
+      <w:pPr>
+        <w:pStyle w:val="ListParagraph"/>
+        <w:numPr>
+          <w:ilvl w:val="0"/>
+          <w:numId w:val="9"/>
+        </w:numPr>
+      </w:pPr>
+      <w:r>
+        <w:lastRenderedPageBreak/>
+        <w:t>Non</w:t>
+      </w:r>
+    </w:p>
+    <w:p>
+      <w:pPr>
+        <w:pStyle w:val="ListParagraph"/>
+        <w:numPr>
+          <w:ilvl w:val="0"/>
+          <w:numId w:val="9"/>
+        </w:numPr>
+      </w:pPr>
+      <w:r>
+        <w:t>Envoyé les Epochsfiles (le fichier avec tout les Epoch concaténé)</w:t>
+      </w:r>
+    </w:p>
+    <w:p>
+      <w:pPr>
+        <w:pStyle w:val="ListParagraph"/>
+        <w:numPr>
+          <w:ilvl w:val="0"/>
+          <w:numId w:val="9"/>
+        </w:numPr>
+      </w:pPr>
+      <w:r>
+        <w:t xml:space="preserve">Envoyé les Avg ( regarder comment géré entre les avg trigger/all ainsi que within et between). Surement faire un cell </w:t>
+      </w:r>
+    </w:p>
+    <w:p>
+      <w:pPr>
         <w:rPr>
           <w:b/>
           <w:bCs/>
         </w:rPr>
-        <w:t xml:space="preserve"> Module : </w:t>
-      </w:r>
-    </w:p>
-    <w:p>
-      <w:r>
-        <w:t xml:space="preserve">L’option </w:t>
-      </w:r>
-      <w:proofErr w:type="spellStart"/>
-      <w:r>
-        <w:t>Frequenciny</w:t>
-      </w:r>
-      <w:proofErr w:type="spellEnd"/>
-      <w:r>
-        <w:t xml:space="preserve"> doit être dispo uniquement après un </w:t>
-      </w:r>
-      <w:proofErr w:type="spellStart"/>
-      <w:r>
-        <w:t>process</w:t>
-      </w:r>
-      <w:r>
-        <w:t>ing</w:t>
-      </w:r>
-      <w:proofErr w:type="spellEnd"/>
-      <w:r>
-        <w:t xml:space="preserve"> de </w:t>
-      </w:r>
-      <w:proofErr w:type="spellStart"/>
-      <w:r>
-        <w:t>Epoching</w:t>
-      </w:r>
-      <w:proofErr w:type="spellEnd"/>
-      <w:r>
-        <w:t xml:space="preserve"> + il doit vérifier dans les </w:t>
-      </w:r>
-      <w:proofErr w:type="spellStart"/>
-      <w:r>
-        <w:t>SessionParameter.Epoching</w:t>
-      </w:r>
-      <w:proofErr w:type="spellEnd"/>
-      <w:r>
-        <w:t xml:space="preserve"> que l’option </w:t>
-      </w:r>
-      <w:proofErr w:type="spellStart"/>
-      <w:r>
-        <w:t>concatenate</w:t>
-      </w:r>
-      <w:proofErr w:type="spellEnd"/>
-      <w:r>
-        <w:t xml:space="preserve"> all </w:t>
-      </w:r>
-      <w:proofErr w:type="spellStart"/>
-      <w:r>
-        <w:t>epochs</w:t>
-      </w:r>
-      <w:proofErr w:type="spellEnd"/>
-      <w:r>
-        <w:t xml:space="preserve"> in one file avait été sélectionné. Si tel est le cas, mettre comme seul option « </w:t>
-      </w:r>
-      <w:proofErr w:type="spellStart"/>
-      <w:r>
-        <w:t>based</w:t>
-      </w:r>
-      <w:proofErr w:type="spellEnd"/>
-      <w:r>
-        <w:t xml:space="preserve"> on </w:t>
-      </w:r>
-      <w:proofErr w:type="spellStart"/>
-      <w:r>
-        <w:t>epochs</w:t>
-      </w:r>
-      <w:proofErr w:type="spellEnd"/>
-      <w:r>
-        <w:t xml:space="preserve"> in one file »</w:t>
+      </w:pPr>
+      <w:r>
+        <w:rPr>
+          <w:b/>
+          <w:bCs/>
+        </w:rPr>
+        <w:t xml:space="preserve">Frequencying Module : </w:t>
+      </w:r>
+    </w:p>
+    <w:p>
+      <w:r>
+        <w:t>L’option Frequenciny doit être dispo uniquement après un process</w:t>
+      </w:r>
+      <w:r>
+        <w:t>ing de Epoching + il doit vérifier dans les SessionParameter.Epoching que l’option concatenate all epochs in one file avait été sélectionné. Si tel est le cas, mettre comme seul option « based on epochs in one file »</w:t>
       </w:r>
       <w:r>
         <w:t xml:space="preserve"> </w:t>
@@ -2882,15 +1520,7 @@
       </w:r>
       <w:r>
         <w:br/>
-        <w:t xml:space="preserve">Dans les autres cas, le batch ne va pas les gérer et ça devra être faire manuellement par l’utilisateur en passant par un sélection de fichier dans la main </w:t>
-      </w:r>
-      <w:proofErr w:type="spellStart"/>
-      <w:r>
-        <w:t>windows</w:t>
-      </w:r>
-      <w:proofErr w:type="spellEnd"/>
-      <w:r>
-        <w:t xml:space="preserve">. </w:t>
+        <w:t xml:space="preserve">Dans les autres cas, le batch ne va pas les gérer et ça devra être faire manuellement par l’utilisateur en passant par un sélection de fichier dans la main windows. </w:t>
       </w:r>
     </w:p>
     <w:p/>
@@ -2997,6 +1627,95 @@
     </w:lvl>
   </w:abstractNum>
   <w:abstractNum w:abstractNumId="1" w15:restartNumberingAfterBreak="0">
+    <w:nsid w:val="233E4225"/>
+    <w:multiLevelType w:val="hybridMultilevel"/>
+    <w:tmpl w:val="804A074C"/>
+    <w:lvl w:ilvl="0" w:tplc="100C0017">
+      <w:start w:val="1"/>
+      <w:numFmt w:val="lowerLetter"/>
+      <w:lvlText w:val="%1)"/>
+      <w:lvlJc w:val="left"/>
+      <w:pPr>
+        <w:ind w:left="720" w:hanging="360"/>
+      </w:pPr>
+      <w:rPr>
+        <w:rFonts w:hint="default"/>
+      </w:rPr>
+    </w:lvl>
+    <w:lvl w:ilvl="1" w:tplc="100C0019" w:tentative="1">
+      <w:start w:val="1"/>
+      <w:numFmt w:val="lowerLetter"/>
+      <w:lvlText w:val="%2."/>
+      <w:lvlJc w:val="left"/>
+      <w:pPr>
+        <w:ind w:left="1440" w:hanging="360"/>
+      </w:pPr>
+    </w:lvl>
+    <w:lvl w:ilvl="2" w:tplc="100C001B" w:tentative="1">
+      <w:start w:val="1"/>
+      <w:numFmt w:val="lowerRoman"/>
+      <w:lvlText w:val="%3."/>
+      <w:lvlJc w:val="right"/>
+      <w:pPr>
+        <w:ind w:left="2160" w:hanging="180"/>
+      </w:pPr>
+    </w:lvl>
+    <w:lvl w:ilvl="3" w:tplc="100C000F" w:tentative="1">
+      <w:start w:val="1"/>
+      <w:numFmt w:val="decimal"/>
+      <w:lvlText w:val="%4."/>
+      <w:lvlJc w:val="left"/>
+      <w:pPr>
+        <w:ind w:left="2880" w:hanging="360"/>
+      </w:pPr>
+    </w:lvl>
+    <w:lvl w:ilvl="4" w:tplc="100C0019" w:tentative="1">
+      <w:start w:val="1"/>
+      <w:numFmt w:val="lowerLetter"/>
+      <w:lvlText w:val="%5."/>
+      <w:lvlJc w:val="left"/>
+      <w:pPr>
+        <w:ind w:left="3600" w:hanging="360"/>
+      </w:pPr>
+    </w:lvl>
+    <w:lvl w:ilvl="5" w:tplc="100C001B" w:tentative="1">
+      <w:start w:val="1"/>
+      <w:numFmt w:val="lowerRoman"/>
+      <w:lvlText w:val="%6."/>
+      <w:lvlJc w:val="right"/>
+      <w:pPr>
+        <w:ind w:left="4320" w:hanging="180"/>
+      </w:pPr>
+    </w:lvl>
+    <w:lvl w:ilvl="6" w:tplc="100C000F" w:tentative="1">
+      <w:start w:val="1"/>
+      <w:numFmt w:val="decimal"/>
+      <w:lvlText w:val="%7."/>
+      <w:lvlJc w:val="left"/>
+      <w:pPr>
+        <w:ind w:left="5040" w:hanging="360"/>
+      </w:pPr>
+    </w:lvl>
+    <w:lvl w:ilvl="7" w:tplc="100C0019" w:tentative="1">
+      <w:start w:val="1"/>
+      <w:numFmt w:val="lowerLetter"/>
+      <w:lvlText w:val="%8."/>
+      <w:lvlJc w:val="left"/>
+      <w:pPr>
+        <w:ind w:left="5760" w:hanging="360"/>
+      </w:pPr>
+    </w:lvl>
+    <w:lvl w:ilvl="8" w:tplc="100C001B" w:tentative="1">
+      <w:start w:val="1"/>
+      <w:numFmt w:val="lowerRoman"/>
+      <w:lvlText w:val="%9."/>
+      <w:lvlJc w:val="right"/>
+      <w:pPr>
+        <w:ind w:left="6480" w:hanging="180"/>
+      </w:pPr>
+    </w:lvl>
+  </w:abstractNum>
+  <w:abstractNum w:abstractNumId="2" w15:restartNumberingAfterBreak="0">
     <w:nsid w:val="3EBF628B"/>
     <w:multiLevelType w:val="hybridMultilevel"/>
     <w:tmpl w:val="EB34AAA0"/>
@@ -3085,7 +1804,7 @@
       </w:pPr>
     </w:lvl>
   </w:abstractNum>
-  <w:abstractNum w:abstractNumId="2" w15:restartNumberingAfterBreak="0">
+  <w:abstractNum w:abstractNumId="3" w15:restartNumberingAfterBreak="0">
     <w:nsid w:val="48F10BF7"/>
     <w:multiLevelType w:val="hybridMultilevel"/>
     <w:tmpl w:val="1DFA7294"/>
@@ -3198,7 +1917,7 @@
       </w:rPr>
     </w:lvl>
   </w:abstractNum>
-  <w:abstractNum w:abstractNumId="3" w15:restartNumberingAfterBreak="0">
+  <w:abstractNum w:abstractNumId="4" w15:restartNumberingAfterBreak="0">
     <w:nsid w:val="5B4413C0"/>
     <w:multiLevelType w:val="hybridMultilevel"/>
     <w:tmpl w:val="107002AC"/>
@@ -3311,7 +2030,7 @@
       </w:rPr>
     </w:lvl>
   </w:abstractNum>
-  <w:abstractNum w:abstractNumId="4" w15:restartNumberingAfterBreak="0">
+  <w:abstractNum w:abstractNumId="5" w15:restartNumberingAfterBreak="0">
     <w:nsid w:val="5BF3539D"/>
     <w:multiLevelType w:val="hybridMultilevel"/>
     <w:tmpl w:val="EAA6A05E"/>
@@ -3424,7 +2143,7 @@
       </w:rPr>
     </w:lvl>
   </w:abstractNum>
-  <w:abstractNum w:abstractNumId="5" w15:restartNumberingAfterBreak="0">
+  <w:abstractNum w:abstractNumId="6" w15:restartNumberingAfterBreak="0">
     <w:nsid w:val="660C23AE"/>
     <w:multiLevelType w:val="hybridMultilevel"/>
     <w:tmpl w:val="1332EB64"/>
@@ -3513,7 +2232,7 @@
       </w:pPr>
     </w:lvl>
   </w:abstractNum>
-  <w:abstractNum w:abstractNumId="6" w15:restartNumberingAfterBreak="0">
+  <w:abstractNum w:abstractNumId="7" w15:restartNumberingAfterBreak="0">
     <w:nsid w:val="68153BF8"/>
     <w:multiLevelType w:val="hybridMultilevel"/>
     <w:tmpl w:val="7D20B3BA"/>
@@ -3602,7 +2321,7 @@
       </w:pPr>
     </w:lvl>
   </w:abstractNum>
-  <w:abstractNum w:abstractNumId="7" w15:restartNumberingAfterBreak="0">
+  <w:abstractNum w:abstractNumId="8" w15:restartNumberingAfterBreak="0">
     <w:nsid w:val="6950613E"/>
     <w:multiLevelType w:val="hybridMultilevel"/>
     <w:tmpl w:val="7778A15C"/>
@@ -3715,7 +2434,7 @@
       </w:rPr>
     </w:lvl>
   </w:abstractNum>
-  <w:abstractNum w:abstractNumId="8" w15:restartNumberingAfterBreak="0">
+  <w:abstractNum w:abstractNumId="9" w15:restartNumberingAfterBreak="0">
     <w:nsid w:val="69EB39E7"/>
     <w:multiLevelType w:val="hybridMultilevel"/>
     <w:tmpl w:val="37C25BE2"/>
@@ -3829,31 +2548,34 @@
     </w:lvl>
   </w:abstractNum>
   <w:num w:numId="1" w16cid:durableId="2098361321">
-    <w:abstractNumId w:val="1"/>
+    <w:abstractNumId w:val="2"/>
   </w:num>
   <w:num w:numId="2" w16cid:durableId="893858335">
+    <w:abstractNumId w:val="6"/>
+  </w:num>
+  <w:num w:numId="3" w16cid:durableId="1662926964">
     <w:abstractNumId w:val="5"/>
   </w:num>
-  <w:num w:numId="3" w16cid:durableId="1662926964">
-    <w:abstractNumId w:val="4"/>
-  </w:num>
   <w:num w:numId="4" w16cid:durableId="570433993">
-    <w:abstractNumId w:val="8"/>
+    <w:abstractNumId w:val="9"/>
   </w:num>
   <w:num w:numId="5" w16cid:durableId="1296175473">
-    <w:abstractNumId w:val="6"/>
+    <w:abstractNumId w:val="7"/>
   </w:num>
   <w:num w:numId="6" w16cid:durableId="1977224167">
-    <w:abstractNumId w:val="2"/>
+    <w:abstractNumId w:val="3"/>
   </w:num>
   <w:num w:numId="7" w16cid:durableId="1898854172">
     <w:abstractNumId w:val="0"/>
   </w:num>
   <w:num w:numId="8" w16cid:durableId="1197232209">
-    <w:abstractNumId w:val="7"/>
+    <w:abstractNumId w:val="8"/>
   </w:num>
   <w:num w:numId="9" w16cid:durableId="1417701489">
-    <w:abstractNumId w:val="3"/>
+    <w:abstractNumId w:val="4"/>
+  </w:num>
+  <w:num w:numId="10" w16cid:durableId="1333023901">
+    <w:abstractNumId w:val="1"/>
   </w:num>
 </w:numbering>
 </file>
@@ -4460,7 +3182,6 @@
   <w:style w:type="character" w:default="1" w:styleId="DefaultParagraphFont">
     <w:name w:val="Default Paragraph Font"/>
     <w:uiPriority w:val="1"/>
-    <w:semiHidden/>
     <w:unhideWhenUsed/>
   </w:style>
   <w:style w:type="table" w:default="1" w:styleId="TableNormal">

</xml_diff>

<commit_message>
Finish the Batch processing module
- add the function updateSessionParameters
- add the function applySessionParameters
- creation pf the cell app.SessionParameters.BatchProcessing.Process which contains the parameters to execute the batch
- modification of the main EEGpal window to add a Run Batch button.
</commit_message>
<xml_diff>
--- a/dev/document_dev_V1_5.docx
+++ b/dev/document_dev_V1_5.docx
@@ -13,8 +13,16 @@
         <w:rPr>
           <w:lang w:val="fr-FR"/>
         </w:rPr>
-        <w:t>Document de développement de la version 1.5 de EEGpal</w:t>
-      </w:r>
+        <w:t xml:space="preserve">Document de développement de la version 1.5 de </w:t>
+      </w:r>
+      <w:proofErr w:type="spellStart"/>
+      <w:r>
+        <w:rPr>
+          <w:lang w:val="fr-FR"/>
+        </w:rPr>
+        <w:t>EEGpal</w:t>
+      </w:r>
+      <w:proofErr w:type="spellEnd"/>
     </w:p>
     <w:p>
       <w:pPr>
@@ -39,7 +47,35 @@
         <w:rPr>
           <w:lang w:val="fr-FR"/>
         </w:rPr>
-        <w:t xml:space="preserve">Nouveau Layout de la fenêtre principale de EEGpal : </w:t>
+        <w:t xml:space="preserve">Nouveau </w:t>
+      </w:r>
+      <w:proofErr w:type="spellStart"/>
+      <w:r>
+        <w:rPr>
+          <w:lang w:val="fr-FR"/>
+        </w:rPr>
+        <w:t>Layout</w:t>
+      </w:r>
+      <w:proofErr w:type="spellEnd"/>
+      <w:r>
+        <w:rPr>
+          <w:lang w:val="fr-FR"/>
+        </w:rPr>
+        <w:t xml:space="preserve"> de la fenêtre principale de </w:t>
+      </w:r>
+      <w:proofErr w:type="spellStart"/>
+      <w:r>
+        <w:rPr>
+          <w:lang w:val="fr-FR"/>
+        </w:rPr>
+        <w:t>EEGpal</w:t>
+      </w:r>
+      <w:proofErr w:type="spellEnd"/>
+      <w:r>
+        <w:rPr>
+          <w:lang w:val="fr-FR"/>
+        </w:rPr>
+        <w:t xml:space="preserve"> : </w:t>
       </w:r>
     </w:p>
     <w:p>
@@ -124,7 +160,25 @@
           <w:bCs/>
           <w:lang w:val="fr-FR"/>
         </w:rPr>
-        <w:t xml:space="preserve"> Suppression de studyparameter dans tous les module</w:t>
+        <w:t xml:space="preserve"> Suppression de </w:t>
+      </w:r>
+      <w:proofErr w:type="spellStart"/>
+      <w:r>
+        <w:rPr>
+          <w:b/>
+          <w:bCs/>
+          <w:lang w:val="fr-FR"/>
+        </w:rPr>
+        <w:t>studyparameter</w:t>
+      </w:r>
+      <w:proofErr w:type="spellEnd"/>
+      <w:r>
+        <w:rPr>
+          <w:b/>
+          <w:bCs/>
+          <w:lang w:val="fr-FR"/>
+        </w:rPr>
+        <w:t xml:space="preserve"> dans tous les module</w:t>
       </w:r>
     </w:p>
     <w:p>
@@ -146,7 +200,71 @@
           <w:strike/>
           <w:lang w:val="fr-FR"/>
         </w:rPr>
-        <w:t xml:space="preserve">Il faut supprimer les fonction updateStudyParameter et applyStudyPamater ainsi que supprimer la variable studyparameter dans tout les module. </w:t>
+        <w:t xml:space="preserve">Il faut supprimer les fonction </w:t>
+      </w:r>
+      <w:proofErr w:type="spellStart"/>
+      <w:r>
+        <w:rPr>
+          <w:strike/>
+          <w:lang w:val="fr-FR"/>
+        </w:rPr>
+        <w:t>updateStudyParameter</w:t>
+      </w:r>
+      <w:proofErr w:type="spellEnd"/>
+      <w:r>
+        <w:rPr>
+          <w:strike/>
+          <w:lang w:val="fr-FR"/>
+        </w:rPr>
+        <w:t xml:space="preserve"> et </w:t>
+      </w:r>
+      <w:proofErr w:type="spellStart"/>
+      <w:r>
+        <w:rPr>
+          <w:strike/>
+          <w:lang w:val="fr-FR"/>
+        </w:rPr>
+        <w:t>applyStudyPamater</w:t>
+      </w:r>
+      <w:proofErr w:type="spellEnd"/>
+      <w:r>
+        <w:rPr>
+          <w:strike/>
+          <w:lang w:val="fr-FR"/>
+        </w:rPr>
+        <w:t xml:space="preserve"> ainsi que supprimer la variable </w:t>
+      </w:r>
+      <w:proofErr w:type="spellStart"/>
+      <w:r>
+        <w:rPr>
+          <w:strike/>
+          <w:lang w:val="fr-FR"/>
+        </w:rPr>
+        <w:t>studyparameter</w:t>
+      </w:r>
+      <w:proofErr w:type="spellEnd"/>
+      <w:r>
+        <w:rPr>
+          <w:strike/>
+          <w:lang w:val="fr-FR"/>
+        </w:rPr>
+        <w:t xml:space="preserve"> dans </w:t>
+      </w:r>
+      <w:proofErr w:type="spellStart"/>
+      <w:r>
+        <w:rPr>
+          <w:strike/>
+          <w:lang w:val="fr-FR"/>
+        </w:rPr>
+        <w:t>tout</w:t>
+      </w:r>
+      <w:proofErr w:type="spellEnd"/>
+      <w:r>
+        <w:rPr>
+          <w:strike/>
+          <w:lang w:val="fr-FR"/>
+        </w:rPr>
+        <w:t xml:space="preserve"> les module. </w:t>
       </w:r>
       <w:r>
         <w:rPr>
@@ -154,16 +272,45 @@
           <w:lang w:val="fr-FR"/>
         </w:rPr>
         <w:br/>
-        <w:t xml:space="preserve">Cela implique de supprimer définitivement les Open/Save Parameters pour chaque module. </w:t>
-      </w:r>
-    </w:p>
-    <w:p>
-      <w:r>
-        <w:t>- Tester un processing complet pour</w:t>
-      </w:r>
-      <w:r>
-        <w:t xml:space="preserve"> vérifier que cette modification ne casse rien et ne vas pas modifier les codes de MichaelDP</w:t>
-      </w:r>
+        <w:t xml:space="preserve">Cela implique de supprimer définitivement les Open/Save </w:t>
+      </w:r>
+      <w:proofErr w:type="spellStart"/>
+      <w:r>
+        <w:rPr>
+          <w:strike/>
+          <w:lang w:val="fr-FR"/>
+        </w:rPr>
+        <w:t>Parameters</w:t>
+      </w:r>
+      <w:proofErr w:type="spellEnd"/>
+      <w:r>
+        <w:rPr>
+          <w:strike/>
+          <w:lang w:val="fr-FR"/>
+        </w:rPr>
+        <w:t xml:space="preserve"> pour chaque module. </w:t>
+      </w:r>
+    </w:p>
+    <w:p>
+      <w:r>
+        <w:t xml:space="preserve">- Tester un </w:t>
+      </w:r>
+      <w:proofErr w:type="spellStart"/>
+      <w:r>
+        <w:t>processing</w:t>
+      </w:r>
+      <w:proofErr w:type="spellEnd"/>
+      <w:r>
+        <w:t xml:space="preserve"> complet pour</w:t>
+      </w:r>
+      <w:r>
+        <w:t xml:space="preserve"> vérifier que cette modification ne casse rien et ne vas pas modifier les codes de </w:t>
+      </w:r>
+      <w:proofErr w:type="spellStart"/>
+      <w:r>
+        <w:t>MichaelDP</w:t>
+      </w:r>
+      <w:proofErr w:type="spellEnd"/>
     </w:p>
     <w:p>
       <w:pPr>
@@ -177,6 +324,7 @@
         </w:rPr>
         <w:t xml:space="preserve">- Modifier le texte du bouton </w:t>
       </w:r>
+      <w:proofErr w:type="spellStart"/>
       <w:r>
         <w:rPr>
           <w:i/>
@@ -185,6 +333,7 @@
         </w:rPr>
         <w:t>Retain</w:t>
       </w:r>
+      <w:proofErr w:type="spellEnd"/>
       <w:r>
         <w:rPr>
           <w:strike/>
@@ -211,7 +360,21 @@
         <w:rPr>
           <w:strike/>
         </w:rPr>
-        <w:t xml:space="preserve">. C’est plus intuitif pour l’utilisateur même si c’est un sauvegarde uniquement dans la mémoire. Dans la fenêtre principale de EEGpal, les boutons qui sauvegarder les paramètre sont forme de fichier mat seront </w:t>
+        <w:t xml:space="preserve">. C’est plus intuitif pour l’utilisateur même si c’est un sauvegarde uniquement dans la mémoire. Dans la fenêtre principale de </w:t>
+      </w:r>
+      <w:proofErr w:type="spellStart"/>
+      <w:r>
+        <w:rPr>
+          <w:strike/>
+        </w:rPr>
+        <w:t>EEGpal</w:t>
+      </w:r>
+      <w:proofErr w:type="spellEnd"/>
+      <w:r>
+        <w:rPr>
+          <w:strike/>
+        </w:rPr>
+        <w:t xml:space="preserve">, les boutons qui sauvegarder les paramètre sont forme de fichier mat seront </w:t>
       </w:r>
       <w:r>
         <w:rPr>
@@ -242,21 +405,109 @@
     </w:p>
     <w:p>
       <w:r>
-        <w:t xml:space="preserve">- Pour tout les module, faire appliquer tous les test d’exécutions du boutons Run aussi au bouton save. Le but est d’éviter que l’utilisateur programme des arguments faux ce qui va bloquer s’il exécute un batch. Du coup, on ne pourra plus cliquer sur save si les paramètres sont incorrect. </w:t>
-      </w:r>
-    </w:p>
-    <w:p>
-      <w:pPr>
-        <w:rPr>
-          <w:strike/>
-        </w:rPr>
-      </w:pPr>
-      <w:r>
-        <w:rPr>
-          <w:strike/>
-        </w:rPr>
-        <w:t>- Les session parameter ne marche pas avec les option Clean raw data. Il faudra regarder lorsque j’aurais plus le tems : redeveloppé un app au lieu du script de eeglab</w:t>
-      </w:r>
+        <w:t xml:space="preserve">- Pour </w:t>
+      </w:r>
+      <w:proofErr w:type="spellStart"/>
+      <w:r>
+        <w:t>tout</w:t>
+      </w:r>
+      <w:proofErr w:type="spellEnd"/>
+      <w:r>
+        <w:t xml:space="preserve"> les module, faire appliquer tous les test d’exécutions du boutons Run aussi au bouton </w:t>
+      </w:r>
+      <w:proofErr w:type="spellStart"/>
+      <w:r>
+        <w:t>save</w:t>
+      </w:r>
+      <w:proofErr w:type="spellEnd"/>
+      <w:r>
+        <w:t xml:space="preserve">. Le but est d’éviter que l’utilisateur programme des arguments faux ce qui va bloquer s’il exécute un batch. Du coup, on ne pourra plus cliquer sur </w:t>
+      </w:r>
+      <w:proofErr w:type="spellStart"/>
+      <w:r>
+        <w:t>save</w:t>
+      </w:r>
+      <w:proofErr w:type="spellEnd"/>
+      <w:r>
+        <w:t xml:space="preserve"> si les paramètres sont incorrect. </w:t>
+      </w:r>
+    </w:p>
+    <w:p>
+      <w:pPr>
+        <w:rPr>
+          <w:strike/>
+        </w:rPr>
+      </w:pPr>
+      <w:r>
+        <w:rPr>
+          <w:strike/>
+        </w:rPr>
+        <w:t xml:space="preserve">- Les session </w:t>
+      </w:r>
+      <w:proofErr w:type="spellStart"/>
+      <w:r>
+        <w:rPr>
+          <w:strike/>
+        </w:rPr>
+        <w:t>parameter</w:t>
+      </w:r>
+      <w:proofErr w:type="spellEnd"/>
+      <w:r>
+        <w:rPr>
+          <w:strike/>
+        </w:rPr>
+        <w:t xml:space="preserve"> ne marche pas avec les option Clean </w:t>
+      </w:r>
+      <w:proofErr w:type="spellStart"/>
+      <w:r>
+        <w:rPr>
+          <w:strike/>
+        </w:rPr>
+        <w:t>raw</w:t>
+      </w:r>
+      <w:proofErr w:type="spellEnd"/>
+      <w:r>
+        <w:rPr>
+          <w:strike/>
+        </w:rPr>
+        <w:t xml:space="preserve"> data. Il faudra regarder lorsque j’aurais plus le </w:t>
+      </w:r>
+      <w:proofErr w:type="spellStart"/>
+      <w:r>
+        <w:rPr>
+          <w:strike/>
+        </w:rPr>
+        <w:t>tems</w:t>
+      </w:r>
+      <w:proofErr w:type="spellEnd"/>
+      <w:r>
+        <w:rPr>
+          <w:strike/>
+        </w:rPr>
+        <w:t xml:space="preserve"> : </w:t>
+      </w:r>
+      <w:proofErr w:type="spellStart"/>
+      <w:r>
+        <w:rPr>
+          <w:strike/>
+        </w:rPr>
+        <w:t>redeveloppé</w:t>
+      </w:r>
+      <w:proofErr w:type="spellEnd"/>
+      <w:r>
+        <w:rPr>
+          <w:strike/>
+        </w:rPr>
+        <w:t xml:space="preserve"> un app au lieu du script de </w:t>
+      </w:r>
+      <w:proofErr w:type="spellStart"/>
+      <w:r>
+        <w:rPr>
+          <w:strike/>
+        </w:rPr>
+        <w:t>eeglab</w:t>
+      </w:r>
+      <w:proofErr w:type="spellEnd"/>
     </w:p>
     <w:p/>
     <w:p>
@@ -279,52 +530,101 @@
           <w:b/>
           <w:bCs/>
         </w:rPr>
-        <w:t>. Module Bridge detection</w:t>
-      </w:r>
-    </w:p>
-    <w:p>
-      <w:pPr>
-        <w:rPr>
-          <w:strike/>
-          <w:lang w:val="fr-FR"/>
-        </w:rPr>
-      </w:pPr>
-      <w:r>
-        <w:rPr>
-          <w:strike/>
-          <w:lang w:val="fr-FR"/>
-        </w:rPr>
-        <w:t>Il faut ajouter un SessionParameter au module Bridge detection pour que sont resultat soit accessible aux autres modules</w:t>
-      </w:r>
-    </w:p>
-    <w:p>
-      <w:pPr>
-        <w:rPr>
-          <w:lang w:val="fr-FR"/>
-        </w:rPr>
-      </w:pPr>
-    </w:p>
-    <w:p>
-      <w:pPr>
-        <w:rPr>
-          <w:lang w:val="fr-FR"/>
-        </w:rPr>
-      </w:pPr>
+        <w:t xml:space="preserve">. Module Bridge </w:t>
+      </w:r>
+      <w:proofErr w:type="spellStart"/>
       <w:r>
         <w:rPr>
           <w:b/>
           <w:bCs/>
-          <w:lang w:val="fr-FR"/>
-        </w:rPr>
-        <w:t>3</w:t>
-      </w:r>
+        </w:rPr>
+        <w:t>detection</w:t>
+      </w:r>
+      <w:proofErr w:type="spellEnd"/>
+    </w:p>
+    <w:p>
+      <w:pPr>
+        <w:rPr>
+          <w:strike/>
+          <w:lang w:val="fr-FR"/>
+        </w:rPr>
+      </w:pPr>
+      <w:r>
+        <w:rPr>
+          <w:strike/>
+          <w:lang w:val="fr-FR"/>
+        </w:rPr>
+        <w:t xml:space="preserve">Il faut ajouter un </w:t>
+      </w:r>
+      <w:proofErr w:type="spellStart"/>
+      <w:r>
+        <w:rPr>
+          <w:strike/>
+          <w:lang w:val="fr-FR"/>
+        </w:rPr>
+        <w:t>SessionParameter</w:t>
+      </w:r>
+      <w:proofErr w:type="spellEnd"/>
+      <w:r>
+        <w:rPr>
+          <w:strike/>
+          <w:lang w:val="fr-FR"/>
+        </w:rPr>
+        <w:t xml:space="preserve"> au module Bridge </w:t>
+      </w:r>
+      <w:proofErr w:type="spellStart"/>
+      <w:r>
+        <w:rPr>
+          <w:strike/>
+          <w:lang w:val="fr-FR"/>
+        </w:rPr>
+        <w:t>detection</w:t>
+      </w:r>
+      <w:proofErr w:type="spellEnd"/>
+      <w:r>
+        <w:rPr>
+          <w:strike/>
+          <w:lang w:val="fr-FR"/>
+        </w:rPr>
+        <w:t xml:space="preserve"> pour que sont </w:t>
+      </w:r>
+      <w:proofErr w:type="spellStart"/>
+      <w:r>
+        <w:rPr>
+          <w:strike/>
+          <w:lang w:val="fr-FR"/>
+        </w:rPr>
+        <w:t>resultat</w:t>
+      </w:r>
+      <w:proofErr w:type="spellEnd"/>
+      <w:r>
+        <w:rPr>
+          <w:strike/>
+          <w:lang w:val="fr-FR"/>
+        </w:rPr>
+        <w:t xml:space="preserve"> soit accessible aux autres modules</w:t>
+      </w:r>
+    </w:p>
+    <w:p>
+      <w:pPr>
+        <w:rPr>
+          <w:lang w:val="fr-FR"/>
+        </w:rPr>
+      </w:pPr>
+    </w:p>
+    <w:p>
+      <w:pPr>
+        <w:rPr>
+          <w:lang w:val="fr-FR"/>
+        </w:rPr>
+      </w:pPr>
       <w:r>
         <w:rPr>
           <w:b/>
           <w:bCs/>
           <w:lang w:val="fr-FR"/>
         </w:rPr>
-        <w:t xml:space="preserve">. Module ICA </w:t>
+        <w:t>3</w:t>
       </w:r>
       <w:r>
         <w:rPr>
@@ -332,6 +632,14 @@
           <w:bCs/>
           <w:lang w:val="fr-FR"/>
         </w:rPr>
+        <w:t xml:space="preserve">. Module ICA </w:t>
+      </w:r>
+      <w:r>
+        <w:rPr>
+          <w:b/>
+          <w:bCs/>
+          <w:lang w:val="fr-FR"/>
+        </w:rPr>
         <w:br/>
       </w:r>
       <w:r>
@@ -339,14 +647,62 @@
           <w:strike/>
           <w:lang w:val="fr-FR"/>
         </w:rPr>
-        <w:t>- il faut ajouter la variable sessionParameter pour sauver l’état de la fenêtre</w:t>
-      </w:r>
-      <w:r>
-        <w:rPr>
-          <w:strike/>
-          <w:lang w:val="fr-FR"/>
-        </w:rPr>
-        <w:t>. Bien include le step1 done car on en aura besoin pour le batch.</w:t>
+        <w:t xml:space="preserve">- il faut ajouter la variable </w:t>
+      </w:r>
+      <w:proofErr w:type="spellStart"/>
+      <w:r>
+        <w:rPr>
+          <w:strike/>
+          <w:lang w:val="fr-FR"/>
+        </w:rPr>
+        <w:t>sessionParameter</w:t>
+      </w:r>
+      <w:proofErr w:type="spellEnd"/>
+      <w:r>
+        <w:rPr>
+          <w:strike/>
+          <w:lang w:val="fr-FR"/>
+        </w:rPr>
+        <w:t xml:space="preserve"> pour sauver l’état de la fenêtre</w:t>
+      </w:r>
+      <w:r>
+        <w:rPr>
+          <w:strike/>
+          <w:lang w:val="fr-FR"/>
+        </w:rPr>
+        <w:t xml:space="preserve">. Bien </w:t>
+      </w:r>
+      <w:proofErr w:type="spellStart"/>
+      <w:r>
+        <w:rPr>
+          <w:strike/>
+          <w:lang w:val="fr-FR"/>
+        </w:rPr>
+        <w:t>include</w:t>
+      </w:r>
+      <w:proofErr w:type="spellEnd"/>
+      <w:r>
+        <w:rPr>
+          <w:strike/>
+          <w:lang w:val="fr-FR"/>
+        </w:rPr>
+        <w:t xml:space="preserve"> le step1 </w:t>
+      </w:r>
+      <w:proofErr w:type="spellStart"/>
+      <w:r>
+        <w:rPr>
+          <w:strike/>
+          <w:lang w:val="fr-FR"/>
+        </w:rPr>
+        <w:t>done</w:t>
+      </w:r>
+      <w:proofErr w:type="spellEnd"/>
+      <w:r>
+        <w:rPr>
+          <w:strike/>
+          <w:lang w:val="fr-FR"/>
+        </w:rPr>
+        <w:t xml:space="preserve"> car on en aura besoin pour le batch.</w:t>
       </w:r>
       <w:r>
         <w:rPr>
@@ -367,7 +723,39 @@
           <w:strike/>
           <w:lang w:val="fr-FR"/>
         </w:rPr>
-        <w:t>- ajouter un switch au-dessus de la table des électrodes à ignorer qui permet de remplir automatiquement la table avec les électrodes bridge détecter par ebridge (call session parameter)</w:t>
+        <w:t xml:space="preserve">- ajouter un switch au-dessus de la table des électrodes à ignorer qui permet de remplir automatiquement la table avec les électrodes bridge détecter par </w:t>
+      </w:r>
+      <w:proofErr w:type="spellStart"/>
+      <w:r>
+        <w:rPr>
+          <w:strike/>
+          <w:lang w:val="fr-FR"/>
+        </w:rPr>
+        <w:t>ebridge</w:t>
+      </w:r>
+      <w:proofErr w:type="spellEnd"/>
+      <w:r>
+        <w:rPr>
+          <w:strike/>
+          <w:lang w:val="fr-FR"/>
+        </w:rPr>
+        <w:t xml:space="preserve"> (call session </w:t>
+      </w:r>
+      <w:proofErr w:type="spellStart"/>
+      <w:r>
+        <w:rPr>
+          <w:strike/>
+          <w:lang w:val="fr-FR"/>
+        </w:rPr>
+        <w:t>parameter</w:t>
+      </w:r>
+      <w:proofErr w:type="spellEnd"/>
+      <w:r>
+        <w:rPr>
+          <w:strike/>
+          <w:lang w:val="fr-FR"/>
+        </w:rPr>
+        <w:t>)</w:t>
       </w:r>
       <w:r>
         <w:rPr>
@@ -394,7 +782,23 @@
           <w:strike/>
           <w:lang w:val="fr-FR"/>
         </w:rPr>
-        <w:t>On test le nombre de fichier input de l’ICA et le nombre le ligne de la table des résultats ebridge. Si c’est identique, activé le switch et si différent le désactivé</w:t>
+        <w:t xml:space="preserve">On test le nombre de fichier input de l’ICA et le nombre le ligne de la table des résultats </w:t>
+      </w:r>
+      <w:proofErr w:type="spellStart"/>
+      <w:r>
+        <w:rPr>
+          <w:strike/>
+          <w:lang w:val="fr-FR"/>
+        </w:rPr>
+        <w:t>ebridge</w:t>
+      </w:r>
+      <w:proofErr w:type="spellEnd"/>
+      <w:r>
+        <w:rPr>
+          <w:strike/>
+          <w:lang w:val="fr-FR"/>
+        </w:rPr>
+        <w:t>. Si c’est identique, activé le switch et si différent le désactivé</w:t>
       </w:r>
     </w:p>
     <w:p>
@@ -414,22 +818,54 @@
           <w:strike/>
           <w:lang w:val="fr-FR"/>
         </w:rPr>
-        <w:t xml:space="preserve">On pourrait rajouter un test de plus qui est de voir si on retrouve le nom du fichier dans extension entre la table ebridge et la table en input. Mais le désavantage c’est qu’il faut pas que l’utilisateur manipule des noms après la conversion (ce qui devrait être la majorité des cas). </w:t>
-      </w:r>
-    </w:p>
-    <w:p>
-      <w:pPr>
-        <w:rPr>
-          <w:strike/>
-          <w:lang w:val="fr-FR"/>
-        </w:rPr>
-      </w:pPr>
-      <w:r>
-        <w:rPr>
-          <w:strike/>
-          <w:lang w:val="fr-FR"/>
-        </w:rPr>
-        <w:t xml:space="preserve">- Supprimer l’étape de sauver les fichier recomposer en .set/.fdt et les sauver directement en format output. Supprimer les fichier intermédiaire recomposition qui ne servent à rien. </w:t>
+        <w:t xml:space="preserve">On pourrait rajouter un test de plus qui est de voir si on retrouve le nom du fichier dans extension entre la table </w:t>
+      </w:r>
+      <w:proofErr w:type="spellStart"/>
+      <w:r>
+        <w:rPr>
+          <w:strike/>
+          <w:lang w:val="fr-FR"/>
+        </w:rPr>
+        <w:t>ebridge</w:t>
+      </w:r>
+      <w:proofErr w:type="spellEnd"/>
+      <w:r>
+        <w:rPr>
+          <w:strike/>
+          <w:lang w:val="fr-FR"/>
+        </w:rPr>
+        <w:t xml:space="preserve"> et la table en input. Mais le désavantage c’est qu’il faut pas que l’utilisateur manipule des noms après la conversion (ce qui devrait être la majorité des cas). </w:t>
+      </w:r>
+    </w:p>
+    <w:p>
+      <w:pPr>
+        <w:rPr>
+          <w:strike/>
+          <w:lang w:val="fr-FR"/>
+        </w:rPr>
+      </w:pPr>
+      <w:r>
+        <w:rPr>
+          <w:strike/>
+          <w:lang w:val="fr-FR"/>
+        </w:rPr>
+        <w:t>- Supprimer l’étape de sauver les fichier recomposer en .set/.</w:t>
+      </w:r>
+      <w:proofErr w:type="spellStart"/>
+      <w:r>
+        <w:rPr>
+          <w:strike/>
+          <w:lang w:val="fr-FR"/>
+        </w:rPr>
+        <w:t>fdt</w:t>
+      </w:r>
+      <w:proofErr w:type="spellEnd"/>
+      <w:r>
+        <w:rPr>
+          <w:strike/>
+          <w:lang w:val="fr-FR"/>
+        </w:rPr>
+        <w:t xml:space="preserve"> et les sauver directement en format output. Supprimer les fichier intermédiaire recomposition qui ne servent à rien. </w:t>
       </w:r>
     </w:p>
     <w:p>
@@ -453,14 +889,89 @@
           <w:strike/>
           <w:lang w:val="fr-FR"/>
         </w:rPr>
-        <w:t>Save results</w:t>
-      </w:r>
-      <w:r>
-        <w:rPr>
-          <w:strike/>
-          <w:lang w:val="fr-FR"/>
-        </w:rPr>
-        <w:t xml:space="preserve"> par Retain pour sauvegarder les session parameter de l’ICA et la bouton start recomposition fera ce que le bouton save result faisait. Peut-être les mettre côte à côte</w:t>
+        <w:t xml:space="preserve">Save </w:t>
+      </w:r>
+      <w:proofErr w:type="spellStart"/>
+      <w:r>
+        <w:rPr>
+          <w:i/>
+          <w:iCs/>
+          <w:strike/>
+          <w:lang w:val="fr-FR"/>
+        </w:rPr>
+        <w:t>results</w:t>
+      </w:r>
+      <w:proofErr w:type="spellEnd"/>
+      <w:r>
+        <w:rPr>
+          <w:strike/>
+          <w:lang w:val="fr-FR"/>
+        </w:rPr>
+        <w:t xml:space="preserve"> par </w:t>
+      </w:r>
+      <w:proofErr w:type="spellStart"/>
+      <w:r>
+        <w:rPr>
+          <w:strike/>
+          <w:lang w:val="fr-FR"/>
+        </w:rPr>
+        <w:t>Retain</w:t>
+      </w:r>
+      <w:proofErr w:type="spellEnd"/>
+      <w:r>
+        <w:rPr>
+          <w:strike/>
+          <w:lang w:val="fr-FR"/>
+        </w:rPr>
+        <w:t xml:space="preserve"> pour sauvegarder les session </w:t>
+      </w:r>
+      <w:proofErr w:type="spellStart"/>
+      <w:r>
+        <w:rPr>
+          <w:strike/>
+          <w:lang w:val="fr-FR"/>
+        </w:rPr>
+        <w:t>parameter</w:t>
+      </w:r>
+      <w:proofErr w:type="spellEnd"/>
+      <w:r>
+        <w:rPr>
+          <w:strike/>
+          <w:lang w:val="fr-FR"/>
+        </w:rPr>
+        <w:t xml:space="preserve"> de l’ICA et la bouton start recomposition fera ce que le bouton </w:t>
+      </w:r>
+      <w:proofErr w:type="spellStart"/>
+      <w:r>
+        <w:rPr>
+          <w:strike/>
+          <w:lang w:val="fr-FR"/>
+        </w:rPr>
+        <w:t>save</w:t>
+      </w:r>
+      <w:proofErr w:type="spellEnd"/>
+      <w:r>
+        <w:rPr>
+          <w:strike/>
+          <w:lang w:val="fr-FR"/>
+        </w:rPr>
+        <w:t xml:space="preserve"> </w:t>
+      </w:r>
+      <w:proofErr w:type="spellStart"/>
+      <w:r>
+        <w:rPr>
+          <w:strike/>
+          <w:lang w:val="fr-FR"/>
+        </w:rPr>
+        <w:t>result</w:t>
+      </w:r>
+      <w:proofErr w:type="spellEnd"/>
+      <w:r>
+        <w:rPr>
+          <w:strike/>
+          <w:lang w:val="fr-FR"/>
+        </w:rPr>
+        <w:t xml:space="preserve"> faisait. Peut-être les mettre côte à côte</w:t>
       </w:r>
     </w:p>
     <w:p>
@@ -481,7 +992,55 @@
           <w:strike/>
           <w:lang w:val="fr-FR"/>
         </w:rPr>
-        <w:t xml:space="preserve">pour la step 1 decomposition, supprimer la box qui demande d’entrer le fichier de coordonné .locs ; Deux solutions : </w:t>
+        <w:t xml:space="preserve">pour la </w:t>
+      </w:r>
+      <w:proofErr w:type="spellStart"/>
+      <w:r>
+        <w:rPr>
+          <w:strike/>
+          <w:lang w:val="fr-FR"/>
+        </w:rPr>
+        <w:t>step</w:t>
+      </w:r>
+      <w:proofErr w:type="spellEnd"/>
+      <w:r>
+        <w:rPr>
+          <w:strike/>
+          <w:lang w:val="fr-FR"/>
+        </w:rPr>
+        <w:t xml:space="preserve"> 1 </w:t>
+      </w:r>
+      <w:proofErr w:type="spellStart"/>
+      <w:r>
+        <w:rPr>
+          <w:strike/>
+          <w:lang w:val="fr-FR"/>
+        </w:rPr>
+        <w:t>decomposition</w:t>
+      </w:r>
+      <w:proofErr w:type="spellEnd"/>
+      <w:r>
+        <w:rPr>
+          <w:strike/>
+          <w:lang w:val="fr-FR"/>
+        </w:rPr>
+        <w:t>, supprimer la box qui demande d’entrer le fichier de coordonné .</w:t>
+      </w:r>
+      <w:proofErr w:type="spellStart"/>
+      <w:r>
+        <w:rPr>
+          <w:strike/>
+          <w:lang w:val="fr-FR"/>
+        </w:rPr>
+        <w:t>locs</w:t>
+      </w:r>
+      <w:proofErr w:type="spellEnd"/>
+      <w:r>
+        <w:rPr>
+          <w:strike/>
+          <w:lang w:val="fr-FR"/>
+        </w:rPr>
+        <w:t xml:space="preserve"> ; Deux solutions : </w:t>
       </w:r>
     </w:p>
     <w:p>
@@ -501,23 +1060,96 @@
           <w:strike/>
           <w:lang w:val="fr-FR"/>
         </w:rPr>
-        <w:t>Soit on écrit un script pour convertir n’importe quel des coordonné en fichier locs. L’aventage c’est que c’est universel. Le désavantage c’est que le display des composante risque d’être moche en fonction des coordonné</w:t>
-      </w:r>
-    </w:p>
-    <w:p>
-      <w:pPr>
-        <w:rPr>
-          <w:strike/>
-          <w:lang w:val="fr-FR"/>
-        </w:rPr>
-      </w:pPr>
-      <w:r>
-        <w:rPr>
-          <w:strike/>
-          <w:lang w:val="fr-FR"/>
-        </w:rPr>
-        <w:t>- modifier pour que la conversion en .set à lieu avant la décomposition au lieu de la faire par la starup function. Comme ça, ça évitera que le module ICA soit freeze à l’ouverture ce qui est stressant pour l’utilisateur. C’est particulièrement important si l’utilisateur devra ouvrir une première fois le module pour sauver ses session parameters</w:t>
-      </w:r>
+        <w:t xml:space="preserve">Soit on écrit un script pour convertir n’importe quel des coordonné en fichier </w:t>
+      </w:r>
+      <w:proofErr w:type="spellStart"/>
+      <w:r>
+        <w:rPr>
+          <w:strike/>
+          <w:lang w:val="fr-FR"/>
+        </w:rPr>
+        <w:t>locs</w:t>
+      </w:r>
+      <w:proofErr w:type="spellEnd"/>
+      <w:r>
+        <w:rPr>
+          <w:strike/>
+          <w:lang w:val="fr-FR"/>
+        </w:rPr>
+        <w:t>. L’</w:t>
+      </w:r>
+      <w:proofErr w:type="spellStart"/>
+      <w:r>
+        <w:rPr>
+          <w:strike/>
+          <w:lang w:val="fr-FR"/>
+        </w:rPr>
+        <w:t>aventage</w:t>
+      </w:r>
+      <w:proofErr w:type="spellEnd"/>
+      <w:r>
+        <w:rPr>
+          <w:strike/>
+          <w:lang w:val="fr-FR"/>
+        </w:rPr>
+        <w:t xml:space="preserve"> c’est que c’est universel. Le désavantage c’est que le display des composante risque d’être moche en fonction des coordonné</w:t>
+      </w:r>
+    </w:p>
+    <w:p>
+      <w:pPr>
+        <w:rPr>
+          <w:strike/>
+          <w:lang w:val="fr-FR"/>
+        </w:rPr>
+      </w:pPr>
+      <w:r>
+        <w:rPr>
+          <w:strike/>
+          <w:lang w:val="fr-FR"/>
+        </w:rPr>
+        <w:t xml:space="preserve">- modifier pour que la conversion en .set à lieu avant la décomposition au lieu de la faire par la </w:t>
+      </w:r>
+      <w:proofErr w:type="spellStart"/>
+      <w:r>
+        <w:rPr>
+          <w:strike/>
+          <w:lang w:val="fr-FR"/>
+        </w:rPr>
+        <w:t>starup</w:t>
+      </w:r>
+      <w:proofErr w:type="spellEnd"/>
+      <w:r>
+        <w:rPr>
+          <w:strike/>
+          <w:lang w:val="fr-FR"/>
+        </w:rPr>
+        <w:t xml:space="preserve"> </w:t>
+      </w:r>
+      <w:proofErr w:type="spellStart"/>
+      <w:r>
+        <w:rPr>
+          <w:strike/>
+          <w:lang w:val="fr-FR"/>
+        </w:rPr>
+        <w:t>function</w:t>
+      </w:r>
+      <w:proofErr w:type="spellEnd"/>
+      <w:r>
+        <w:rPr>
+          <w:strike/>
+          <w:lang w:val="fr-FR"/>
+        </w:rPr>
+        <w:t xml:space="preserve">. Comme ça, ça évitera que le module ICA soit freeze à l’ouverture ce qui est stressant pour l’utilisateur. C’est particulièrement important si l’utilisateur devra ouvrir une première fois le module pour sauver ses session </w:t>
+      </w:r>
+      <w:proofErr w:type="spellStart"/>
+      <w:r>
+        <w:rPr>
+          <w:strike/>
+          <w:lang w:val="fr-FR"/>
+        </w:rPr>
+        <w:t>parameters</w:t>
+      </w:r>
+      <w:proofErr w:type="spellEnd"/>
     </w:p>
     <w:p>
       <w:pPr>
@@ -552,7 +1184,23 @@
           <w:strike/>
           <w:lang w:val="fr-FR"/>
         </w:rPr>
-        <w:t>A la place du texte sous l’inspection table, mettre un cadre avec comme titre : automatic component rejection suggestion, avec un bouton</w:t>
+        <w:t xml:space="preserve">A la place du texte sous l’inspection table, mettre un cadre avec comme titre : </w:t>
+      </w:r>
+      <w:proofErr w:type="spellStart"/>
+      <w:r>
+        <w:rPr>
+          <w:strike/>
+          <w:lang w:val="fr-FR"/>
+        </w:rPr>
+        <w:t>automatic</w:t>
+      </w:r>
+      <w:proofErr w:type="spellEnd"/>
+      <w:r>
+        <w:rPr>
+          <w:strike/>
+          <w:lang w:val="fr-FR"/>
+        </w:rPr>
+        <w:t xml:space="preserve"> component rejection suggestion, avec un bouton</w:t>
       </w:r>
       <w:r>
         <w:rPr>
@@ -563,6 +1211,7 @@
         </w:rPr>
         <w:t xml:space="preserve"> </w:t>
       </w:r>
+      <w:proofErr w:type="spellStart"/>
       <w:r>
         <w:rPr>
           <w:i/>
@@ -573,6 +1222,7 @@
         <w:lastRenderedPageBreak/>
         <w:t>parameter</w:t>
       </w:r>
+      <w:proofErr w:type="spellEnd"/>
       <w:r>
         <w:rPr>
           <w:strike/>
@@ -580,6 +1230,7 @@
         </w:rPr>
         <w:t xml:space="preserve"> et un bouton </w:t>
       </w:r>
+      <w:proofErr w:type="spellStart"/>
       <w:r>
         <w:rPr>
           <w:i/>
@@ -589,19 +1240,116 @@
         </w:rPr>
         <w:t>Compute</w:t>
       </w:r>
-      <w:r>
-        <w:rPr>
-          <w:strike/>
-          <w:lang w:val="fr-FR"/>
-        </w:rPr>
-        <w:t xml:space="preserve">. Pour parameter, faire une fenêtre avec le % minimal de rejection pour les 5 category de bruit </w:t>
-      </w:r>
-      <w:r>
-        <w:rPr>
-          <w:strike/>
-          <w:lang w:val="fr-FR"/>
-        </w:rPr>
-        <w:t xml:space="preserve">(Eye, muscle,heat, other, etc…). Une valeur de 100% indiquera que ce élément seront ignorer (comme other par exemple). Je pense qu’on peux rester sur les 24 première composante comme c’est le cas actuellement. </w:t>
+      <w:proofErr w:type="spellEnd"/>
+      <w:r>
+        <w:rPr>
+          <w:strike/>
+          <w:lang w:val="fr-FR"/>
+        </w:rPr>
+        <w:t xml:space="preserve">. Pour </w:t>
+      </w:r>
+      <w:proofErr w:type="spellStart"/>
+      <w:r>
+        <w:rPr>
+          <w:strike/>
+          <w:lang w:val="fr-FR"/>
+        </w:rPr>
+        <w:t>parameter</w:t>
+      </w:r>
+      <w:proofErr w:type="spellEnd"/>
+      <w:r>
+        <w:rPr>
+          <w:strike/>
+          <w:lang w:val="fr-FR"/>
+        </w:rPr>
+        <w:t xml:space="preserve">, faire une fenêtre avec le % minimal de rejection pour les 5 </w:t>
+      </w:r>
+      <w:proofErr w:type="spellStart"/>
+      <w:r>
+        <w:rPr>
+          <w:strike/>
+          <w:lang w:val="fr-FR"/>
+        </w:rPr>
+        <w:t>category</w:t>
+      </w:r>
+      <w:proofErr w:type="spellEnd"/>
+      <w:r>
+        <w:rPr>
+          <w:strike/>
+          <w:lang w:val="fr-FR"/>
+        </w:rPr>
+        <w:t xml:space="preserve"> de bruit </w:t>
+      </w:r>
+      <w:r>
+        <w:rPr>
+          <w:strike/>
+          <w:lang w:val="fr-FR"/>
+        </w:rPr>
+        <w:t xml:space="preserve">(Eye, </w:t>
+      </w:r>
+      <w:proofErr w:type="spellStart"/>
+      <w:r>
+        <w:rPr>
+          <w:strike/>
+          <w:lang w:val="fr-FR"/>
+        </w:rPr>
+        <w:t>muscle,heat</w:t>
+      </w:r>
+      <w:proofErr w:type="spellEnd"/>
+      <w:r>
+        <w:rPr>
+          <w:strike/>
+          <w:lang w:val="fr-FR"/>
+        </w:rPr>
+        <w:t xml:space="preserve">, </w:t>
+      </w:r>
+      <w:proofErr w:type="spellStart"/>
+      <w:r>
+        <w:rPr>
+          <w:strike/>
+          <w:lang w:val="fr-FR"/>
+        </w:rPr>
+        <w:t>other</w:t>
+      </w:r>
+      <w:proofErr w:type="spellEnd"/>
+      <w:r>
+        <w:rPr>
+          <w:strike/>
+          <w:lang w:val="fr-FR"/>
+        </w:rPr>
+        <w:t xml:space="preserve">, etc…). Une valeur de 100% indiquera que ce élément seront ignorer (comme </w:t>
+      </w:r>
+      <w:proofErr w:type="spellStart"/>
+      <w:r>
+        <w:rPr>
+          <w:strike/>
+          <w:lang w:val="fr-FR"/>
+        </w:rPr>
+        <w:t>other</w:t>
+      </w:r>
+      <w:proofErr w:type="spellEnd"/>
+      <w:r>
+        <w:rPr>
+          <w:strike/>
+          <w:lang w:val="fr-FR"/>
+        </w:rPr>
+        <w:t xml:space="preserve"> par exemple). Je pense qu’on </w:t>
+      </w:r>
+      <w:proofErr w:type="spellStart"/>
+      <w:r>
+        <w:rPr>
+          <w:strike/>
+          <w:lang w:val="fr-FR"/>
+        </w:rPr>
+        <w:t>peux</w:t>
+      </w:r>
+      <w:proofErr w:type="spellEnd"/>
+      <w:r>
+        <w:rPr>
+          <w:strike/>
+          <w:lang w:val="fr-FR"/>
+        </w:rPr>
+        <w:t xml:space="preserve"> rester sur les 24 première composante comme c’est le cas actuellement. </w:t>
       </w:r>
     </w:p>
     <w:p>
@@ -630,15 +1378,9 @@
           <w:strike/>
           <w:lang w:val="fr-FR"/>
         </w:rPr>
-        <w:t xml:space="preserve">show me only the 24 first component </w:t>
-      </w:r>
-      <w:r>
-        <w:rPr>
-          <w:strike/>
-          <w:lang w:val="fr-FR"/>
-        </w:rPr>
-        <w:t xml:space="preserve">(default), </w:t>
-      </w:r>
+        <w:t xml:space="preserve">show me </w:t>
+      </w:r>
+      <w:proofErr w:type="spellStart"/>
       <w:r>
         <w:rPr>
           <w:i/>
@@ -646,6 +1388,32 @@
           <w:strike/>
           <w:lang w:val="fr-FR"/>
         </w:rPr>
+        <w:t>only</w:t>
+      </w:r>
+      <w:proofErr w:type="spellEnd"/>
+      <w:r>
+        <w:rPr>
+          <w:i/>
+          <w:iCs/>
+          <w:strike/>
+          <w:lang w:val="fr-FR"/>
+        </w:rPr>
+        <w:t xml:space="preserve"> the 24 first component </w:t>
+      </w:r>
+      <w:r>
+        <w:rPr>
+          <w:strike/>
+          <w:lang w:val="fr-FR"/>
+        </w:rPr>
+        <w:t xml:space="preserve">(default), </w:t>
+      </w:r>
+      <w:r>
+        <w:rPr>
+          <w:i/>
+          <w:iCs/>
+          <w:strike/>
+          <w:lang w:val="fr-FR"/>
+        </w:rPr>
         <w:t>show me all the component</w:t>
       </w:r>
       <w:r>
@@ -705,7 +1473,159 @@
           <w:strike/>
           <w:lang w:val="fr-FR"/>
         </w:rPr>
-        <w:t>Supprimer les boutons Run eBridge et Load Bridge Detection file. Les remplacer par un switch bridge channel (eBridge) qui va loader le sessionParameter de ebride. Ajoute automatiquement les channel qui sont bridge (comme le fait le code clearRawData de Michael</w:t>
+        <w:t xml:space="preserve">Supprimer les boutons Run </w:t>
+      </w:r>
+      <w:proofErr w:type="spellStart"/>
+      <w:r>
+        <w:rPr>
+          <w:strike/>
+          <w:lang w:val="fr-FR"/>
+        </w:rPr>
+        <w:t>eBridge</w:t>
+      </w:r>
+      <w:proofErr w:type="spellEnd"/>
+      <w:r>
+        <w:rPr>
+          <w:strike/>
+          <w:lang w:val="fr-FR"/>
+        </w:rPr>
+        <w:t xml:space="preserve"> et </w:t>
+      </w:r>
+      <w:proofErr w:type="spellStart"/>
+      <w:r>
+        <w:rPr>
+          <w:strike/>
+          <w:lang w:val="fr-FR"/>
+        </w:rPr>
+        <w:t>Load</w:t>
+      </w:r>
+      <w:proofErr w:type="spellEnd"/>
+      <w:r>
+        <w:rPr>
+          <w:strike/>
+          <w:lang w:val="fr-FR"/>
+        </w:rPr>
+        <w:t xml:space="preserve"> Bridge </w:t>
+      </w:r>
+      <w:proofErr w:type="spellStart"/>
+      <w:r>
+        <w:rPr>
+          <w:strike/>
+          <w:lang w:val="fr-FR"/>
+        </w:rPr>
+        <w:t>Detection</w:t>
+      </w:r>
+      <w:proofErr w:type="spellEnd"/>
+      <w:r>
+        <w:rPr>
+          <w:strike/>
+          <w:lang w:val="fr-FR"/>
+        </w:rPr>
+        <w:t xml:space="preserve"> file. Les remplacer par un switch bridge </w:t>
+      </w:r>
+      <w:proofErr w:type="spellStart"/>
+      <w:r>
+        <w:rPr>
+          <w:strike/>
+          <w:lang w:val="fr-FR"/>
+        </w:rPr>
+        <w:t>channel</w:t>
+      </w:r>
+      <w:proofErr w:type="spellEnd"/>
+      <w:r>
+        <w:rPr>
+          <w:strike/>
+          <w:lang w:val="fr-FR"/>
+        </w:rPr>
+        <w:t xml:space="preserve"> (</w:t>
+      </w:r>
+      <w:proofErr w:type="spellStart"/>
+      <w:r>
+        <w:rPr>
+          <w:strike/>
+          <w:lang w:val="fr-FR"/>
+        </w:rPr>
+        <w:t>eBridge</w:t>
+      </w:r>
+      <w:proofErr w:type="spellEnd"/>
+      <w:r>
+        <w:rPr>
+          <w:strike/>
+          <w:lang w:val="fr-FR"/>
+        </w:rPr>
+        <w:t xml:space="preserve">) qui va loader le </w:t>
+      </w:r>
+      <w:proofErr w:type="spellStart"/>
+      <w:r>
+        <w:rPr>
+          <w:strike/>
+          <w:lang w:val="fr-FR"/>
+        </w:rPr>
+        <w:t>sessionParameter</w:t>
+      </w:r>
+      <w:proofErr w:type="spellEnd"/>
+      <w:r>
+        <w:rPr>
+          <w:strike/>
+          <w:lang w:val="fr-FR"/>
+        </w:rPr>
+        <w:t xml:space="preserve"> de </w:t>
+      </w:r>
+      <w:proofErr w:type="spellStart"/>
+      <w:r>
+        <w:rPr>
+          <w:strike/>
+          <w:lang w:val="fr-FR"/>
+        </w:rPr>
+        <w:t>ebride</w:t>
+      </w:r>
+      <w:proofErr w:type="spellEnd"/>
+      <w:r>
+        <w:rPr>
+          <w:strike/>
+          <w:lang w:val="fr-FR"/>
+        </w:rPr>
+        <w:t xml:space="preserve">. Ajoute automatiquement les </w:t>
+      </w:r>
+      <w:proofErr w:type="spellStart"/>
+      <w:r>
+        <w:rPr>
+          <w:strike/>
+          <w:lang w:val="fr-FR"/>
+        </w:rPr>
+        <w:t>channel</w:t>
+      </w:r>
+      <w:proofErr w:type="spellEnd"/>
+      <w:r>
+        <w:rPr>
+          <w:strike/>
+          <w:lang w:val="fr-FR"/>
+        </w:rPr>
+        <w:t xml:space="preserve"> qui sont bridge (comme le fait le code </w:t>
+      </w:r>
+      <w:proofErr w:type="spellStart"/>
+      <w:r>
+        <w:rPr>
+          <w:strike/>
+          <w:lang w:val="fr-FR"/>
+        </w:rPr>
+        <w:t>clearRawData</w:t>
+      </w:r>
+      <w:proofErr w:type="spellEnd"/>
+      <w:r>
+        <w:rPr>
+          <w:strike/>
+          <w:lang w:val="fr-FR"/>
+        </w:rPr>
+        <w:t xml:space="preserve"> de </w:t>
+      </w:r>
+      <w:proofErr w:type="spellStart"/>
+      <w:r>
+        <w:rPr>
+          <w:strike/>
+          <w:lang w:val="fr-FR"/>
+        </w:rPr>
+        <w:t>Michael</w:t>
       </w:r>
       <w:r>
         <w:rPr>
@@ -714,6 +1634,7 @@
         </w:rPr>
         <w:t>DP</w:t>
       </w:r>
+      <w:proofErr w:type="spellEnd"/>
       <w:r>
         <w:rPr>
           <w:strike/>
@@ -763,7 +1684,23 @@
           <w:strike/>
           <w:lang w:val="fr-FR"/>
         </w:rPr>
-        <w:t xml:space="preserve">Pour le layout graphique, voici ce que j’ai en tête : </w:t>
+        <w:t xml:space="preserve">Pour le </w:t>
+      </w:r>
+      <w:proofErr w:type="spellStart"/>
+      <w:r>
+        <w:rPr>
+          <w:strike/>
+          <w:lang w:val="fr-FR"/>
+        </w:rPr>
+        <w:t>layout</w:t>
+      </w:r>
+      <w:proofErr w:type="spellEnd"/>
+      <w:r>
+        <w:rPr>
+          <w:strike/>
+          <w:lang w:val="fr-FR"/>
+        </w:rPr>
+        <w:t xml:space="preserve"> graphique, voici ce que j’ai en tête : </w:t>
       </w:r>
       <w:r>
         <w:rPr>
@@ -825,7 +1762,71 @@
           <w:strike/>
           <w:lang w:val="fr-FR"/>
         </w:rPr>
-        <w:t xml:space="preserve">a) Liste qui est update par StartFunc en fonction de ce qui est enregistrer dans Processing/Analyse Parameter file. Seul eBridge est dispo par défaut </w:t>
+        <w:t xml:space="preserve">a) Liste qui est update par </w:t>
+      </w:r>
+      <w:proofErr w:type="spellStart"/>
+      <w:r>
+        <w:rPr>
+          <w:strike/>
+          <w:lang w:val="fr-FR"/>
+        </w:rPr>
+        <w:t>StartFunc</w:t>
+      </w:r>
+      <w:proofErr w:type="spellEnd"/>
+      <w:r>
+        <w:rPr>
+          <w:strike/>
+          <w:lang w:val="fr-FR"/>
+        </w:rPr>
+        <w:t xml:space="preserve"> en fonction de ce qui est enregistrer dans </w:t>
+      </w:r>
+      <w:proofErr w:type="spellStart"/>
+      <w:r>
+        <w:rPr>
+          <w:strike/>
+          <w:lang w:val="fr-FR"/>
+        </w:rPr>
+        <w:t>Processing</w:t>
+      </w:r>
+      <w:proofErr w:type="spellEnd"/>
+      <w:r>
+        <w:rPr>
+          <w:strike/>
+          <w:lang w:val="fr-FR"/>
+        </w:rPr>
+        <w:t xml:space="preserve">/Analyse </w:t>
+      </w:r>
+      <w:proofErr w:type="spellStart"/>
+      <w:r>
+        <w:rPr>
+          <w:strike/>
+          <w:lang w:val="fr-FR"/>
+        </w:rPr>
+        <w:t>Parameter</w:t>
+      </w:r>
+      <w:proofErr w:type="spellEnd"/>
+      <w:r>
+        <w:rPr>
+          <w:strike/>
+          <w:lang w:val="fr-FR"/>
+        </w:rPr>
+        <w:t xml:space="preserve"> file. Seul </w:t>
+      </w:r>
+      <w:proofErr w:type="spellStart"/>
+      <w:r>
+        <w:rPr>
+          <w:strike/>
+          <w:lang w:val="fr-FR"/>
+        </w:rPr>
+        <w:t>eBridge</w:t>
+      </w:r>
+      <w:proofErr w:type="spellEnd"/>
+      <w:r>
+        <w:rPr>
+          <w:strike/>
+          <w:lang w:val="fr-FR"/>
+        </w:rPr>
+        <w:t xml:space="preserve"> est dispo par défaut </w:t>
       </w:r>
       <w:r>
         <w:rPr>
@@ -861,7 +1862,71 @@
           <w:strike/>
           <w:lang w:val="fr-FR"/>
         </w:rPr>
-        <w:t xml:space="preserve"> car il y a 9 modules dans EEGpal (l’utilisateur ne pourra pas batcher plus de process. A louverture, seul la ligne 1 est disponible. Je met un menu déroulant qui est adapter avec la même liste que en a). </w:t>
+        <w:t xml:space="preserve"> car il y a 9 modules dans </w:t>
+      </w:r>
+      <w:proofErr w:type="spellStart"/>
+      <w:r>
+        <w:rPr>
+          <w:strike/>
+          <w:lang w:val="fr-FR"/>
+        </w:rPr>
+        <w:t>EEGpal</w:t>
+      </w:r>
+      <w:proofErr w:type="spellEnd"/>
+      <w:r>
+        <w:rPr>
+          <w:strike/>
+          <w:lang w:val="fr-FR"/>
+        </w:rPr>
+        <w:t xml:space="preserve"> (l’utilisateur ne pourra pas </w:t>
+      </w:r>
+      <w:proofErr w:type="spellStart"/>
+      <w:r>
+        <w:rPr>
+          <w:strike/>
+          <w:lang w:val="fr-FR"/>
+        </w:rPr>
+        <w:t>batcher</w:t>
+      </w:r>
+      <w:proofErr w:type="spellEnd"/>
+      <w:r>
+        <w:rPr>
+          <w:strike/>
+          <w:lang w:val="fr-FR"/>
+        </w:rPr>
+        <w:t xml:space="preserve"> plus de process. A </w:t>
+      </w:r>
+      <w:proofErr w:type="spellStart"/>
+      <w:r>
+        <w:rPr>
+          <w:strike/>
+          <w:lang w:val="fr-FR"/>
+        </w:rPr>
+        <w:t>louverture</w:t>
+      </w:r>
+      <w:proofErr w:type="spellEnd"/>
+      <w:r>
+        <w:rPr>
+          <w:strike/>
+          <w:lang w:val="fr-FR"/>
+        </w:rPr>
+        <w:t xml:space="preserve">, seul la ligne 1 est disponible. Je </w:t>
+      </w:r>
+      <w:proofErr w:type="spellStart"/>
+      <w:r>
+        <w:rPr>
+          <w:strike/>
+          <w:lang w:val="fr-FR"/>
+        </w:rPr>
+        <w:t>met</w:t>
+      </w:r>
+      <w:proofErr w:type="spellEnd"/>
+      <w:r>
+        <w:rPr>
+          <w:strike/>
+          <w:lang w:val="fr-FR"/>
+        </w:rPr>
+        <w:t xml:space="preserve"> un menu déroulant qui est adapter avec la même liste que en a). </w:t>
       </w:r>
       <w:r>
         <w:rPr>
@@ -898,7 +1963,23 @@
           <w:strike/>
           <w:lang w:val="fr-FR"/>
         </w:rPr>
-        <w:t>On va permettre de sélectionné une seul fois chaque module. L’utilisateur devra faire un autre fichier s’il désire exécuté plusieurs fois la même step (car on fait généralement ça avec une autre sélection de fichier)</w:t>
+        <w:t xml:space="preserve">On va permettre de sélectionné une seul fois chaque module. L’utilisateur devra faire un autre fichier s’il désire exécuté plusieurs fois la même </w:t>
+      </w:r>
+      <w:proofErr w:type="spellStart"/>
+      <w:r>
+        <w:rPr>
+          <w:strike/>
+          <w:lang w:val="fr-FR"/>
+        </w:rPr>
+        <w:t>step</w:t>
+      </w:r>
+      <w:proofErr w:type="spellEnd"/>
+      <w:r>
+        <w:rPr>
+          <w:strike/>
+          <w:lang w:val="fr-FR"/>
+        </w:rPr>
+        <w:t xml:space="preserve"> (car on fait généralement ça avec une autre sélection de fichier)</w:t>
       </w:r>
     </w:p>
     <w:p>
@@ -934,7 +2015,35 @@
         <w:rPr>
           <w:lang w:val="fr-FR"/>
         </w:rPr>
-        <w:t>d) comme tout les module, on a le run pour exécuter, Save pour sauvegarder les SessionParameter ou annuler</w:t>
+        <w:t xml:space="preserve">d) comme </w:t>
+      </w:r>
+      <w:proofErr w:type="spellStart"/>
+      <w:r>
+        <w:rPr>
+          <w:lang w:val="fr-FR"/>
+        </w:rPr>
+        <w:t>tout</w:t>
+      </w:r>
+      <w:proofErr w:type="spellEnd"/>
+      <w:r>
+        <w:rPr>
+          <w:lang w:val="fr-FR"/>
+        </w:rPr>
+        <w:t xml:space="preserve"> les module, on a le run pour exécuter, Save pour sauvegarder les </w:t>
+      </w:r>
+      <w:proofErr w:type="spellStart"/>
+      <w:r>
+        <w:rPr>
+          <w:lang w:val="fr-FR"/>
+        </w:rPr>
+        <w:t>SessionParameter</w:t>
+      </w:r>
+      <w:proofErr w:type="spellEnd"/>
+      <w:r>
+        <w:rPr>
+          <w:lang w:val="fr-FR"/>
+        </w:rPr>
+        <w:t xml:space="preserve"> ou annuler</w:t>
       </w:r>
     </w:p>
     <w:p>
@@ -963,9 +2072,11 @@
         </w:rPr>
         <w:t xml:space="preserve">module Batch va jouer l’intermédiaire entre </w:t>
       </w:r>
+      <w:proofErr w:type="spellStart"/>
       <w:r>
         <w:t>EEGpalCS_Main</w:t>
       </w:r>
+      <w:proofErr w:type="spellEnd"/>
       <w:r>
         <w:t xml:space="preserve"> et le module. </w:t>
       </w:r>
@@ -986,20 +2097,30 @@
       <w:pPr>
         <w:pStyle w:val="ListParagraph"/>
       </w:pPr>
+      <w:proofErr w:type="spellStart"/>
       <w:r>
         <w:rPr>
           <w:rFonts w:ascii="Courier New" w:hAnsi="Courier New" w:cs="Courier New"/>
         </w:rPr>
-        <w:t>app.SessionParameters.BatchProcessing.BatchExecution = 0;</w:t>
-      </w:r>
+        <w:t>app.SessionParameters.BatchProcessing.BatchExecution</w:t>
+      </w:r>
+      <w:proofErr w:type="spellEnd"/>
       <w:r>
         <w:rPr>
           <w:rFonts w:ascii="Courier New" w:hAnsi="Courier New" w:cs="Courier New"/>
         </w:rPr>
-        <w:t xml:space="preserve"> </w:t>
-      </w:r>
-      <w:r>
-        <w:t>Cette class BatchExecution contiendra la</w:t>
+        <w:t xml:space="preserve"> = 0; </w:t>
+      </w:r>
+      <w:r>
+        <w:t xml:space="preserve">Cette class </w:t>
+      </w:r>
+      <w:proofErr w:type="spellStart"/>
+      <w:r>
+        <w:t>BatchExecution</w:t>
+      </w:r>
+      <w:proofErr w:type="spellEnd"/>
+      <w:r>
+        <w:t xml:space="preserve"> contiendra la</w:t>
       </w:r>
       <w:r>
         <w:t xml:space="preserve"> variable exécution = 1 si on est en train d’exécutez un batch et = 0 si c’est pas le cas</w:t>
@@ -1016,6 +2137,7 @@
       <w:r>
         <w:t xml:space="preserve">On commence de sauver tous les paramètres dans le </w:t>
       </w:r>
+      <w:proofErr w:type="spellStart"/>
       <w:r>
         <w:rPr>
           <w:rFonts w:ascii="Courier New" w:hAnsi="Courier New" w:cs="Courier New"/>
@@ -1028,6 +2150,7 @@
         </w:rPr>
         <w:t>.Processes</w:t>
       </w:r>
+      <w:proofErr w:type="spellEnd"/>
       <w:r>
         <w:rPr>
           <w:rFonts w:ascii="Courier New" w:hAnsi="Courier New" w:cs="Courier New"/>
@@ -1035,13 +2158,59 @@
         <w:br/>
       </w:r>
       <w:r>
-        <w:t>Créer une cell qui contient chaque process, son option s’il y en a une et une troisième colonne pour dire si il a été exécutez</w:t>
-      </w:r>
-      <w:r>
-        <w:t xml:space="preserve">. Créé une nouvel entrée seulement si : le processus est enable </w:t>
-      </w:r>
-      <w:r>
-        <w:t xml:space="preserve">et si il ne contient pas l’entrée ‘’ (vide). </w:t>
+        <w:t xml:space="preserve">Créer une </w:t>
+      </w:r>
+      <w:proofErr w:type="spellStart"/>
+      <w:r>
+        <w:t>cell</w:t>
+      </w:r>
+      <w:proofErr w:type="spellEnd"/>
+      <w:r>
+        <w:t xml:space="preserve"> qui contient chaque process, son option s’il y en a une et une troisième colonne pour dire si il a été exécutez</w:t>
+      </w:r>
+      <w:r>
+        <w:t xml:space="preserve"> </w:t>
+      </w:r>
+      <w:r>
+        <w:t xml:space="preserve">(0 = not </w:t>
+      </w:r>
+      <w:proofErr w:type="spellStart"/>
+      <w:r>
+        <w:t>processed</w:t>
+      </w:r>
+      <w:proofErr w:type="spellEnd"/>
+      <w:r>
+        <w:t xml:space="preserve">, 1 = </w:t>
+      </w:r>
+      <w:proofErr w:type="spellStart"/>
+      <w:r>
+        <w:t>already</w:t>
+      </w:r>
+      <w:proofErr w:type="spellEnd"/>
+      <w:r>
+        <w:t xml:space="preserve"> </w:t>
+      </w:r>
+      <w:proofErr w:type="spellStart"/>
+      <w:r>
+        <w:t>processed</w:t>
+      </w:r>
+      <w:proofErr w:type="spellEnd"/>
+      <w:r>
+        <w:t>, 2=</w:t>
+      </w:r>
+      <w:proofErr w:type="spellStart"/>
+      <w:r>
+        <w:t>error</w:t>
+      </w:r>
+      <w:proofErr w:type="spellEnd"/>
+      <w:r>
+        <w:t>)</w:t>
+      </w:r>
+      <w:r>
+        <w:t>.</w:t>
+      </w:r>
+      <w:r>
+        <w:t xml:space="preserve"> </w:t>
       </w:r>
     </w:p>
     <w:p>
@@ -1061,12 +2230,14 @@
       <w:r>
         <w:t xml:space="preserve">ch, pour exécuter le batch, appeler le fonction publique </w:t>
       </w:r>
+      <w:proofErr w:type="spellStart"/>
       <w:r>
         <w:rPr>
           <w:rFonts w:ascii="Courier New" w:hAnsi="Courier New" w:cs="Courier New"/>
         </w:rPr>
         <w:t>RunBatchProcessing</w:t>
       </w:r>
+      <w:proofErr w:type="spellEnd"/>
       <w:r>
         <w:t>(</w:t>
       </w:r>
@@ -1082,12 +2253,14 @@
       <w:r>
         <w:t xml:space="preserve"> de la main </w:t>
       </w:r>
+      <w:proofErr w:type="spellStart"/>
       <w:r>
         <w:rPr>
           <w:rFonts w:ascii="Courier New" w:hAnsi="Courier New" w:cs="Courier New"/>
         </w:rPr>
         <w:t>EEGpalCS_Main</w:t>
       </w:r>
+      <w:proofErr w:type="spellEnd"/>
     </w:p>
     <w:p>
       <w:pPr>
@@ -1100,21 +2273,30 @@
       <w:r>
         <w:t xml:space="preserve">Dans la fonction </w:t>
       </w:r>
+      <w:proofErr w:type="spellStart"/>
       <w:r>
         <w:rPr>
           <w:rFonts w:ascii="Courier New" w:hAnsi="Courier New" w:cs="Courier New"/>
         </w:rPr>
-        <w:t>applySessionParam(</w:t>
-      </w:r>
+        <w:t>applySessionParam</w:t>
+      </w:r>
+      <w:proofErr w:type="spellEnd"/>
       <w:r>
         <w:rPr>
           <w:rFonts w:ascii="Courier New" w:hAnsi="Courier New" w:cs="Courier New"/>
         </w:rPr>
+        <w:t>(</w:t>
+      </w:r>
+      <w:r>
+        <w:rPr>
+          <w:rFonts w:ascii="Courier New" w:hAnsi="Courier New" w:cs="Courier New"/>
+        </w:rPr>
         <w:t>)</w:t>
       </w:r>
       <w:r>
         <w:t xml:space="preserve">, il faudra vérifier si le process est effectué ou pas (colonne 3 de </w:t>
       </w:r>
+      <w:proofErr w:type="spellStart"/>
       <w:r>
         <w:rPr>
           <w:rFonts w:ascii="Courier New" w:hAnsi="Courier New" w:cs="Courier New"/>
@@ -1127,6 +2309,7 @@
         </w:rPr>
         <w:t>.Processes</w:t>
       </w:r>
+      <w:proofErr w:type="spellEnd"/>
       <w:r>
         <w:rPr>
           <w:rFonts w:ascii="Courier New" w:hAnsi="Courier New" w:cs="Courier New"/>
@@ -1138,7 +2321,15 @@
       </w:r>
       <w:r>
         <w:br/>
-        <w:t>Il faudra presser sur le bouton Reset pour redémarer une nouvelle paramétrisation</w:t>
+        <w:t xml:space="preserve">Il faudra presser sur le bouton Reset pour </w:t>
+      </w:r>
+      <w:proofErr w:type="spellStart"/>
+      <w:r>
+        <w:t>redémarer</w:t>
+      </w:r>
+      <w:proofErr w:type="spellEnd"/>
+      <w:r>
+        <w:t xml:space="preserve"> une nouvelle paramétrisation</w:t>
       </w:r>
     </w:p>
     <w:p>
@@ -1150,7 +2341,23 @@
         </w:numPr>
       </w:pPr>
       <w:r>
-        <w:t>Envisagé de passé en Enable=’off ‘ tous les boutons de la main windows avec lequels l’utilisateurs peut interagir. Il faudra faire ça aussi pour chaque module</w:t>
+        <w:t xml:space="preserve">Envisagé de passé en Enable=’off ‘ tous les boutons de la main </w:t>
+      </w:r>
+      <w:proofErr w:type="spellStart"/>
+      <w:r>
+        <w:t>windows</w:t>
+      </w:r>
+      <w:proofErr w:type="spellEnd"/>
+      <w:r>
+        <w:t xml:space="preserve"> avec </w:t>
+      </w:r>
+      <w:proofErr w:type="spellStart"/>
+      <w:r>
+        <w:t>lequels</w:t>
+      </w:r>
+      <w:proofErr w:type="spellEnd"/>
+      <w:r>
+        <w:t xml:space="preserve"> l’utilisateurs peut interagir. Il faudra faire ça aussi pour chaque module</w:t>
       </w:r>
       <w:r>
         <w:t xml:space="preserve">. </w:t>
@@ -1165,14 +2372,40 @@
         </w:numPr>
       </w:pPr>
       <w:r>
-        <w:t xml:space="preserve">A la fin de l’execution du batch ou en cas d’echec (try catch), il faut mettre </w:t>
-      </w:r>
+        <w:t>A la fin de l’</w:t>
+      </w:r>
+      <w:proofErr w:type="spellStart"/>
+      <w:r>
+        <w:t>execution</w:t>
+      </w:r>
+      <w:proofErr w:type="spellEnd"/>
+      <w:r>
+        <w:t xml:space="preserve"> du batch ou en cas d’</w:t>
+      </w:r>
+      <w:proofErr w:type="spellStart"/>
+      <w:r>
+        <w:t>echec</w:t>
+      </w:r>
+      <w:proofErr w:type="spellEnd"/>
+      <w:r>
+        <w:t xml:space="preserve"> (</w:t>
+      </w:r>
+      <w:proofErr w:type="spellStart"/>
+      <w:r>
+        <w:t>try</w:t>
+      </w:r>
+      <w:proofErr w:type="spellEnd"/>
+      <w:r>
+        <w:t xml:space="preserve"> catch), il faut mettre </w:t>
+      </w:r>
+      <w:proofErr w:type="spellStart"/>
       <w:r>
         <w:rPr>
           <w:rFonts w:ascii="Courier New" w:hAnsi="Courier New" w:cs="Courier New"/>
         </w:rPr>
         <w:t>app.EEGpalCS_Main.BatchExecution</w:t>
       </w:r>
+      <w:proofErr w:type="spellEnd"/>
       <w:r>
         <w:rPr>
           <w:rFonts w:ascii="Courier New" w:hAnsi="Courier New" w:cs="Courier New"/>
@@ -1189,7 +2422,31 @@
         </w:numPr>
       </w:pPr>
       <w:r>
-        <w:t>Il faudra aussi ajouter un SessionParameter au module de batch pour qu’il soit sauver dans le fichier processing/analyse file</w:t>
+        <w:t xml:space="preserve">Il faudra aussi ajouter un </w:t>
+      </w:r>
+      <w:proofErr w:type="spellStart"/>
+      <w:r>
+        <w:t>SessionParameter</w:t>
+      </w:r>
+      <w:proofErr w:type="spellEnd"/>
+      <w:r>
+        <w:t xml:space="preserve"> au module de batch pour qu’il soit </w:t>
+      </w:r>
+      <w:proofErr w:type="spellStart"/>
+      <w:r>
+        <w:t>sauver</w:t>
+      </w:r>
+      <w:proofErr w:type="spellEnd"/>
+      <w:r>
+        <w:t xml:space="preserve"> dans le fichier </w:t>
+      </w:r>
+      <w:proofErr w:type="spellStart"/>
+      <w:r>
+        <w:t>processing</w:t>
+      </w:r>
+      <w:proofErr w:type="spellEnd"/>
+      <w:r>
+        <w:t>/analyse file</w:t>
       </w:r>
     </w:p>
     <w:p>
@@ -1201,7 +2458,15 @@
         </w:numPr>
       </w:pPr>
       <w:r>
-        <w:t>Une fois l’étape exécuter, passer le ProssingDropDown en Enable = off (pour qu’il soit toujours visible mais plus modifiable</w:t>
+        <w:t xml:space="preserve">Une fois l’étape exécuter, passer le </w:t>
+      </w:r>
+      <w:proofErr w:type="spellStart"/>
+      <w:r>
+        <w:t>ProssingDropDown</w:t>
+      </w:r>
+      <w:proofErr w:type="spellEnd"/>
+      <w:r>
+        <w:t xml:space="preserve"> en Enable = off (pour qu’il soit toujours visible mais plus modifiable</w:t>
       </w:r>
     </w:p>
     <w:p>
@@ -1213,7 +2478,47 @@
         </w:numPr>
       </w:pPr>
       <w:r>
-        <w:t xml:space="preserve">La stratégie la plus simple sera que la fonction qui exécute le batch soit dans le module de la fenêtre princiaple (EEGpal_main) et que le module de Batch ne soit que une interface graphique pour progammer les succission qui sont enregistrer dans Session Parameter. </w:t>
+        <w:t xml:space="preserve">La stratégie la plus simple sera que la fonction qui exécute le batch soit dans le module de la fenêtre </w:t>
+      </w:r>
+      <w:proofErr w:type="spellStart"/>
+      <w:r>
+        <w:t>princiaple</w:t>
+      </w:r>
+      <w:proofErr w:type="spellEnd"/>
+      <w:r>
+        <w:t xml:space="preserve"> (</w:t>
+      </w:r>
+      <w:proofErr w:type="spellStart"/>
+      <w:r>
+        <w:t>EEGpal_main</w:t>
+      </w:r>
+      <w:proofErr w:type="spellEnd"/>
+      <w:r>
+        <w:t xml:space="preserve">) et que le module de Batch ne soit que une interface graphique pour </w:t>
+      </w:r>
+      <w:proofErr w:type="spellStart"/>
+      <w:r>
+        <w:t>progammer</w:t>
+      </w:r>
+      <w:proofErr w:type="spellEnd"/>
+      <w:r>
+        <w:t xml:space="preserve"> les </w:t>
+      </w:r>
+      <w:proofErr w:type="spellStart"/>
+      <w:r>
+        <w:t>succission</w:t>
+      </w:r>
+      <w:proofErr w:type="spellEnd"/>
+      <w:r>
+        <w:t xml:space="preserve"> qui sont enregistrer dans Session </w:t>
+      </w:r>
+      <w:proofErr w:type="spellStart"/>
+      <w:r>
+        <w:t>Parameter</w:t>
+      </w:r>
+      <w:proofErr w:type="spellEnd"/>
+      <w:r>
+        <w:t xml:space="preserve">. </w:t>
       </w:r>
     </w:p>
     <w:p/>
@@ -1230,10 +2535,34 @@
       </w:pPr>
       <w:r>
         <w:lastRenderedPageBreak/>
-        <w:t>On va prévoir uniquement pour les vérifications des sélections à l’ouverture de chaque module. MichaelDP avait prévu des break</w:t>
-      </w:r>
-      <w:r>
-        <w:t xml:space="preserve">. On va ajouter un test pour mettre un message supplémentaire « The BatchProcess has been interrupted. </w:t>
+        <w:t xml:space="preserve">On va prévoir uniquement pour les vérifications des sélections à l’ouverture de chaque module. </w:t>
+      </w:r>
+      <w:proofErr w:type="spellStart"/>
+      <w:r>
+        <w:t>MichaelDP</w:t>
+      </w:r>
+      <w:proofErr w:type="spellEnd"/>
+      <w:r>
+        <w:t xml:space="preserve"> avait prévu des break</w:t>
+      </w:r>
+      <w:r>
+        <w:t xml:space="preserve">. On va ajouter un test pour mettre un message supplémentaire « The </w:t>
+      </w:r>
+      <w:proofErr w:type="spellStart"/>
+      <w:r>
+        <w:t>BatchProcess</w:t>
+      </w:r>
+      <w:proofErr w:type="spellEnd"/>
+      <w:r>
+        <w:t xml:space="preserve"> has been </w:t>
+      </w:r>
+      <w:proofErr w:type="spellStart"/>
+      <w:r>
+        <w:t>interrupted</w:t>
+      </w:r>
+      <w:proofErr w:type="spellEnd"/>
+      <w:r>
+        <w:t xml:space="preserve">. </w:t>
       </w:r>
       <w:r>
         <w:rPr>
@@ -1245,15 +2574,45 @@
         <w:rPr>
           <w:lang w:val="en-US"/>
         </w:rPr>
-        <w:t xml:space="preserve">he BatchProcessing module to continue where it stops”. </w:t>
-      </w:r>
-    </w:p>
-    <w:p>
-      <w:r>
-        <w:t>Pour les bug a l</w:t>
-      </w:r>
-      <w:r>
-        <w:t>’intérieur des modules, on prévois rien (permet de voir le message d’erreur en rouge, ne pas utiliser de try/catch dans ce cas car on ne saura pas ce qui cloche)</w:t>
+        <w:t xml:space="preserve">he </w:t>
+      </w:r>
+      <w:proofErr w:type="spellStart"/>
+      <w:r>
+        <w:rPr>
+          <w:lang w:val="en-US"/>
+        </w:rPr>
+        <w:t>BatchProcessing</w:t>
+      </w:r>
+      <w:proofErr w:type="spellEnd"/>
+      <w:r>
+        <w:rPr>
+          <w:lang w:val="en-US"/>
+        </w:rPr>
+        <w:t xml:space="preserve"> module to continue where it stops”. </w:t>
+      </w:r>
+    </w:p>
+    <w:p>
+      <w:r>
+        <w:t xml:space="preserve">Pour les bug </w:t>
+      </w:r>
+      <w:proofErr w:type="spellStart"/>
+      <w:r>
+        <w:t>a</w:t>
+      </w:r>
+      <w:proofErr w:type="spellEnd"/>
+      <w:r>
+        <w:t xml:space="preserve"> l</w:t>
+      </w:r>
+      <w:r>
+        <w:t xml:space="preserve">’intérieur des modules, on prévois rien (permet de voir le message d’erreur en rouge, ne pas utiliser de </w:t>
+      </w:r>
+      <w:proofErr w:type="spellStart"/>
+      <w:r>
+        <w:t>try</w:t>
+      </w:r>
+      <w:proofErr w:type="spellEnd"/>
+      <w:r>
+        <w:t>/catch dans ce cas car on ne saura pas ce qui cloche)</w:t>
       </w:r>
     </w:p>
     <w:p/>
@@ -1289,10 +2648,50 @@
         </w:numPr>
       </w:pPr>
       <w:r>
-        <w:t>Le flag bad channel est</w:t>
-      </w:r>
-      <w:r>
-        <w:t xml:space="preserve"> activé automatiquement en cas de batch (dans tout les cas). On fait bien attention de déactivé les autres options de cleanRaweData si l’utilisateur ne comptait pas les utilisé. </w:t>
+        <w:t xml:space="preserve">Le flag </w:t>
+      </w:r>
+      <w:proofErr w:type="spellStart"/>
+      <w:r>
+        <w:t>bad</w:t>
+      </w:r>
+      <w:proofErr w:type="spellEnd"/>
+      <w:r>
+        <w:t xml:space="preserve"> </w:t>
+      </w:r>
+      <w:proofErr w:type="spellStart"/>
+      <w:r>
+        <w:t>channel</w:t>
+      </w:r>
+      <w:proofErr w:type="spellEnd"/>
+      <w:r>
+        <w:t xml:space="preserve"> est</w:t>
+      </w:r>
+      <w:r>
+        <w:t xml:space="preserve"> activé automatiquement en cas de batch (dans </w:t>
+      </w:r>
+      <w:proofErr w:type="spellStart"/>
+      <w:r>
+        <w:t>tout</w:t>
+      </w:r>
+      <w:proofErr w:type="spellEnd"/>
+      <w:r>
+        <w:t xml:space="preserve"> les cas). On fait bien attention de </w:t>
+      </w:r>
+      <w:proofErr w:type="spellStart"/>
+      <w:r>
+        <w:t>déactivé</w:t>
+      </w:r>
+      <w:proofErr w:type="spellEnd"/>
+      <w:r>
+        <w:t xml:space="preserve"> les autres options de </w:t>
+      </w:r>
+      <w:proofErr w:type="spellStart"/>
+      <w:r>
+        <w:t>cleanRaweData</w:t>
+      </w:r>
+      <w:proofErr w:type="spellEnd"/>
+      <w:r>
+        <w:t xml:space="preserve"> si l’utilisateur ne comptait pas les utilisé. </w:t>
       </w:r>
     </w:p>
     <w:p>
@@ -1300,14 +2699,12 @@
         <w:rPr>
           <w:b/>
           <w:bCs/>
-          <w:lang w:val="en-US"/>
         </w:rPr>
       </w:pPr>
       <w:r>
         <w:rPr>
           <w:b/>
           <w:bCs/>
-          <w:lang w:val="en-US"/>
         </w:rPr>
         <w:t xml:space="preserve">ICA Module : </w:t>
       </w:r>
@@ -1330,7 +2727,39 @@
           <w:i/>
           <w:iCs/>
         </w:rPr>
-        <w:t>Manual selection of bad compound</w:t>
+        <w:t xml:space="preserve">Manual </w:t>
+      </w:r>
+      <w:proofErr w:type="spellStart"/>
+      <w:r>
+        <w:rPr>
+          <w:i/>
+          <w:iCs/>
+        </w:rPr>
+        <w:t>selection</w:t>
+      </w:r>
+      <w:proofErr w:type="spellEnd"/>
+      <w:r>
+        <w:rPr>
+          <w:i/>
+          <w:iCs/>
+        </w:rPr>
+        <w:t xml:space="preserve"> of </w:t>
+      </w:r>
+      <w:proofErr w:type="spellStart"/>
+      <w:r>
+        <w:rPr>
+          <w:i/>
+          <w:iCs/>
+        </w:rPr>
+        <w:t>bad</w:t>
+      </w:r>
+      <w:proofErr w:type="spellEnd"/>
+      <w:r>
+        <w:rPr>
+          <w:i/>
+          <w:iCs/>
+        </w:rPr>
+        <w:t xml:space="preserve"> compound</w:t>
       </w:r>
       <w:r>
         <w:t>: à ce moment-là, l’utilisateur de</w:t>
@@ -1360,13 +2789,66 @@
       <w:r>
         <w:t xml:space="preserve"> </w:t>
       </w:r>
-      <w:r>
-        <w:t>executé le compute automatic rejection et fait la reconstruction automatiquement</w:t>
-      </w:r>
-    </w:p>
-    <w:p>
-      <w:r>
-        <w:t xml:space="preserve">Problème résoudre : La table des bad channel enregistré dans sessionParameter va être ignorer car les noms des fichiers input ne seront pas les même que les noms enregistré dans SessionParameters. </w:t>
+      <w:proofErr w:type="spellStart"/>
+      <w:r>
+        <w:t>executé</w:t>
+      </w:r>
+      <w:proofErr w:type="spellEnd"/>
+      <w:r>
+        <w:t xml:space="preserve"> le </w:t>
+      </w:r>
+      <w:proofErr w:type="spellStart"/>
+      <w:r>
+        <w:t>compute</w:t>
+      </w:r>
+      <w:proofErr w:type="spellEnd"/>
+      <w:r>
+        <w:t xml:space="preserve"> </w:t>
+      </w:r>
+      <w:proofErr w:type="spellStart"/>
+      <w:r>
+        <w:t>automatic</w:t>
+      </w:r>
+      <w:proofErr w:type="spellEnd"/>
+      <w:r>
+        <w:t xml:space="preserve"> rejection et fait la reconstruction automatiquement</w:t>
+      </w:r>
+    </w:p>
+    <w:p>
+      <w:r>
+        <w:t xml:space="preserve">Problème résoudre : La table des </w:t>
+      </w:r>
+      <w:proofErr w:type="spellStart"/>
+      <w:r>
+        <w:t>bad</w:t>
+      </w:r>
+      <w:proofErr w:type="spellEnd"/>
+      <w:r>
+        <w:t xml:space="preserve"> </w:t>
+      </w:r>
+      <w:proofErr w:type="spellStart"/>
+      <w:r>
+        <w:t>channel</w:t>
+      </w:r>
+      <w:proofErr w:type="spellEnd"/>
+      <w:r>
+        <w:t xml:space="preserve"> enregistré dans </w:t>
+      </w:r>
+      <w:proofErr w:type="spellStart"/>
+      <w:r>
+        <w:t>sessionParameter</w:t>
+      </w:r>
+      <w:proofErr w:type="spellEnd"/>
+      <w:r>
+        <w:t xml:space="preserve"> va être ignorer car les noms des fichiers input ne seront pas les même que les noms enregistré dans </w:t>
+      </w:r>
+      <w:proofErr w:type="spellStart"/>
+      <w:r>
+        <w:t>SessionParameters</w:t>
+      </w:r>
+      <w:proofErr w:type="spellEnd"/>
+      <w:r>
+        <w:t xml:space="preserve">. </w:t>
       </w:r>
     </w:p>
     <w:p>
@@ -1402,8 +2884,17 @@
           <w:i/>
           <w:iCs/>
         </w:rPr>
-        <w:t>Manual selection</w:t>
-      </w:r>
+        <w:t xml:space="preserve">Manual </w:t>
+      </w:r>
+      <w:proofErr w:type="spellStart"/>
+      <w:r>
+        <w:rPr>
+          <w:i/>
+          <w:iCs/>
+        </w:rPr>
+        <w:t>selection</w:t>
+      </w:r>
+      <w:proofErr w:type="spellEnd"/>
       <w:r>
         <w:t>: à ce moment-là, l’utilisateur de</w:t>
       </w:r>
@@ -1430,7 +2921,23 @@
         <w:t>:</w:t>
       </w:r>
       <w:r>
-        <w:t xml:space="preserve"> Disponible uniquement s’il a activer clearRawDatedans le Filtering. A ce moment, ça active automatiquement l’onglet et ça run l’interpolation </w:t>
+        <w:t xml:space="preserve"> Disponible uniquement s’il a activer </w:t>
+      </w:r>
+      <w:proofErr w:type="spellStart"/>
+      <w:r>
+        <w:t>clearRawDatedans</w:t>
+      </w:r>
+      <w:proofErr w:type="spellEnd"/>
+      <w:r>
+        <w:t xml:space="preserve"> le </w:t>
+      </w:r>
+      <w:proofErr w:type="spellStart"/>
+      <w:r>
+        <w:t>Filtering</w:t>
+      </w:r>
+      <w:proofErr w:type="spellEnd"/>
+      <w:r>
+        <w:t xml:space="preserve">. A ce moment, ça active automatiquement l’onglet et ça run l’interpolation </w:t>
       </w:r>
     </w:p>
     <w:p>
@@ -1440,17 +2947,42 @@
           <w:bCs/>
         </w:rPr>
       </w:pPr>
+      <w:proofErr w:type="spellStart"/>
       <w:r>
         <w:rPr>
           <w:b/>
           <w:bCs/>
         </w:rPr>
-        <w:t>Epoching module</w:t>
-      </w:r>
-    </w:p>
-    <w:p>
-      <w:r>
-        <w:t xml:space="preserve">Ajouter un menu déroulant pour choisir pour envoyer ou pas les fichier output dans la main windows (pour pouvoir continué le processing). Choisir parmi les options : </w:t>
+        <w:t>Epoching</w:t>
+      </w:r>
+      <w:proofErr w:type="spellEnd"/>
+      <w:r>
+        <w:rPr>
+          <w:b/>
+          <w:bCs/>
+        </w:rPr>
+        <w:t xml:space="preserve"> module</w:t>
+      </w:r>
+    </w:p>
+    <w:p>
+      <w:r>
+        <w:t xml:space="preserve">Ajouter un menu déroulant pour choisir pour envoyer ou pas les fichier output dans la main </w:t>
+      </w:r>
+      <w:proofErr w:type="spellStart"/>
+      <w:r>
+        <w:t>windows</w:t>
+      </w:r>
+      <w:proofErr w:type="spellEnd"/>
+      <w:r>
+        <w:t xml:space="preserve"> (pour pouvoir continué le </w:t>
+      </w:r>
+      <w:proofErr w:type="spellStart"/>
+      <w:r>
+        <w:t>processing</w:t>
+      </w:r>
+      <w:proofErr w:type="spellEnd"/>
+      <w:r>
+        <w:t xml:space="preserve">). Choisir parmi les options : </w:t>
       </w:r>
     </w:p>
     <w:p>
@@ -1475,7 +3007,31 @@
         </w:numPr>
       </w:pPr>
       <w:r>
-        <w:t>Envoyé les Epochsfiles (le fichier avec tout les Epoch concaténé)</w:t>
+        <w:t xml:space="preserve">Envoyé les </w:t>
+      </w:r>
+      <w:proofErr w:type="spellStart"/>
+      <w:r>
+        <w:t>Epochsfiles</w:t>
+      </w:r>
+      <w:proofErr w:type="spellEnd"/>
+      <w:r>
+        <w:t xml:space="preserve"> (le fichier avec </w:t>
+      </w:r>
+      <w:proofErr w:type="spellStart"/>
+      <w:r>
+        <w:t>tout</w:t>
+      </w:r>
+      <w:proofErr w:type="spellEnd"/>
+      <w:r>
+        <w:t xml:space="preserve"> les </w:t>
+      </w:r>
+      <w:proofErr w:type="spellStart"/>
+      <w:r>
+        <w:t>Epoch</w:t>
+      </w:r>
+      <w:proofErr w:type="spellEnd"/>
+      <w:r>
+        <w:t xml:space="preserve"> concaténé)</w:t>
       </w:r>
     </w:p>
     <w:p>
@@ -1487,7 +3043,47 @@
         </w:numPr>
       </w:pPr>
       <w:r>
-        <w:t xml:space="preserve">Envoyé les Avg ( regarder comment géré entre les avg trigger/all ainsi que within et between). Surement faire un cell </w:t>
+        <w:t xml:space="preserve">Envoyé les </w:t>
+      </w:r>
+      <w:proofErr w:type="spellStart"/>
+      <w:r>
+        <w:t>Avg</w:t>
+      </w:r>
+      <w:proofErr w:type="spellEnd"/>
+      <w:r>
+        <w:t xml:space="preserve"> ( regarder comment géré entre les </w:t>
+      </w:r>
+      <w:proofErr w:type="spellStart"/>
+      <w:r>
+        <w:t>avg</w:t>
+      </w:r>
+      <w:proofErr w:type="spellEnd"/>
+      <w:r>
+        <w:t xml:space="preserve"> trigger/all ainsi que </w:t>
+      </w:r>
+      <w:proofErr w:type="spellStart"/>
+      <w:r>
+        <w:t>within</w:t>
+      </w:r>
+      <w:proofErr w:type="spellEnd"/>
+      <w:r>
+        <w:t xml:space="preserve"> et </w:t>
+      </w:r>
+      <w:proofErr w:type="spellStart"/>
+      <w:r>
+        <w:t>between</w:t>
+      </w:r>
+      <w:proofErr w:type="spellEnd"/>
+      <w:r>
+        <w:t xml:space="preserve">). Surement faire un </w:t>
+      </w:r>
+      <w:proofErr w:type="spellStart"/>
+      <w:r>
+        <w:t>cell</w:t>
+      </w:r>
+      <w:proofErr w:type="spellEnd"/>
+      <w:r>
+        <w:t xml:space="preserve"> </w:t>
       </w:r>
     </w:p>
     <w:p>
@@ -1497,20 +3093,93 @@
           <w:bCs/>
         </w:rPr>
       </w:pPr>
+      <w:proofErr w:type="spellStart"/>
       <w:r>
         <w:rPr>
           <w:b/>
           <w:bCs/>
         </w:rPr>
-        <w:t xml:space="preserve">Frequencying Module : </w:t>
-      </w:r>
-    </w:p>
-    <w:p>
-      <w:r>
-        <w:t>L’option Frequenciny doit être dispo uniquement après un process</w:t>
-      </w:r>
-      <w:r>
-        <w:t>ing de Epoching + il doit vérifier dans les SessionParameter.Epoching que l’option concatenate all epochs in one file avait été sélectionné. Si tel est le cas, mettre comme seul option « based on epochs in one file »</w:t>
+        <w:t>Frequencying</w:t>
+      </w:r>
+      <w:proofErr w:type="spellEnd"/>
+      <w:r>
+        <w:rPr>
+          <w:b/>
+          <w:bCs/>
+        </w:rPr>
+        <w:t xml:space="preserve"> Module : </w:t>
+      </w:r>
+    </w:p>
+    <w:p>
+      <w:r>
+        <w:t xml:space="preserve">L’option </w:t>
+      </w:r>
+      <w:proofErr w:type="spellStart"/>
+      <w:r>
+        <w:t>Frequenciny</w:t>
+      </w:r>
+      <w:proofErr w:type="spellEnd"/>
+      <w:r>
+        <w:t xml:space="preserve"> doit être dispo uniquement après un </w:t>
+      </w:r>
+      <w:proofErr w:type="spellStart"/>
+      <w:r>
+        <w:t>process</w:t>
+      </w:r>
+      <w:r>
+        <w:t>ing</w:t>
+      </w:r>
+      <w:proofErr w:type="spellEnd"/>
+      <w:r>
+        <w:t xml:space="preserve"> de </w:t>
+      </w:r>
+      <w:proofErr w:type="spellStart"/>
+      <w:r>
+        <w:t>Epoching</w:t>
+      </w:r>
+      <w:proofErr w:type="spellEnd"/>
+      <w:r>
+        <w:t xml:space="preserve"> + il doit vérifier dans les </w:t>
+      </w:r>
+      <w:proofErr w:type="spellStart"/>
+      <w:r>
+        <w:t>SessionParameter.Epoching</w:t>
+      </w:r>
+      <w:proofErr w:type="spellEnd"/>
+      <w:r>
+        <w:t xml:space="preserve"> que l’option </w:t>
+      </w:r>
+      <w:proofErr w:type="spellStart"/>
+      <w:r>
+        <w:t>concatenate</w:t>
+      </w:r>
+      <w:proofErr w:type="spellEnd"/>
+      <w:r>
+        <w:t xml:space="preserve"> all </w:t>
+      </w:r>
+      <w:proofErr w:type="spellStart"/>
+      <w:r>
+        <w:t>epochs</w:t>
+      </w:r>
+      <w:proofErr w:type="spellEnd"/>
+      <w:r>
+        <w:t xml:space="preserve"> in one file avait été sélectionné. Si tel est le cas, mettre comme seul option « </w:t>
+      </w:r>
+      <w:proofErr w:type="spellStart"/>
+      <w:r>
+        <w:t>based</w:t>
+      </w:r>
+      <w:proofErr w:type="spellEnd"/>
+      <w:r>
+        <w:t xml:space="preserve"> on </w:t>
+      </w:r>
+      <w:proofErr w:type="spellStart"/>
+      <w:r>
+        <w:t>epochs</w:t>
+      </w:r>
+      <w:proofErr w:type="spellEnd"/>
+      <w:r>
+        <w:t xml:space="preserve"> in one file »</w:t>
       </w:r>
       <w:r>
         <w:t xml:space="preserve"> </w:t>
@@ -1520,7 +3189,15 @@
       </w:r>
       <w:r>
         <w:br/>
-        <w:t xml:space="preserve">Dans les autres cas, le batch ne va pas les gérer et ça devra être faire manuellement par l’utilisateur en passant par un sélection de fichier dans la main windows. </w:t>
+        <w:t xml:space="preserve">Dans les autres cas, le batch ne va pas les gérer et ça devra être faire manuellement par l’utilisateur en passant par un sélection de fichier dans la main </w:t>
+      </w:r>
+      <w:proofErr w:type="spellStart"/>
+      <w:r>
+        <w:t>windows</w:t>
+      </w:r>
+      <w:proofErr w:type="spellEnd"/>
+      <w:r>
+        <w:t xml:space="preserve">. </w:t>
       </w:r>
     </w:p>
     <w:p/>

</xml_diff>

<commit_message>
change of batch articheture
now the modules are in charge to tell the main windows if the processing end correctely.
The app.SessionParameter file are not updated with the modification perform during Batch execution
</commit_message>
<xml_diff>
--- a/dev/document_dev_V1_5.docx
+++ b/dev/document_dev_V1_5.docx
@@ -360,21 +360,7 @@
         <w:rPr>
           <w:strike/>
         </w:rPr>
-        <w:t xml:space="preserve">. C’est plus intuitif pour l’utilisateur même si c’est </w:t>
-      </w:r>
-      <w:proofErr w:type="gramStart"/>
-      <w:r>
-        <w:rPr>
-          <w:strike/>
-        </w:rPr>
-        <w:t>un sauvegarde</w:t>
-      </w:r>
-      <w:proofErr w:type="gramEnd"/>
-      <w:r>
-        <w:rPr>
-          <w:strike/>
-        </w:rPr>
-        <w:t xml:space="preserve"> uniquement dans la mémoire. Dans la fenêtre principale de </w:t>
+        <w:t xml:space="preserve">. C’est plus intuitif pour l’utilisateur même si c’est un sauvegarde uniquement dans la mémoire. Dans la fenêtre principale de </w:t>
       </w:r>
       <w:proofErr w:type="spellStart"/>
       <w:r>
@@ -388,21 +374,7 @@
         <w:rPr>
           <w:strike/>
         </w:rPr>
-        <w:t xml:space="preserve">, les boutons qui sauvegarder </w:t>
-      </w:r>
-      <w:proofErr w:type="gramStart"/>
-      <w:r>
-        <w:rPr>
-          <w:strike/>
-        </w:rPr>
-        <w:t>les paramètre</w:t>
-      </w:r>
-      <w:proofErr w:type="gramEnd"/>
-      <w:r>
-        <w:rPr>
-          <w:strike/>
-        </w:rPr>
-        <w:t xml:space="preserve"> sont forme de fichier mat seront </w:t>
+        <w:t xml:space="preserve">, les boutons qui sauvegarder les paramètre sont forme de fichier mat seront </w:t>
       </w:r>
       <w:r>
         <w:rPr>
@@ -441,15 +413,7 @@
       </w:r>
       <w:proofErr w:type="spellEnd"/>
       <w:r>
-        <w:t xml:space="preserve"> les module, faire appliquer </w:t>
-      </w:r>
-      <w:proofErr w:type="gramStart"/>
-      <w:r>
-        <w:t>tous les test</w:t>
-      </w:r>
-      <w:proofErr w:type="gramEnd"/>
-      <w:r>
-        <w:t xml:space="preserve"> d’exécutions du boutons Run aussi au bouton </w:t>
+        <w:t xml:space="preserve"> les module, faire appliquer tous les test d’exécutions du boutons Run aussi au bouton </w:t>
       </w:r>
       <w:proofErr w:type="spellStart"/>
       <w:r>
@@ -465,15 +429,7 @@
       </w:r>
       <w:proofErr w:type="spellEnd"/>
       <w:r>
-        <w:t xml:space="preserve"> si les paramètres sont </w:t>
-      </w:r>
-      <w:proofErr w:type="gramStart"/>
-      <w:r>
-        <w:t>incorrect</w:t>
-      </w:r>
-      <w:proofErr w:type="gramEnd"/>
-      <w:r>
-        <w:t xml:space="preserve">. </w:t>
+        <w:t xml:space="preserve"> si les paramètres sont incorrect. </w:t>
       </w:r>
     </w:p>
     <w:p>
@@ -514,14 +470,7 @@
         <w:rPr>
           <w:strike/>
         </w:rPr>
-        <w:t xml:space="preserve"> data. Il faudra regarder lorsque j’aurais plus </w:t>
-      </w:r>
-      <w:proofErr w:type="gramStart"/>
-      <w:r>
-        <w:rPr>
-          <w:strike/>
-        </w:rPr>
-        <w:t xml:space="preserve">le </w:t>
+        <w:t xml:space="preserve"> data. Il faudra regarder lorsque j’aurais plus le </w:t>
       </w:r>
       <w:proofErr w:type="spellStart"/>
       <w:r>
@@ -531,7 +480,6 @@
         <w:t>tems</w:t>
       </w:r>
       <w:proofErr w:type="spellEnd"/>
-      <w:proofErr w:type="gramEnd"/>
       <w:r>
         <w:rPr>
           <w:strike/>
@@ -814,39 +762,7 @@
           <w:strike/>
           <w:lang w:val="fr-FR"/>
         </w:rPr>
-        <w:t xml:space="preserve">. Trouver une solution pour les noms des fichier input </w:t>
-      </w:r>
-      <w:proofErr w:type="gramStart"/>
-      <w:r>
-        <w:rPr>
-          <w:strike/>
-          <w:lang w:val="fr-FR"/>
-        </w:rPr>
-        <w:t>qui seront pas</w:t>
-      </w:r>
-      <w:proofErr w:type="gramEnd"/>
-      <w:r>
-        <w:rPr>
-          <w:strike/>
-          <w:lang w:val="fr-FR"/>
-        </w:rPr>
-        <w:t xml:space="preserve"> </w:t>
-      </w:r>
-      <w:proofErr w:type="gramStart"/>
-      <w:r>
-        <w:rPr>
-          <w:strike/>
-          <w:lang w:val="fr-FR"/>
-        </w:rPr>
-        <w:t>les même</w:t>
-      </w:r>
-      <w:proofErr w:type="gramEnd"/>
-      <w:r>
-        <w:rPr>
-          <w:strike/>
-          <w:lang w:val="fr-FR"/>
-        </w:rPr>
-        <w:t xml:space="preserve">. Voici des propositions de solutions : </w:t>
+        <w:t xml:space="preserve">. Trouver une solution pour les noms des fichier input qui seront pas les même. Voici des propositions de solutions : </w:t>
       </w:r>
     </w:p>
     <w:p>
@@ -918,62 +834,22 @@
           <w:strike/>
           <w:lang w:val="fr-FR"/>
         </w:rPr>
-        <w:t xml:space="preserve"> et la table en input. Mais le désavantage c’est </w:t>
-      </w:r>
-      <w:proofErr w:type="gramStart"/>
-      <w:r>
-        <w:rPr>
-          <w:strike/>
-          <w:lang w:val="fr-FR"/>
-        </w:rPr>
-        <w:t>qu’il faut pas</w:t>
-      </w:r>
-      <w:proofErr w:type="gramEnd"/>
-      <w:r>
-        <w:rPr>
-          <w:strike/>
-          <w:lang w:val="fr-FR"/>
-        </w:rPr>
-        <w:t xml:space="preserve"> que l’utilisateur manipule des noms après la conversion (ce qui devrait être la majorité des cas). </w:t>
-      </w:r>
-    </w:p>
-    <w:p>
-      <w:pPr>
-        <w:rPr>
-          <w:strike/>
-          <w:lang w:val="fr-FR"/>
-        </w:rPr>
-      </w:pPr>
-      <w:r>
-        <w:rPr>
-          <w:strike/>
-          <w:lang w:val="fr-FR"/>
-        </w:rPr>
-        <w:t xml:space="preserve">- Supprimer l’étape de sauver </w:t>
-      </w:r>
-      <w:proofErr w:type="gramStart"/>
-      <w:r>
-        <w:rPr>
-          <w:strike/>
-          <w:lang w:val="fr-FR"/>
-        </w:rPr>
-        <w:t>les fichier</w:t>
-      </w:r>
-      <w:proofErr w:type="gramEnd"/>
-      <w:r>
-        <w:rPr>
-          <w:strike/>
-          <w:lang w:val="fr-FR"/>
-        </w:rPr>
-        <w:t xml:space="preserve"> recomposer </w:t>
-      </w:r>
-      <w:proofErr w:type="gramStart"/>
-      <w:r>
-        <w:rPr>
-          <w:strike/>
-          <w:lang w:val="fr-FR"/>
-        </w:rPr>
-        <w:t>en .set/.</w:t>
+        <w:t xml:space="preserve"> et la table en input. Mais le désavantage c’est qu’il faut pas que l’utilisateur manipule des noms après la conversion (ce qui devrait être la majorité des cas). </w:t>
+      </w:r>
+    </w:p>
+    <w:p>
+      <w:pPr>
+        <w:rPr>
+          <w:strike/>
+          <w:lang w:val="fr-FR"/>
+        </w:rPr>
+      </w:pPr>
+      <w:r>
+        <w:rPr>
+          <w:strike/>
+          <w:lang w:val="fr-FR"/>
+        </w:rPr>
+        <w:t>- Supprimer l’étape de sauver les fichier recomposer en .set/.</w:t>
       </w:r>
       <w:proofErr w:type="spellStart"/>
       <w:r>
@@ -984,7 +860,6 @@
         <w:t>fdt</w:t>
       </w:r>
       <w:proofErr w:type="spellEnd"/>
-      <w:proofErr w:type="gramEnd"/>
       <w:r>
         <w:rPr>
           <w:strike/>
@@ -1117,15 +992,7 @@
           <w:strike/>
           <w:lang w:val="fr-FR"/>
         </w:rPr>
-        <w:t xml:space="preserve">pour </w:t>
-      </w:r>
-      <w:proofErr w:type="gramStart"/>
-      <w:r>
-        <w:rPr>
-          <w:strike/>
-          <w:lang w:val="fr-FR"/>
-        </w:rPr>
-        <w:t xml:space="preserve">la </w:t>
+        <w:t xml:space="preserve">pour la </w:t>
       </w:r>
       <w:proofErr w:type="spellStart"/>
       <w:r>
@@ -1136,7 +1003,6 @@
         <w:t>step</w:t>
       </w:r>
       <w:proofErr w:type="spellEnd"/>
-      <w:proofErr w:type="gramEnd"/>
       <w:r>
         <w:rPr>
           <w:strike/>
@@ -1158,15 +1024,7 @@
           <w:strike/>
           <w:lang w:val="fr-FR"/>
         </w:rPr>
-        <w:t xml:space="preserve">, supprimer la box qui demande d’entrer le fichier de </w:t>
-      </w:r>
-      <w:proofErr w:type="gramStart"/>
-      <w:r>
-        <w:rPr>
-          <w:strike/>
-          <w:lang w:val="fr-FR"/>
-        </w:rPr>
-        <w:t>coordonné .</w:t>
+        <w:t>, supprimer la box qui demande d’entrer le fichier de coordonné .</w:t>
       </w:r>
       <w:proofErr w:type="spellStart"/>
       <w:r>
@@ -1177,7 +1035,6 @@
         <w:t>locs</w:t>
       </w:r>
       <w:proofErr w:type="spellEnd"/>
-      <w:proofErr w:type="gramEnd"/>
       <w:r>
         <w:rPr>
           <w:strike/>
@@ -1203,23 +1060,7 @@
           <w:strike/>
           <w:lang w:val="fr-FR"/>
         </w:rPr>
-        <w:t xml:space="preserve">Soit on écrit un script pour convertir n’importe quel </w:t>
-      </w:r>
-      <w:proofErr w:type="gramStart"/>
-      <w:r>
-        <w:rPr>
-          <w:strike/>
-          <w:lang w:val="fr-FR"/>
-        </w:rPr>
-        <w:t>des coordonné</w:t>
-      </w:r>
-      <w:proofErr w:type="gramEnd"/>
-      <w:r>
-        <w:rPr>
-          <w:strike/>
-          <w:lang w:val="fr-FR"/>
-        </w:rPr>
-        <w:t xml:space="preserve"> en fichier </w:t>
+        <w:t xml:space="preserve">Soit on écrit un script pour convertir n’importe quel des coordonné en fichier </w:t>
       </w:r>
       <w:proofErr w:type="spellStart"/>
       <w:r>
@@ -1251,63 +1092,22 @@
           <w:strike/>
           <w:lang w:val="fr-FR"/>
         </w:rPr>
-        <w:t xml:space="preserve"> c’est que c’est universel. Le désavantage c’est que le display </w:t>
-      </w:r>
-      <w:proofErr w:type="gramStart"/>
-      <w:r>
-        <w:rPr>
-          <w:strike/>
-          <w:lang w:val="fr-FR"/>
-        </w:rPr>
-        <w:t>des composante</w:t>
-      </w:r>
-      <w:proofErr w:type="gramEnd"/>
-      <w:r>
-        <w:rPr>
-          <w:strike/>
-          <w:lang w:val="fr-FR"/>
-        </w:rPr>
-        <w:t xml:space="preserve"> risque d’être moche en fonction </w:t>
-      </w:r>
-      <w:proofErr w:type="gramStart"/>
-      <w:r>
-        <w:rPr>
-          <w:strike/>
-          <w:lang w:val="fr-FR"/>
-        </w:rPr>
-        <w:t>des coordonné</w:t>
-      </w:r>
-      <w:proofErr w:type="gramEnd"/>
-    </w:p>
-    <w:p>
-      <w:pPr>
-        <w:rPr>
-          <w:strike/>
-          <w:lang w:val="fr-FR"/>
-        </w:rPr>
-      </w:pPr>
-      <w:r>
-        <w:rPr>
-          <w:strike/>
-          <w:lang w:val="fr-FR"/>
-        </w:rPr>
-        <w:t xml:space="preserve">- modifier pour que la conversion </w:t>
-      </w:r>
-      <w:proofErr w:type="gramStart"/>
-      <w:r>
-        <w:rPr>
-          <w:strike/>
-          <w:lang w:val="fr-FR"/>
-        </w:rPr>
-        <w:t>en .set</w:t>
-      </w:r>
-      <w:proofErr w:type="gramEnd"/>
-      <w:r>
-        <w:rPr>
-          <w:strike/>
-          <w:lang w:val="fr-FR"/>
-        </w:rPr>
-        <w:t xml:space="preserve"> à lieu avant la décomposition au lieu de la faire par la </w:t>
+        <w:t xml:space="preserve"> c’est que c’est universel. Le désavantage c’est que le display des composante risque d’être moche en fonction des coordonné</w:t>
+      </w:r>
+    </w:p>
+    <w:p>
+      <w:pPr>
+        <w:rPr>
+          <w:strike/>
+          <w:lang w:val="fr-FR"/>
+        </w:rPr>
+      </w:pPr>
+      <w:r>
+        <w:rPr>
+          <w:strike/>
+          <w:lang w:val="fr-FR"/>
+        </w:rPr>
+        <w:t xml:space="preserve">- modifier pour que la conversion en .set à lieu avant la décomposition au lieu de la faire par la </w:t>
       </w:r>
       <w:proofErr w:type="spellStart"/>
       <w:r>
@@ -1488,7 +1288,6 @@
         <w:t xml:space="preserve">(Eye, </w:t>
       </w:r>
       <w:proofErr w:type="spellStart"/>
-      <w:proofErr w:type="gramStart"/>
       <w:r>
         <w:rPr>
           <w:strike/>
@@ -1497,7 +1296,6 @@
         <w:t>muscle,heat</w:t>
       </w:r>
       <w:proofErr w:type="spellEnd"/>
-      <w:proofErr w:type="gramEnd"/>
       <w:r>
         <w:rPr>
           <w:strike/>
@@ -1519,23 +1317,7 @@
           <w:strike/>
           <w:lang w:val="fr-FR"/>
         </w:rPr>
-        <w:t xml:space="preserve">, etc…). Une valeur de 100% indiquera que </w:t>
-      </w:r>
-      <w:proofErr w:type="gramStart"/>
-      <w:r>
-        <w:rPr>
-          <w:strike/>
-          <w:lang w:val="fr-FR"/>
-        </w:rPr>
-        <w:t>ce</w:t>
-      </w:r>
-      <w:proofErr w:type="gramEnd"/>
-      <w:r>
-        <w:rPr>
-          <w:strike/>
-          <w:lang w:val="fr-FR"/>
-        </w:rPr>
-        <w:t xml:space="preserve"> élément seront ignorer (comme </w:t>
+        <w:t xml:space="preserve">, etc…). Une valeur de 100% indiquera que ce élément seront ignorer (comme </w:t>
       </w:r>
       <w:proofErr w:type="spellStart"/>
       <w:r>
@@ -1554,7 +1336,6 @@
         <w:t xml:space="preserve"> par exemple). Je pense qu’on </w:t>
       </w:r>
       <w:proofErr w:type="spellStart"/>
-      <w:proofErr w:type="gramStart"/>
       <w:r>
         <w:rPr>
           <w:strike/>
@@ -1563,7 +1344,6 @@
         <w:t>peux</w:t>
       </w:r>
       <w:proofErr w:type="spellEnd"/>
-      <w:proofErr w:type="gramEnd"/>
       <w:r>
         <w:rPr>
           <w:strike/>
@@ -2133,7 +1913,6 @@
         <w:t xml:space="preserve">, seul la ligne 1 est disponible. Je </w:t>
       </w:r>
       <w:proofErr w:type="spellStart"/>
-      <w:proofErr w:type="gramStart"/>
       <w:r>
         <w:rPr>
           <w:strike/>
@@ -2142,29 +1921,12 @@
         <w:t>met</w:t>
       </w:r>
       <w:proofErr w:type="spellEnd"/>
-      <w:proofErr w:type="gramEnd"/>
-      <w:r>
-        <w:rPr>
-          <w:strike/>
-          <w:lang w:val="fr-FR"/>
-        </w:rPr>
-        <w:t xml:space="preserve"> un menu déroulant qui est adapter avec la même liste </w:t>
-      </w:r>
-      <w:proofErr w:type="gramStart"/>
-      <w:r>
-        <w:rPr>
-          <w:strike/>
-          <w:lang w:val="fr-FR"/>
-        </w:rPr>
-        <w:t>que en</w:t>
-      </w:r>
-      <w:proofErr w:type="gramEnd"/>
-      <w:r>
-        <w:rPr>
-          <w:strike/>
-          <w:lang w:val="fr-FR"/>
-        </w:rPr>
-        <w:t xml:space="preserve"> a). </w:t>
+      <w:r>
+        <w:rPr>
+          <w:strike/>
+          <w:lang w:val="fr-FR"/>
+        </w:rPr>
+        <w:t xml:space="preserve"> un menu déroulant qui est adapter avec la même liste que en a). </w:t>
       </w:r>
       <w:r>
         <w:rPr>
@@ -2201,39 +1963,7 @@
           <w:strike/>
           <w:lang w:val="fr-FR"/>
         </w:rPr>
-        <w:t xml:space="preserve">On va permettre de </w:t>
-      </w:r>
-      <w:proofErr w:type="gramStart"/>
-      <w:r>
-        <w:rPr>
-          <w:strike/>
-          <w:lang w:val="fr-FR"/>
-        </w:rPr>
-        <w:t>sélectionné</w:t>
-      </w:r>
-      <w:proofErr w:type="gramEnd"/>
-      <w:r>
-        <w:rPr>
-          <w:strike/>
-          <w:lang w:val="fr-FR"/>
-        </w:rPr>
-        <w:t xml:space="preserve"> une seul fois chaque module. L’utilisateur devra faire un autre fichier s’il désire </w:t>
-      </w:r>
-      <w:proofErr w:type="gramStart"/>
-      <w:r>
-        <w:rPr>
-          <w:strike/>
-          <w:lang w:val="fr-FR"/>
-        </w:rPr>
-        <w:t>exécuté</w:t>
-      </w:r>
-      <w:proofErr w:type="gramEnd"/>
-      <w:r>
-        <w:rPr>
-          <w:strike/>
-          <w:lang w:val="fr-FR"/>
-        </w:rPr>
-        <w:t xml:space="preserve"> plusieurs fois la même </w:t>
+        <w:t xml:space="preserve">On va permettre de sélectionné une seul fois chaque module. L’utilisateur devra faire un autre fichier s’il désire exécuté plusieurs fois la même </w:t>
       </w:r>
       <w:proofErr w:type="spellStart"/>
       <w:r>
@@ -2360,15 +2090,7 @@
         </w:numPr>
       </w:pPr>
       <w:r>
-        <w:t xml:space="preserve">Je crais </w:t>
-      </w:r>
-      <w:proofErr w:type="gramStart"/>
-      <w:r>
-        <w:t>un classe</w:t>
-      </w:r>
-      <w:proofErr w:type="gramEnd"/>
-      <w:r>
-        <w:t xml:space="preserve"> spécifique pour gérer les paramètres de batch</w:t>
+        <w:t>Je crais un classe spécifique pour gérer les paramètres de batch</w:t>
       </w:r>
     </w:p>
     <w:p>
@@ -2376,40 +2098,18 @@
         <w:pStyle w:val="ListParagraph"/>
       </w:pPr>
       <w:proofErr w:type="spellStart"/>
-      <w:proofErr w:type="gramStart"/>
       <w:r>
         <w:rPr>
           <w:rFonts w:ascii="Courier New" w:hAnsi="Courier New" w:cs="Courier New"/>
         </w:rPr>
-        <w:t>app.SessionParameters.BatchProcessing</w:t>
-      </w:r>
-      <w:proofErr w:type="gramEnd"/>
+        <w:t>app.SessionParameters.BatchProcessing.BatchExecution</w:t>
+      </w:r>
+      <w:proofErr w:type="spellEnd"/>
       <w:r>
         <w:rPr>
           <w:rFonts w:ascii="Courier New" w:hAnsi="Courier New" w:cs="Courier New"/>
         </w:rPr>
-        <w:t>.BatchExecution</w:t>
-      </w:r>
-      <w:proofErr w:type="spellEnd"/>
-      <w:r>
-        <w:rPr>
-          <w:rFonts w:ascii="Courier New" w:hAnsi="Courier New" w:cs="Courier New"/>
-        </w:rPr>
-        <w:t xml:space="preserve"> = </w:t>
-      </w:r>
-      <w:proofErr w:type="gramStart"/>
-      <w:r>
-        <w:rPr>
-          <w:rFonts w:ascii="Courier New" w:hAnsi="Courier New" w:cs="Courier New"/>
-        </w:rPr>
-        <w:t>0;</w:t>
-      </w:r>
-      <w:proofErr w:type="gramEnd"/>
-      <w:r>
-        <w:rPr>
-          <w:rFonts w:ascii="Courier New" w:hAnsi="Courier New" w:cs="Courier New"/>
-        </w:rPr>
-        <w:t xml:space="preserve"> </w:t>
+        <w:t xml:space="preserve"> = 0; </w:t>
       </w:r>
       <w:r>
         <w:t xml:space="preserve">Cette class </w:t>
@@ -2423,15 +2123,7 @@
         <w:t xml:space="preserve"> contiendra la</w:t>
       </w:r>
       <w:r>
-        <w:t xml:space="preserve"> variable exécution = 1 si on est en train d’exécutez un batch et = 0 si </w:t>
-      </w:r>
-      <w:proofErr w:type="gramStart"/>
-      <w:r>
-        <w:t>c’est pas</w:t>
-      </w:r>
-      <w:proofErr w:type="gramEnd"/>
-      <w:r>
-        <w:t xml:space="preserve"> le cas</w:t>
+        <w:t xml:space="preserve"> variable exécution = 1 si on est en train d’exécutez un batch et = 0 si c’est pas le cas</w:t>
       </w:r>
     </w:p>
     <w:p>
@@ -2446,14 +2138,12 @@
         <w:t xml:space="preserve">On commence de sauver tous les paramètres dans le </w:t>
       </w:r>
       <w:proofErr w:type="spellStart"/>
-      <w:proofErr w:type="gramStart"/>
       <w:r>
         <w:rPr>
           <w:rFonts w:ascii="Courier New" w:hAnsi="Courier New" w:cs="Courier New"/>
         </w:rPr>
         <w:t>app.SessionParameters.BatchProcessing</w:t>
       </w:r>
-      <w:proofErr w:type="gramEnd"/>
       <w:r>
         <w:rPr>
           <w:rFonts w:ascii="Courier New" w:hAnsi="Courier New" w:cs="Courier New"/>
@@ -2476,15 +2166,7 @@
       </w:r>
       <w:proofErr w:type="spellEnd"/>
       <w:r>
-        <w:t xml:space="preserve"> qui contient chaque process, son option s’il y en a une et une troisième colonne pour dire </w:t>
-      </w:r>
-      <w:proofErr w:type="gramStart"/>
-      <w:r>
-        <w:t>si il</w:t>
-      </w:r>
-      <w:proofErr w:type="gramEnd"/>
-      <w:r>
-        <w:t xml:space="preserve"> a été exécutez</w:t>
+        <w:t xml:space="preserve"> qui contient chaque process, son option s’il y en a une et une troisième colonne pour dire si il a été exécutez</w:t>
       </w:r>
       <w:r>
         <w:t xml:space="preserve"> </w:t>
@@ -2592,7 +2274,6 @@
         <w:t xml:space="preserve">Dans la fonction </w:t>
       </w:r>
       <w:proofErr w:type="spellStart"/>
-      <w:proofErr w:type="gramStart"/>
       <w:r>
         <w:rPr>
           <w:rFonts w:ascii="Courier New" w:hAnsi="Courier New" w:cs="Courier New"/>
@@ -2606,7 +2287,6 @@
         </w:rPr>
         <w:t>(</w:t>
       </w:r>
-      <w:proofErr w:type="gramEnd"/>
       <w:r>
         <w:rPr>
           <w:rFonts w:ascii="Courier New" w:hAnsi="Courier New" w:cs="Courier New"/>
@@ -2617,14 +2297,12 @@
         <w:t xml:space="preserve">, il faudra vérifier si le process est effectué ou pas (colonne 3 de </w:t>
       </w:r>
       <w:proofErr w:type="spellStart"/>
-      <w:proofErr w:type="gramStart"/>
       <w:r>
         <w:rPr>
           <w:rFonts w:ascii="Courier New" w:hAnsi="Courier New" w:cs="Courier New"/>
         </w:rPr>
         <w:t>app.SessionParameters.BatchProcessing</w:t>
       </w:r>
-      <w:proofErr w:type="gramEnd"/>
       <w:r>
         <w:rPr>
           <w:rFonts w:ascii="Courier New" w:hAnsi="Courier New" w:cs="Courier New"/>
@@ -2689,19 +2367,11 @@
       <w:pPr>
         <w:pStyle w:val="ListParagraph"/>
       </w:pPr>
-      <w:proofErr w:type="gramStart"/>
       <w:r>
         <w:rPr>
           <w:color w:val="00B050"/>
         </w:rPr>
-        <w:t>C’est pas</w:t>
-      </w:r>
-      <w:proofErr w:type="gramEnd"/>
-      <w:r>
-        <w:rPr>
-          <w:color w:val="00B050"/>
-        </w:rPr>
-        <w:t xml:space="preserve"> nécessaire, l’interface ne répond plus lorsque </w:t>
+        <w:t xml:space="preserve">C’est pas nécessaire, l’interface ne répond plus lorsque </w:t>
       </w:r>
       <w:proofErr w:type="spellStart"/>
       <w:r>
@@ -2762,19 +2432,11 @@
         <w:t xml:space="preserve"> catch), il faut mettre </w:t>
       </w:r>
       <w:proofErr w:type="spellStart"/>
-      <w:proofErr w:type="gramStart"/>
       <w:r>
         <w:rPr>
           <w:rFonts w:ascii="Courier New" w:hAnsi="Courier New" w:cs="Courier New"/>
         </w:rPr>
-        <w:t>app.EEGpalCS</w:t>
-      </w:r>
-      <w:proofErr w:type="gramEnd"/>
-      <w:r>
-        <w:rPr>
-          <w:rFonts w:ascii="Courier New" w:hAnsi="Courier New" w:cs="Courier New"/>
-        </w:rPr>
-        <w:t>_Main.BatchExecution</w:t>
+        <w:t>app.EEGpalCS_Main.BatchExecution</w:t>
       </w:r>
       <w:proofErr w:type="spellEnd"/>
       <w:r>
@@ -2868,15 +2530,7 @@
       </w:r>
       <w:proofErr w:type="spellEnd"/>
       <w:r>
-        <w:t xml:space="preserve">) et que le module de Batch ne soit </w:t>
-      </w:r>
-      <w:proofErr w:type="gramStart"/>
-      <w:r>
-        <w:t>que une</w:t>
-      </w:r>
-      <w:proofErr w:type="gramEnd"/>
-      <w:r>
-        <w:t xml:space="preserve"> interface graphique pour </w:t>
+        <w:t xml:space="preserve">) et que le module de Batch ne soit que une interface graphique pour </w:t>
       </w:r>
       <w:proofErr w:type="spellStart"/>
       <w:r>
@@ -2903,10 +2557,82 @@
         <w:t xml:space="preserve">. </w:t>
       </w:r>
     </w:p>
+    <w:p>
+      <w:pPr>
+        <w:pStyle w:val="ListParagraph"/>
+        <w:numPr>
+          <w:ilvl w:val="0"/>
+          <w:numId w:val="7"/>
+        </w:numPr>
+      </w:pPr>
+      <w:r>
+        <w:lastRenderedPageBreak/>
+        <w:t xml:space="preserve">Question : Après exécution du batch </w:t>
+      </w:r>
+      <w:proofErr w:type="spellStart"/>
+      <w:r>
+        <w:t>processing</w:t>
+      </w:r>
+      <w:proofErr w:type="spellEnd"/>
+      <w:r>
+        <w:t xml:space="preserve">, est-ce qu’on laisse les session </w:t>
+      </w:r>
+      <w:proofErr w:type="spellStart"/>
+      <w:r>
+        <w:t>parameter</w:t>
+      </w:r>
+      <w:proofErr w:type="spellEnd"/>
+      <w:r>
+        <w:t xml:space="preserve"> intact ou on les resauve avec les modification qui ont été apporté par le batch. </w:t>
+      </w:r>
+      <w:r>
+        <w:br/>
+        <w:t xml:space="preserve">Dans le cas du filtrage c’est mieux de garder les fichiers intact car on active systématiquement clean </w:t>
+      </w:r>
+      <w:proofErr w:type="spellStart"/>
+      <w:r>
+        <w:t>raw</w:t>
+      </w:r>
+      <w:proofErr w:type="spellEnd"/>
+      <w:r>
+        <w:t xml:space="preserve"> data et ça va surprendre l’utilisateur que ça a changer tout seul si on ouvre de nouveau. </w:t>
+      </w:r>
+      <w:r>
+        <w:br/>
+        <w:t xml:space="preserve">Dans le cas de l’interpolation, ça aurait pu être pas mal de sauver pour avoir une trace visuel plutôt que le log. Cependant, il y a peu de chance qui l’utilise car les nom des fichier input vont changer et la table d’interpolation va être reset de tout façon. </w:t>
+      </w:r>
+      <w:r>
+        <w:br/>
+        <w:t xml:space="preserve">Du coup je crois que je vais prendre la décision de garder intact les fichiers </w:t>
+      </w:r>
+      <w:proofErr w:type="spellStart"/>
+      <w:r>
+        <w:t>sessionParameters</w:t>
+      </w:r>
+      <w:proofErr w:type="spellEnd"/>
+      <w:r>
+        <w:t xml:space="preserve">. Lorsque j’aurais besoin de changer les Batch, alors je sauverais spécifiquement </w:t>
+      </w:r>
+      <w:proofErr w:type="spellStart"/>
+      <w:r>
+        <w:t>sessionParameters</w:t>
+      </w:r>
+      <w:proofErr w:type="spellEnd"/>
+      <w:r>
+        <w:t xml:space="preserve">. </w:t>
+      </w:r>
+      <w:proofErr w:type="spellStart"/>
+      <w:r>
+        <w:t>BatchProcessing</w:t>
+      </w:r>
+      <w:proofErr w:type="spellEnd"/>
+      <w:r>
+        <w:t xml:space="preserve"> et pas tout la structure. </w:t>
+      </w:r>
+    </w:p>
     <w:p/>
     <w:p>
       <w:r>
-        <w:lastRenderedPageBreak/>
         <w:t>Gestion d’une erreur pendant le processus</w:t>
       </w:r>
     </w:p>
@@ -2925,13 +2651,8 @@
       </w:r>
       <w:proofErr w:type="spellEnd"/>
       <w:r>
-        <w:t xml:space="preserve"> avait prévu </w:t>
-      </w:r>
-      <w:proofErr w:type="gramStart"/>
-      <w:r>
-        <w:t>des break</w:t>
-      </w:r>
-      <w:proofErr w:type="gramEnd"/>
+        <w:t xml:space="preserve"> avait prévu des break</w:t>
+      </w:r>
       <w:r>
         <w:t xml:space="preserve">. On va ajouter un test pour mettre un message supplémentaire « The </w:t>
       </w:r>
@@ -2980,15 +2701,7 @@
     </w:p>
     <w:p>
       <w:r>
-        <w:t xml:space="preserve">Pour </w:t>
-      </w:r>
-      <w:proofErr w:type="gramStart"/>
-      <w:r>
-        <w:t>les bug</w:t>
-      </w:r>
-      <w:proofErr w:type="gramEnd"/>
-      <w:r>
-        <w:t xml:space="preserve"> </w:t>
+        <w:t xml:space="preserve">Pour les bug </w:t>
       </w:r>
       <w:proofErr w:type="spellStart"/>
       <w:r>
@@ -2999,15 +2712,7 @@
         <w:t xml:space="preserve"> l</w:t>
       </w:r>
       <w:r>
-        <w:t xml:space="preserve">’intérieur des modules, </w:t>
-      </w:r>
-      <w:proofErr w:type="gramStart"/>
-      <w:r>
-        <w:t>on prévois rien</w:t>
-      </w:r>
-      <w:proofErr w:type="gramEnd"/>
-      <w:r>
-        <w:t xml:space="preserve"> (permet de voir le message d’erreur en rouge, ne pas utiliser de </w:t>
+        <w:t xml:space="preserve">’intérieur des modules, on prévois rien (permet de voir le message d’erreur en rouge, ne pas utiliser de </w:t>
       </w:r>
       <w:proofErr w:type="spellStart"/>
       <w:r>
@@ -3033,23 +2738,7 @@
         </w:numPr>
       </w:pPr>
       <w:r>
-        <w:t xml:space="preserve">Test </w:t>
-      </w:r>
-      <w:proofErr w:type="gramStart"/>
-      <w:r>
-        <w:t>de est</w:t>
-      </w:r>
-      <w:proofErr w:type="gramEnd"/>
-      <w:r>
-        <w:t xml:space="preserve">-ce qu’il y a </w:t>
-      </w:r>
-      <w:proofErr w:type="gramStart"/>
-      <w:r>
-        <w:t>des fichier</w:t>
-      </w:r>
-      <w:proofErr w:type="gramEnd"/>
-      <w:r>
-        <w:t xml:space="preserve"> : oui, car session </w:t>
+        <w:t xml:space="preserve">Test de est-ce qu’il y a des fichier : oui, car session </w:t>
       </w:r>
       <w:proofErr w:type="spellStart"/>
       <w:r>
@@ -3057,13 +2746,8 @@
       </w:r>
       <w:proofErr w:type="spellEnd"/>
       <w:r>
-        <w:t xml:space="preserve"> ne sauve pas la liste </w:t>
-      </w:r>
-      <w:proofErr w:type="gramStart"/>
-      <w:r>
-        <w:t>des fichier</w:t>
-      </w:r>
-      <w:proofErr w:type="gramEnd"/>
+        <w:t xml:space="preserve"> ne sauve pas la liste des fichier</w:t>
+      </w:r>
     </w:p>
     <w:p>
       <w:pPr>
@@ -3093,15 +2777,7 @@
       </w:r>
       <w:proofErr w:type="spellEnd"/>
       <w:r>
-        <w:t xml:space="preserve"> qui vérifie s’il y un fichier de coordonné d’électrode. Donc dans </w:t>
-      </w:r>
-      <w:proofErr w:type="gramStart"/>
-      <w:r>
-        <w:t>tout les cas</w:t>
-      </w:r>
-      <w:proofErr w:type="gramEnd"/>
-      <w:r>
-        <w:t>, il y aura un fichier de coordonné d’</w:t>
+        <w:t xml:space="preserve"> qui vérifie s’il y un fichier de coordonné d’électrode. Donc dans tout les cas, il y aura un fichier de coordonné d’</w:t>
       </w:r>
       <w:proofErr w:type="spellStart"/>
       <w:r>
@@ -3161,6 +2837,7 @@
         <w:rPr>
           <w:strike/>
         </w:rPr>
+        <w:lastRenderedPageBreak/>
         <w:t xml:space="preserve">Le flag </w:t>
       </w:r>
       <w:proofErr w:type="spellStart"/>
@@ -3231,21 +2908,7 @@
         <w:rPr>
           <w:strike/>
         </w:rPr>
-        <w:t xml:space="preserve"> si l’utilisateur ne comptait pas les </w:t>
-      </w:r>
-      <w:proofErr w:type="gramStart"/>
-      <w:r>
-        <w:rPr>
-          <w:strike/>
-        </w:rPr>
-        <w:t>utilisé</w:t>
-      </w:r>
-      <w:proofErr w:type="gramEnd"/>
-      <w:r>
-        <w:rPr>
-          <w:strike/>
-        </w:rPr>
-        <w:t xml:space="preserve">. </w:t>
+        <w:t xml:space="preserve"> si l’utilisateur ne comptait pas les utilisé. </w:t>
       </w:r>
     </w:p>
     <w:p>
@@ -3331,43 +2994,13 @@
           <w:iCs/>
           <w:strike/>
         </w:rPr>
-        <w:t xml:space="preserve"> </w:t>
-      </w:r>
-      <w:proofErr w:type="gramStart"/>
-      <w:r>
-        <w:rPr>
-          <w:i/>
-          <w:iCs/>
-          <w:strike/>
-        </w:rPr>
-        <w:t>compound</w:t>
-      </w:r>
-      <w:r>
-        <w:rPr>
-          <w:strike/>
-        </w:rPr>
-        <w:t>:</w:t>
-      </w:r>
-      <w:proofErr w:type="gramEnd"/>
-      <w:r>
-        <w:rPr>
-          <w:strike/>
-        </w:rPr>
-        <w:t xml:space="preserve"> à ce moment-là, l’utilisateur devra manuellement visionner </w:t>
-      </w:r>
-      <w:proofErr w:type="gramStart"/>
-      <w:r>
-        <w:rPr>
-          <w:strike/>
-        </w:rPr>
-        <w:t>toutes les composante</w:t>
-      </w:r>
-      <w:proofErr w:type="gramEnd"/>
-      <w:r>
-        <w:rPr>
-          <w:strike/>
-        </w:rPr>
-        <w:t xml:space="preserve"> comme normal et presser sur recompose pour continuer l’exécution du batch</w:t>
+        <w:t xml:space="preserve"> compound</w:t>
+      </w:r>
+      <w:r>
+        <w:rPr>
+          <w:strike/>
+        </w:rPr>
+        <w:t>: à ce moment-là, l’utilisateur devra manuellement visionner toutes les composante comme normal et presser sur recompose pour continuer l’exécution du batch</w:t>
       </w:r>
     </w:p>
     <w:p>
@@ -3491,21 +3124,7 @@
         <w:rPr>
           <w:strike/>
         </w:rPr>
-        <w:t xml:space="preserve"> va être ignorer car les noms des fichiers input ne seront pas les même que </w:t>
-      </w:r>
-      <w:proofErr w:type="gramStart"/>
-      <w:r>
-        <w:rPr>
-          <w:strike/>
-        </w:rPr>
-        <w:t>les noms enregistré</w:t>
-      </w:r>
-      <w:proofErr w:type="gramEnd"/>
-      <w:r>
-        <w:rPr>
-          <w:strike/>
-        </w:rPr>
-        <w:t xml:space="preserve"> dans </w:t>
+        <w:t xml:space="preserve"> va être ignorer car les noms des fichiers input ne seront pas les même que les noms enregistré dans </w:t>
       </w:r>
       <w:proofErr w:type="spellStart"/>
       <w:r>
@@ -3547,7 +3166,6 @@
           <w:b/>
           <w:bCs/>
         </w:rPr>
-        <w:lastRenderedPageBreak/>
         <w:t xml:space="preserve">Interpolation module : </w:t>
       </w:r>
     </w:p>
@@ -3572,7 +3190,6 @@
         <w:t xml:space="preserve">Manual </w:t>
       </w:r>
       <w:proofErr w:type="spellStart"/>
-      <w:proofErr w:type="gramStart"/>
       <w:r>
         <w:rPr>
           <w:i/>
@@ -3582,11 +3199,7 @@
       </w:r>
       <w:proofErr w:type="spellEnd"/>
       <w:r>
-        <w:t>:</w:t>
-      </w:r>
-      <w:proofErr w:type="gramEnd"/>
-      <w:r>
-        <w:t xml:space="preserve"> à ce moment-là, l’utilisateur de</w:t>
+        <w:t>: à ce moment-là, l’utilisateur de</w:t>
       </w:r>
       <w:r>
         <w:t>vra manuellement remplir le tableau d’interpolation</w:t>
@@ -3611,15 +3224,7 @@
         <w:t>:</w:t>
       </w:r>
       <w:r>
-        <w:t xml:space="preserve"> Disponible uniquement s’il a </w:t>
-      </w:r>
-      <w:proofErr w:type="gramStart"/>
-      <w:r>
-        <w:t>activer</w:t>
-      </w:r>
-      <w:proofErr w:type="gramEnd"/>
-      <w:r>
-        <w:t xml:space="preserve"> </w:t>
+        <w:t xml:space="preserve"> Disponible uniquement s’il a activer </w:t>
       </w:r>
       <w:proofErr w:type="spellStart"/>
       <w:r>
@@ -3672,15 +3277,7 @@
       </w:r>
       <w:proofErr w:type="spellEnd"/>
       <w:r>
-        <w:t xml:space="preserve"> (pour pouvoir </w:t>
-      </w:r>
-      <w:proofErr w:type="gramStart"/>
-      <w:r>
-        <w:t>continué</w:t>
-      </w:r>
-      <w:proofErr w:type="gramEnd"/>
-      <w:r>
-        <w:t xml:space="preserve"> le </w:t>
+        <w:t xml:space="preserve"> (pour pouvoir continué le </w:t>
       </w:r>
       <w:proofErr w:type="spellStart"/>
       <w:r>
@@ -3756,23 +3353,7 @@
       </w:r>
       <w:proofErr w:type="spellEnd"/>
       <w:r>
-        <w:t xml:space="preserve"> </w:t>
-      </w:r>
-      <w:proofErr w:type="gramStart"/>
-      <w:r>
-        <w:t>( regarder</w:t>
-      </w:r>
-      <w:proofErr w:type="gramEnd"/>
-      <w:r>
-        <w:t xml:space="preserve"> comment </w:t>
-      </w:r>
-      <w:proofErr w:type="gramStart"/>
-      <w:r>
-        <w:t>géré</w:t>
-      </w:r>
-      <w:proofErr w:type="gramEnd"/>
-      <w:r>
-        <w:t xml:space="preserve"> entre les </w:t>
+        <w:t xml:space="preserve"> ( regarder comment géré entre les </w:t>
       </w:r>
       <w:proofErr w:type="spellStart"/>
       <w:r>
@@ -3910,15 +3491,7 @@
       </w:r>
       <w:r>
         <w:br/>
-        <w:t xml:space="preserve">Dans les autres cas, le batch ne va pas les gérer et ça devra être faire manuellement par l’utilisateur en passant par </w:t>
-      </w:r>
-      <w:proofErr w:type="gramStart"/>
-      <w:r>
-        <w:t>un sélection</w:t>
-      </w:r>
-      <w:proofErr w:type="gramEnd"/>
-      <w:r>
-        <w:t xml:space="preserve"> de fichier dans la main </w:t>
+        <w:t xml:space="preserve">Dans les autres cas, le batch ne va pas les gérer et ça devra être faire manuellement par l’utilisateur en passant par un sélection de fichier dans la main </w:t>
       </w:r>
       <w:proofErr w:type="spellStart"/>
       <w:r>

</xml_diff>